<commit_message>
Comment on index.php and ERD Edit
</commit_message>
<xml_diff>
--- a/Praktikum/M3/DossierM3.docx
+++ b/Praktikum/M3/DossierM3.docx
@@ -41,29 +41,8 @@
             <w:pPr>
               <w:jc w:val="center"/>
             </w:pPr>
-            <w:proofErr w:type="spellStart"/>
             <w:r>
-              <w:t>Geschätzter</w:t>
-            </w:r>
-            <w:proofErr w:type="spellEnd"/>
-            <w:r>
-              <w:t xml:space="preserve"> </w:t>
-            </w:r>
-            <w:proofErr w:type="spellStart"/>
-            <w:r>
-              <w:t>Zeitlicher</w:t>
-            </w:r>
-            <w:proofErr w:type="spellEnd"/>
-            <w:r>
-              <w:t xml:space="preserve"> </w:t>
-            </w:r>
-            <w:proofErr w:type="spellStart"/>
-            <w:r>
-              <w:t>Aufwand</w:t>
-            </w:r>
-            <w:proofErr w:type="spellEnd"/>
-            <w:r>
-              <w:t xml:space="preserve"> (min)</w:t>
+              <w:t>Geschätzter Zeitlicher Aufwand (min)</w:t>
             </w:r>
           </w:p>
         </w:tc>
@@ -75,29 +54,8 @@
             <w:pPr>
               <w:jc w:val="center"/>
             </w:pPr>
-            <w:proofErr w:type="spellStart"/>
             <w:r>
-              <w:t>Tatsächlicher</w:t>
-            </w:r>
-            <w:proofErr w:type="spellEnd"/>
-            <w:r>
-              <w:t xml:space="preserve"> </w:t>
-            </w:r>
-            <w:proofErr w:type="spellStart"/>
-            <w:r>
-              <w:t>Zeitlicher</w:t>
-            </w:r>
-            <w:proofErr w:type="spellEnd"/>
-            <w:r>
-              <w:t xml:space="preserve"> </w:t>
-            </w:r>
-            <w:proofErr w:type="spellStart"/>
-            <w:r>
-              <w:t>Aufwand</w:t>
-            </w:r>
-            <w:proofErr w:type="spellEnd"/>
-            <w:r>
-              <w:t xml:space="preserve"> (min)</w:t>
+              <w:t>Tatsächlicher Zeitlicher Aufwand (min)</w:t>
             </w:r>
           </w:p>
         </w:tc>
@@ -529,38 +487,20 @@
         <w:spacing w:line="240" w:lineRule="auto"/>
       </w:pPr>
       <w:r>
-        <w:t xml:space="preserve">USE </w:t>
-      </w:r>
-      <w:proofErr w:type="spellStart"/>
-      <w:proofErr w:type="gramStart"/>
-      <w:r>
-        <w:t>emensawerbeseite</w:t>
-      </w:r>
-      <w:proofErr w:type="spellEnd"/>
-      <w:r>
-        <w:t>;</w:t>
-      </w:r>
-      <w:proofErr w:type="gramEnd"/>
-    </w:p>
-    <w:p>
-      <w:pPr>
-        <w:spacing w:line="240" w:lineRule="auto"/>
-      </w:pPr>
-    </w:p>
-    <w:p>
-      <w:pPr>
-        <w:spacing w:line="240" w:lineRule="auto"/>
-      </w:pPr>
-      <w:r>
-        <w:t xml:space="preserve">CREATE TABLE </w:t>
-      </w:r>
-      <w:proofErr w:type="spellStart"/>
-      <w:r>
-        <w:t>gericht</w:t>
-      </w:r>
-      <w:proofErr w:type="spellEnd"/>
-      <w:r>
-        <w:t xml:space="preserve"> (</w:t>
+        <w:t>USE emensawerbeseite;</w:t>
+      </w:r>
+    </w:p>
+    <w:p>
+      <w:pPr>
+        <w:spacing w:line="240" w:lineRule="auto"/>
+      </w:pPr>
+    </w:p>
+    <w:p>
+      <w:pPr>
+        <w:spacing w:line="240" w:lineRule="auto"/>
+      </w:pPr>
+      <w:r>
+        <w:t>CREATE TABLE gericht (</w:t>
       </w:r>
     </w:p>
     <w:p>
@@ -578,15 +518,7 @@
       </w:pPr>
       <w:r>
         <w:tab/>
-        <w:t xml:space="preserve">name </w:t>
-      </w:r>
-      <w:proofErr w:type="gramStart"/>
-      <w:r>
-        <w:t>VARCHAR(</w:t>
-      </w:r>
-      <w:proofErr w:type="gramEnd"/>
-      <w:r>
-        <w:t>80) NOT NULL UNIQUE,</w:t>
+        <w:t>name VARCHAR(80) NOT NULL UNIQUE,</w:t>
       </w:r>
     </w:p>
     <w:p>
@@ -599,33 +531,11 @@
       <w:r>
         <w:tab/>
       </w:r>
-      <w:proofErr w:type="spellStart"/>
-      <w:r>
-        <w:rPr>
-          <w:lang w:val="de-DE"/>
-        </w:rPr>
-        <w:t>beschreibung</w:t>
-      </w:r>
-      <w:proofErr w:type="spellEnd"/>
-      <w:r>
-        <w:rPr>
-          <w:lang w:val="de-DE"/>
-        </w:rPr>
-        <w:t xml:space="preserve"> </w:t>
-      </w:r>
-      <w:proofErr w:type="gramStart"/>
-      <w:r>
-        <w:rPr>
-          <w:lang w:val="de-DE"/>
-        </w:rPr>
-        <w:t>VARCHAR(</w:t>
-      </w:r>
-      <w:proofErr w:type="gramEnd"/>
-      <w:r>
-        <w:rPr>
-          <w:lang w:val="de-DE"/>
-        </w:rPr>
-        <w:t>800) NOT NULL,</w:t>
+      <w:r>
+        <w:rPr>
+          <w:lang w:val="de-DE"/>
+        </w:rPr>
+        <w:t>beschreibung VARCHAR(800) NOT NULL,</w:t>
       </w:r>
     </w:p>
     <w:p>
@@ -640,20 +550,7 @@
           <w:lang w:val="de-DE"/>
         </w:rPr>
         <w:tab/>
-      </w:r>
-      <w:proofErr w:type="spellStart"/>
-      <w:r>
-        <w:rPr>
-          <w:lang w:val="de-DE"/>
-        </w:rPr>
-        <w:t>erfasst_am</w:t>
-      </w:r>
-      <w:proofErr w:type="spellEnd"/>
-      <w:r>
-        <w:rPr>
-          <w:lang w:val="de-DE"/>
-        </w:rPr>
-        <w:t xml:space="preserve"> DATE NOT NULL,</w:t>
+        <w:t>erfasst_am DATE NOT NULL,</w:t>
       </w:r>
     </w:p>
     <w:p>
@@ -666,21 +563,8 @@
         </w:rPr>
         <w:tab/>
       </w:r>
-      <w:proofErr w:type="spellStart"/>
-      <w:r>
-        <w:t>vegetarisch</w:t>
-      </w:r>
-      <w:proofErr w:type="spellEnd"/>
-      <w:r>
-        <w:t xml:space="preserve"> </w:t>
-      </w:r>
-      <w:proofErr w:type="gramStart"/>
-      <w:r>
-        <w:t>BOOLEAN  DEFAULT</w:t>
-      </w:r>
-      <w:proofErr w:type="gramEnd"/>
-      <w:r>
-        <w:t xml:space="preserve"> false NOT NULL,</w:t>
+      <w:r>
+        <w:t>vegetarisch BOOLEAN  DEFAULT false NOT NULL,</w:t>
       </w:r>
     </w:p>
     <w:p>
@@ -689,15 +573,7 @@
       </w:pPr>
       <w:r>
         <w:tab/>
-        <w:t xml:space="preserve">vegan </w:t>
-      </w:r>
-      <w:proofErr w:type="gramStart"/>
-      <w:r>
-        <w:t>BOOLEAN  DEFAULT</w:t>
-      </w:r>
-      <w:proofErr w:type="gramEnd"/>
-      <w:r>
-        <w:t xml:space="preserve"> false NOT NULL,</w:t>
+        <w:t>vegan BOOLEAN  DEFAULT false NOT NULL,</w:t>
       </w:r>
     </w:p>
     <w:p>
@@ -706,14 +582,7 @@
       </w:pPr>
       <w:r>
         <w:tab/>
-      </w:r>
-      <w:proofErr w:type="spellStart"/>
-      <w:r>
-        <w:t>preis_intern</w:t>
-      </w:r>
-      <w:proofErr w:type="spellEnd"/>
-      <w:r>
-        <w:t xml:space="preserve"> DOUBLE NOT NULL,</w:t>
+        <w:t>preis_intern DOUBLE NOT NULL,</w:t>
       </w:r>
     </w:p>
     <w:p>
@@ -722,14 +591,7 @@
       </w:pPr>
       <w:r>
         <w:tab/>
-      </w:r>
-      <w:proofErr w:type="spellStart"/>
-      <w:r>
-        <w:t>preis_extern</w:t>
-      </w:r>
-      <w:proofErr w:type="spellEnd"/>
-      <w:r>
-        <w:t xml:space="preserve"> DOUBLE NOT NULL</w:t>
+        <w:t>preis_extern DOUBLE NOT NULL</w:t>
       </w:r>
     </w:p>
     <w:p>
@@ -770,16 +632,8 @@
         <w:rPr>
           <w:lang w:val="de-DE"/>
         </w:rPr>
-        <w:t xml:space="preserve">  </w:t>
-      </w:r>
-      <w:proofErr w:type="spellStart"/>
-      <w:r>
-        <w:rPr>
-          <w:lang w:val="de-DE"/>
-        </w:rPr>
-        <w:t>gericht</w:t>
-      </w:r>
-      <w:proofErr w:type="spellEnd"/>
+        <w:t xml:space="preserve">  gericht</w:t>
+      </w:r>
     </w:p>
     <w:p>
       <w:pPr>
@@ -793,49 +647,7 @@
           <w:lang w:val="de-DE"/>
         </w:rPr>
         <w:tab/>
-        <w:t xml:space="preserve">ADD CONSTRAINT </w:t>
-      </w:r>
-      <w:proofErr w:type="spellStart"/>
-      <w:r>
-        <w:rPr>
-          <w:lang w:val="de-DE"/>
-        </w:rPr>
-        <w:t>nebenbedingung</w:t>
-      </w:r>
-      <w:proofErr w:type="spellEnd"/>
-      <w:r>
-        <w:rPr>
-          <w:lang w:val="de-DE"/>
-        </w:rPr>
-        <w:t xml:space="preserve"> CHECK (</w:t>
-      </w:r>
-      <w:proofErr w:type="spellStart"/>
-      <w:r>
-        <w:rPr>
-          <w:lang w:val="de-DE"/>
-        </w:rPr>
-        <w:t>preis_intern</w:t>
-      </w:r>
-      <w:proofErr w:type="spellEnd"/>
-      <w:r>
-        <w:rPr>
-          <w:lang w:val="de-DE"/>
-        </w:rPr>
-        <w:t xml:space="preserve"> &lt;= </w:t>
-      </w:r>
-      <w:proofErr w:type="spellStart"/>
-      <w:r>
-        <w:rPr>
-          <w:lang w:val="de-DE"/>
-        </w:rPr>
-        <w:t>preis_extern</w:t>
-      </w:r>
-      <w:proofErr w:type="spellEnd"/>
-      <w:r>
-        <w:rPr>
-          <w:lang w:val="de-DE"/>
-        </w:rPr>
-        <w:t>);</w:t>
+        <w:t>ADD CONSTRAINT nebenbedingung CHECK (preis_intern &lt;= preis_extern);</w:t>
       </w:r>
     </w:p>
     <w:p>
@@ -865,13 +677,8 @@
         <w:spacing w:line="240" w:lineRule="auto"/>
       </w:pPr>
       <w:r>
-        <w:t xml:space="preserve">  </w:t>
-      </w:r>
-      <w:proofErr w:type="spellStart"/>
-      <w:r>
-        <w:t>gericht</w:t>
-      </w:r>
-      <w:proofErr w:type="spellEnd"/>
+        <w:t xml:space="preserve">  gericht</w:t>
+      </w:r>
       <w:r>
         <w:tab/>
       </w:r>
@@ -882,21 +689,8 @@
       </w:pPr>
       <w:r>
         <w:tab/>
-        <w:t>ADD CONSTRAINT preis_intern_mehrAls0 CHECK (</w:t>
-      </w:r>
-      <w:proofErr w:type="spellStart"/>
-      <w:r>
-        <w:t>preis_intern</w:t>
-      </w:r>
-      <w:proofErr w:type="spellEnd"/>
-      <w:r>
-        <w:t xml:space="preserve"> &gt; 0</w:t>
-      </w:r>
-      <w:proofErr w:type="gramStart"/>
-      <w:r>
-        <w:t>);</w:t>
-      </w:r>
-      <w:proofErr w:type="gramEnd"/>
+        <w:t>ADD CONSTRAINT preis_intern_mehrAls0 CHECK (preis_intern &gt; 0);</w:t>
+      </w:r>
     </w:p>
     <w:p>
       <w:pPr>
@@ -920,15 +714,7 @@
       </w:pPr>
       <w:r>
         <w:tab/>
-        <w:t xml:space="preserve">code </w:t>
-      </w:r>
-      <w:proofErr w:type="gramStart"/>
-      <w:r>
-        <w:t>CHAR(</w:t>
-      </w:r>
-      <w:proofErr w:type="gramEnd"/>
-      <w:r>
-        <w:t>4) PRIMARY KEY,</w:t>
+        <w:t>code CHAR(4) PRIMARY KEY,</w:t>
       </w:r>
     </w:p>
     <w:p>
@@ -937,15 +723,7 @@
       </w:pPr>
       <w:r>
         <w:tab/>
-        <w:t xml:space="preserve">name </w:t>
-      </w:r>
-      <w:proofErr w:type="gramStart"/>
-      <w:r>
-        <w:t>VARCHAR(</w:t>
-      </w:r>
-      <w:proofErr w:type="gramEnd"/>
-      <w:r>
-        <w:t>300) NOT NULL,</w:t>
+        <w:t>name VARCHAR(300) NOT NULL,</w:t>
       </w:r>
     </w:p>
     <w:p>
@@ -955,22 +733,7 @@
       <w:r>
         <w:lastRenderedPageBreak/>
         <w:tab/>
-      </w:r>
-      <w:proofErr w:type="spellStart"/>
-      <w:r>
-        <w:t>typ</w:t>
-      </w:r>
-      <w:proofErr w:type="spellEnd"/>
-      <w:r>
-        <w:t xml:space="preserve"> </w:t>
-      </w:r>
-      <w:proofErr w:type="gramStart"/>
-      <w:r>
-        <w:t>VARCHAR(</w:t>
-      </w:r>
-      <w:proofErr w:type="gramEnd"/>
-      <w:r>
-        <w:t xml:space="preserve">20) NOT NULL DEFAULT 'Allergen' </w:t>
+        <w:t xml:space="preserve">typ VARCHAR(20) NOT NULL DEFAULT 'Allergen' </w:t>
       </w:r>
     </w:p>
     <w:p>
@@ -991,15 +754,7 @@
         <w:spacing w:line="240" w:lineRule="auto"/>
       </w:pPr>
       <w:r>
-        <w:t xml:space="preserve">CREATE TABLE </w:t>
-      </w:r>
-      <w:proofErr w:type="spellStart"/>
-      <w:r>
-        <w:t>kategorie</w:t>
-      </w:r>
-      <w:proofErr w:type="spellEnd"/>
-      <w:r>
-        <w:t xml:space="preserve"> (</w:t>
+        <w:t>CREATE TABLE kategorie (</w:t>
       </w:r>
     </w:p>
     <w:p>
@@ -1015,31 +770,15 @@
         <w:spacing w:line="240" w:lineRule="auto"/>
       </w:pPr>
       <w:r>
-        <w:t xml:space="preserve">   name </w:t>
-      </w:r>
-      <w:proofErr w:type="gramStart"/>
-      <w:r>
-        <w:t>VARCHAR(</w:t>
-      </w:r>
-      <w:proofErr w:type="gramEnd"/>
-      <w:r>
-        <w:t>80) NOT NULL,</w:t>
-      </w:r>
-    </w:p>
-    <w:p>
-      <w:pPr>
-        <w:spacing w:line="240" w:lineRule="auto"/>
-      </w:pPr>
-      <w:r>
-        <w:t xml:space="preserve">   </w:t>
-      </w:r>
-      <w:proofErr w:type="spellStart"/>
-      <w:r>
-        <w:t>eltern_id</w:t>
-      </w:r>
-      <w:proofErr w:type="spellEnd"/>
-      <w:r>
-        <w:t xml:space="preserve"> BIGINT,</w:t>
+        <w:t xml:space="preserve">   name VARCHAR(80) NOT NULL,</w:t>
+      </w:r>
+    </w:p>
+    <w:p>
+      <w:pPr>
+        <w:spacing w:line="240" w:lineRule="auto"/>
+      </w:pPr>
+      <w:r>
+        <w:t xml:space="preserve">   eltern_id BIGINT,</w:t>
       </w:r>
     </w:p>
     <w:p>
@@ -1048,22 +787,7 @@
       </w:pPr>
       <w:r>
         <w:tab/>
-      </w:r>
-      <w:proofErr w:type="spellStart"/>
-      <w:r>
-        <w:t>bildname</w:t>
-      </w:r>
-      <w:proofErr w:type="spellEnd"/>
-      <w:r>
-        <w:t xml:space="preserve"> </w:t>
-      </w:r>
-      <w:proofErr w:type="gramStart"/>
-      <w:r>
-        <w:t>VARCHAR(</w:t>
-      </w:r>
-      <w:proofErr w:type="gramEnd"/>
-      <w:r>
-        <w:t>200)</w:t>
+        <w:t>bildname VARCHAR(200)</w:t>
       </w:r>
     </w:p>
     <w:p>
@@ -1088,45 +812,16 @@
         <w:spacing w:line="240" w:lineRule="auto"/>
       </w:pPr>
       <w:r>
-        <w:t xml:space="preserve">ALTER TABLE </w:t>
-      </w:r>
-      <w:proofErr w:type="spellStart"/>
-      <w:r>
-        <w:t>kategorie</w:t>
-      </w:r>
-      <w:proofErr w:type="spellEnd"/>
-      <w:r>
-        <w:t xml:space="preserve"> </w:t>
-      </w:r>
-    </w:p>
-    <w:p>
-      <w:pPr>
-        <w:spacing w:line="240" w:lineRule="auto"/>
-      </w:pPr>
-      <w:r>
-        <w:t>ADD FOREIGN KEY (</w:t>
-      </w:r>
-      <w:proofErr w:type="spellStart"/>
-      <w:r>
-        <w:t>eltern_id</w:t>
-      </w:r>
-      <w:proofErr w:type="spellEnd"/>
-      <w:r>
-        <w:t xml:space="preserve">) REFERENCES </w:t>
-      </w:r>
-      <w:proofErr w:type="spellStart"/>
-      <w:r>
-        <w:t>kategorie</w:t>
-      </w:r>
-      <w:proofErr w:type="spellEnd"/>
-      <w:r>
-        <w:t>(id</w:t>
-      </w:r>
-      <w:proofErr w:type="gramStart"/>
-      <w:r>
-        <w:t>);</w:t>
-      </w:r>
-      <w:proofErr w:type="gramEnd"/>
+        <w:t xml:space="preserve">ALTER TABLE kategorie </w:t>
+      </w:r>
+    </w:p>
+    <w:p>
+      <w:pPr>
+        <w:spacing w:line="240" w:lineRule="auto"/>
+      </w:pPr>
+      <w:r>
+        <w:t>ADD FOREIGN KEY (eltern_id) REFERENCES kategorie(id);</w:t>
+      </w:r>
       <w:r>
         <w:tab/>
         <w:t xml:space="preserve">    </w:t>
@@ -1148,21 +843,7 @@
         <w:rPr>
           <w:lang w:val="de-DE"/>
         </w:rPr>
-        <w:t xml:space="preserve">CREATE TABLE </w:t>
-      </w:r>
-      <w:proofErr w:type="spellStart"/>
-      <w:r>
-        <w:rPr>
-          <w:lang w:val="de-DE"/>
-        </w:rPr>
-        <w:t>gericht_hat_allergen</w:t>
-      </w:r>
-      <w:proofErr w:type="spellEnd"/>
-      <w:r>
-        <w:rPr>
-          <w:lang w:val="de-DE"/>
-        </w:rPr>
-        <w:t xml:space="preserve"> (</w:t>
+        <w:t>CREATE TABLE gericht_hat_allergen (</w:t>
       </w:r>
     </w:p>
     <w:p>
@@ -1177,21 +858,7 @@
           <w:lang w:val="de-DE"/>
         </w:rPr>
         <w:tab/>
-        <w:t xml:space="preserve">code </w:t>
-      </w:r>
-      <w:proofErr w:type="gramStart"/>
-      <w:r>
-        <w:rPr>
-          <w:lang w:val="de-DE"/>
-        </w:rPr>
-        <w:t>CHAR(</w:t>
-      </w:r>
-      <w:proofErr w:type="gramEnd"/>
-      <w:r>
-        <w:rPr>
-          <w:lang w:val="de-DE"/>
-        </w:rPr>
-        <w:t>4),</w:t>
+        <w:t>code CHAR(4),</w:t>
       </w:r>
     </w:p>
     <w:p>
@@ -1206,20 +873,7 @@
           <w:lang w:val="de-DE"/>
         </w:rPr>
         <w:tab/>
-      </w:r>
-      <w:proofErr w:type="spellStart"/>
-      <w:r>
-        <w:rPr>
-          <w:lang w:val="de-DE"/>
-        </w:rPr>
-        <w:t>gericht_id</w:t>
-      </w:r>
-      <w:proofErr w:type="spellEnd"/>
-      <w:r>
-        <w:rPr>
-          <w:lang w:val="de-DE"/>
-        </w:rPr>
-        <w:t xml:space="preserve"> BIGINT NOT NULL</w:t>
+        <w:t>gericht_id BIGINT NOT NULL</w:t>
       </w:r>
     </w:p>
     <w:p>
@@ -1255,37 +909,15 @@
         <w:rPr>
           <w:lang w:val="de-DE"/>
         </w:rPr>
-        <w:t xml:space="preserve">ALTER TABLE </w:t>
-      </w:r>
-      <w:proofErr w:type="spellStart"/>
-      <w:r>
-        <w:rPr>
-          <w:lang w:val="de-DE"/>
-        </w:rPr>
-        <w:t>gericht_hat_allergen</w:t>
-      </w:r>
-      <w:proofErr w:type="spellEnd"/>
-      <w:r>
-        <w:rPr>
-          <w:lang w:val="de-DE"/>
-        </w:rPr>
-        <w:t xml:space="preserve"> </w:t>
-      </w:r>
-    </w:p>
-    <w:p>
-      <w:pPr>
-        <w:spacing w:line="240" w:lineRule="auto"/>
-      </w:pPr>
-      <w:r>
-        <w:t xml:space="preserve">ADD FOREIGN KEY (code) REFERENCES </w:t>
-      </w:r>
-      <w:proofErr w:type="gramStart"/>
-      <w:r>
-        <w:t>allergen(</w:t>
-      </w:r>
-      <w:proofErr w:type="gramEnd"/>
-      <w:r>
-        <w:t>CODE);</w:t>
+        <w:t xml:space="preserve">ALTER TABLE gericht_hat_allergen </w:t>
+      </w:r>
+    </w:p>
+    <w:p>
+      <w:pPr>
+        <w:spacing w:line="240" w:lineRule="auto"/>
+      </w:pPr>
+      <w:r>
+        <w:t>ADD FOREIGN KEY (code) REFERENCES allergen(CODE);</w:t>
       </w:r>
       <w:r>
         <w:tab/>
@@ -1303,261 +935,121 @@
         <w:rPr>
           <w:lang w:val="de-DE"/>
         </w:rPr>
-        <w:t xml:space="preserve">ALTER TABLE </w:t>
-      </w:r>
-      <w:proofErr w:type="spellStart"/>
-      <w:r>
-        <w:rPr>
-          <w:lang w:val="de-DE"/>
-        </w:rPr>
-        <w:t>gericht_hat_allergen</w:t>
-      </w:r>
-      <w:proofErr w:type="spellEnd"/>
-      <w:r>
-        <w:rPr>
-          <w:lang w:val="de-DE"/>
-        </w:rPr>
-        <w:t xml:space="preserve"> </w:t>
-      </w:r>
-    </w:p>
-    <w:p>
-      <w:pPr>
-        <w:spacing w:line="240" w:lineRule="auto"/>
-      </w:pPr>
-      <w:r>
-        <w:t>ADD FOREIGN KEY (</w:t>
-      </w:r>
-      <w:proofErr w:type="spellStart"/>
-      <w:r>
-        <w:t>gericht_id</w:t>
-      </w:r>
-      <w:proofErr w:type="spellEnd"/>
-      <w:r>
-        <w:t xml:space="preserve">) REFERENCES </w:t>
-      </w:r>
-      <w:proofErr w:type="spellStart"/>
-      <w:r>
-        <w:t>gericht</w:t>
-      </w:r>
-      <w:proofErr w:type="spellEnd"/>
-      <w:r>
-        <w:t>(id</w:t>
-      </w:r>
-      <w:proofErr w:type="gramStart"/>
+        <w:t xml:space="preserve">ALTER TABLE gericht_hat_allergen </w:t>
+      </w:r>
+    </w:p>
+    <w:p>
+      <w:pPr>
+        <w:spacing w:line="240" w:lineRule="auto"/>
+      </w:pPr>
+      <w:r>
+        <w:t>ADD FOREIGN KEY (gericht_id) REFERENCES gericht(id);</w:t>
+      </w:r>
+    </w:p>
+    <w:p>
+      <w:pPr>
+        <w:spacing w:line="240" w:lineRule="auto"/>
+      </w:pPr>
+    </w:p>
+    <w:p>
+      <w:pPr>
+        <w:spacing w:line="240" w:lineRule="auto"/>
+        <w:rPr>
+          <w:lang w:val="de-DE"/>
+        </w:rPr>
+      </w:pPr>
+      <w:r>
+        <w:rPr>
+          <w:lang w:val="de-DE"/>
+        </w:rPr>
+        <w:t>CREATE TABLE gericht_hat_kategorie (</w:t>
+      </w:r>
+    </w:p>
+    <w:p>
+      <w:pPr>
+        <w:spacing w:line="240" w:lineRule="auto"/>
+      </w:pPr>
+      <w:r>
+        <w:rPr>
+          <w:lang w:val="de-DE"/>
+        </w:rPr>
+        <w:tab/>
+      </w:r>
+      <w:r>
+        <w:t>gericht_id BIGINT NOT NULL,</w:t>
+      </w:r>
+    </w:p>
+    <w:p>
+      <w:pPr>
+        <w:spacing w:line="240" w:lineRule="auto"/>
+      </w:pPr>
+      <w:r>
+        <w:tab/>
+        <w:t>kategorie_id BIGINT NOT NULL</w:t>
+      </w:r>
+    </w:p>
+    <w:p>
+      <w:pPr>
+        <w:spacing w:line="240" w:lineRule="auto"/>
+      </w:pPr>
       <w:r>
         <w:t>);</w:t>
       </w:r>
-      <w:proofErr w:type="gramEnd"/>
-    </w:p>
-    <w:p>
-      <w:pPr>
-        <w:spacing w:line="240" w:lineRule="auto"/>
-      </w:pPr>
-    </w:p>
-    <w:p>
-      <w:pPr>
-        <w:spacing w:line="240" w:lineRule="auto"/>
-        <w:rPr>
-          <w:lang w:val="de-DE"/>
-        </w:rPr>
-      </w:pPr>
-      <w:r>
-        <w:rPr>
-          <w:lang w:val="de-DE"/>
-        </w:rPr>
-        <w:t xml:space="preserve">CREATE TABLE </w:t>
-      </w:r>
-      <w:proofErr w:type="spellStart"/>
-      <w:r>
-        <w:rPr>
-          <w:lang w:val="de-DE"/>
-        </w:rPr>
-        <w:t>gericht_hat_kategorie</w:t>
-      </w:r>
-      <w:proofErr w:type="spellEnd"/>
-      <w:r>
-        <w:rPr>
-          <w:lang w:val="de-DE"/>
-        </w:rPr>
-        <w:t xml:space="preserve"> (</w:t>
-      </w:r>
-    </w:p>
-    <w:p>
-      <w:pPr>
-        <w:spacing w:line="240" w:lineRule="auto"/>
-      </w:pPr>
-      <w:r>
-        <w:rPr>
-          <w:lang w:val="de-DE"/>
-        </w:rPr>
-        <w:tab/>
-      </w:r>
-      <w:proofErr w:type="spellStart"/>
-      <w:r>
-        <w:t>gericht_id</w:t>
-      </w:r>
-      <w:proofErr w:type="spellEnd"/>
-      <w:r>
-        <w:t xml:space="preserve"> BIGINT NOT NULL,</w:t>
-      </w:r>
-    </w:p>
-    <w:p>
-      <w:pPr>
-        <w:spacing w:line="240" w:lineRule="auto"/>
-      </w:pPr>
-      <w:r>
-        <w:tab/>
-      </w:r>
-      <w:proofErr w:type="spellStart"/>
-      <w:r>
-        <w:t>kategorie_id</w:t>
-      </w:r>
-      <w:proofErr w:type="spellEnd"/>
-      <w:r>
-        <w:t xml:space="preserve"> BIGINT NOT NULL</w:t>
-      </w:r>
-    </w:p>
-    <w:p>
-      <w:pPr>
-        <w:spacing w:line="240" w:lineRule="auto"/>
-      </w:pPr>
-      <w:r>
-        <w:t>);</w:t>
-      </w:r>
-    </w:p>
-    <w:p>
-      <w:pPr>
-        <w:spacing w:line="240" w:lineRule="auto"/>
-      </w:pPr>
-    </w:p>
-    <w:p>
-      <w:pPr>
-        <w:spacing w:line="240" w:lineRule="auto"/>
-        <w:rPr>
-          <w:lang w:val="de-DE"/>
-        </w:rPr>
-      </w:pPr>
-      <w:r>
-        <w:rPr>
-          <w:lang w:val="de-DE"/>
-        </w:rPr>
-        <w:t xml:space="preserve">ALTER TABLE </w:t>
-      </w:r>
-      <w:proofErr w:type="spellStart"/>
-      <w:r>
-        <w:rPr>
-          <w:lang w:val="de-DE"/>
-        </w:rPr>
-        <w:t>gericht_hat_kategorie</w:t>
-      </w:r>
-      <w:proofErr w:type="spellEnd"/>
-    </w:p>
-    <w:p>
-      <w:pPr>
-        <w:spacing w:line="240" w:lineRule="auto"/>
-        <w:rPr>
-          <w:lang w:val="de-DE"/>
-        </w:rPr>
-      </w:pPr>
-      <w:r>
-        <w:rPr>
-          <w:lang w:val="de-DE"/>
-        </w:rPr>
-        <w:t>ADD FOREIGN KEY (</w:t>
-      </w:r>
-      <w:proofErr w:type="spellStart"/>
-      <w:r>
-        <w:rPr>
-          <w:lang w:val="de-DE"/>
-        </w:rPr>
-        <w:t>gericht_id</w:t>
-      </w:r>
-      <w:proofErr w:type="spellEnd"/>
-      <w:r>
-        <w:rPr>
-          <w:lang w:val="de-DE"/>
-        </w:rPr>
-        <w:t xml:space="preserve">) REFERENCES </w:t>
-      </w:r>
-      <w:proofErr w:type="spellStart"/>
-      <w:r>
-        <w:rPr>
-          <w:lang w:val="de-DE"/>
-        </w:rPr>
-        <w:t>gericht</w:t>
-      </w:r>
-      <w:proofErr w:type="spellEnd"/>
-      <w:r>
-        <w:rPr>
-          <w:lang w:val="de-DE"/>
-        </w:rPr>
-        <w:t>(</w:t>
-      </w:r>
-      <w:proofErr w:type="spellStart"/>
-      <w:r>
-        <w:rPr>
-          <w:lang w:val="de-DE"/>
-        </w:rPr>
-        <w:t>id</w:t>
-      </w:r>
-      <w:proofErr w:type="spellEnd"/>
-      <w:r>
-        <w:rPr>
-          <w:lang w:val="de-DE"/>
-        </w:rPr>
-        <w:t>);</w:t>
-      </w:r>
-    </w:p>
-    <w:p>
-      <w:pPr>
-        <w:spacing w:line="240" w:lineRule="auto"/>
-        <w:rPr>
-          <w:lang w:val="de-DE"/>
-        </w:rPr>
-      </w:pPr>
-      <w:r>
-        <w:rPr>
-          <w:lang w:val="de-DE"/>
-        </w:rPr>
-        <w:t xml:space="preserve">ALTER TABLE </w:t>
-      </w:r>
-      <w:proofErr w:type="spellStart"/>
-      <w:r>
-        <w:rPr>
-          <w:lang w:val="de-DE"/>
-        </w:rPr>
-        <w:t>gericht_hat_kategorie</w:t>
-      </w:r>
-      <w:proofErr w:type="spellEnd"/>
-    </w:p>
-    <w:p>
-      <w:pPr>
-        <w:spacing w:line="240" w:lineRule="auto"/>
-      </w:pPr>
-      <w:r>
-        <w:t>ADD FOREIGN KEY (</w:t>
-      </w:r>
-      <w:proofErr w:type="spellStart"/>
-      <w:r>
-        <w:t>kategorie_id</w:t>
-      </w:r>
-      <w:proofErr w:type="spellEnd"/>
-      <w:r>
-        <w:t xml:space="preserve">) REFERENCES </w:t>
-      </w:r>
-      <w:proofErr w:type="spellStart"/>
-      <w:r>
-        <w:t>kategorie</w:t>
-      </w:r>
-      <w:proofErr w:type="spellEnd"/>
-      <w:r>
-        <w:t>(id</w:t>
-      </w:r>
-      <w:proofErr w:type="gramStart"/>
-      <w:r>
-        <w:t>);</w:t>
-      </w:r>
-      <w:proofErr w:type="gramEnd"/>
+    </w:p>
+    <w:p>
+      <w:pPr>
+        <w:spacing w:line="240" w:lineRule="auto"/>
+      </w:pPr>
+    </w:p>
+    <w:p>
+      <w:pPr>
+        <w:spacing w:line="240" w:lineRule="auto"/>
+        <w:rPr>
+          <w:lang w:val="de-DE"/>
+        </w:rPr>
+      </w:pPr>
+      <w:r>
+        <w:rPr>
+          <w:lang w:val="de-DE"/>
+        </w:rPr>
+        <w:t>ALTER TABLE gericht_hat_kategorie</w:t>
+      </w:r>
+    </w:p>
+    <w:p>
+      <w:pPr>
+        <w:spacing w:line="240" w:lineRule="auto"/>
+        <w:rPr>
+          <w:lang w:val="de-DE"/>
+        </w:rPr>
+      </w:pPr>
+      <w:r>
+        <w:rPr>
+          <w:lang w:val="de-DE"/>
+        </w:rPr>
+        <w:t>ADD FOREIGN KEY (gericht_id) REFERENCES gericht(id);</w:t>
+      </w:r>
+    </w:p>
+    <w:p>
+      <w:pPr>
+        <w:spacing w:line="240" w:lineRule="auto"/>
+        <w:rPr>
+          <w:lang w:val="de-DE"/>
+        </w:rPr>
+      </w:pPr>
+      <w:r>
+        <w:rPr>
+          <w:lang w:val="de-DE"/>
+        </w:rPr>
+        <w:t>ALTER TABLE gericht_hat_kategorie</w:t>
+      </w:r>
+    </w:p>
+    <w:p>
+      <w:pPr>
+        <w:spacing w:line="240" w:lineRule="auto"/>
+      </w:pPr>
+      <w:r>
+        <w:t>ADD FOREIGN KEY (kategorie_id) REFERENCES kategorie(id);</w:t>
+      </w:r>
     </w:p>
     <w:p>
       <w:pPr>
@@ -1571,14 +1063,12 @@
           <w:u w:val="single"/>
         </w:rPr>
       </w:pPr>
-      <w:proofErr w:type="spellStart"/>
       <w:r>
         <w:rPr>
           <w:u w:val="single"/>
         </w:rPr>
         <w:t>Abfragen</w:t>
       </w:r>
-      <w:proofErr w:type="spellEnd"/>
     </w:p>
     <w:p>
       <w:pPr>
@@ -1589,18 +1079,8 @@
         </w:numPr>
       </w:pPr>
       <w:r>
-        <w:t xml:space="preserve">SELECT * FROM </w:t>
-      </w:r>
-      <w:proofErr w:type="spellStart"/>
-      <w:proofErr w:type="gramStart"/>
-      <w:r>
-        <w:t>gericht</w:t>
-      </w:r>
-      <w:proofErr w:type="spellEnd"/>
-      <w:r>
-        <w:t>;</w:t>
-      </w:r>
-      <w:proofErr w:type="gramEnd"/>
+        <w:t>SELECT * FROM gericht;</w:t>
+      </w:r>
     </w:p>
     <w:p>
       <w:pPr>
@@ -1616,11 +1096,9 @@
       <w:r>
         <w:t xml:space="preserve"> </w:t>
       </w:r>
-      <w:proofErr w:type="gramStart"/>
       <w:r>
         <w:t>allergen;</w:t>
       </w:r>
-      <w:proofErr w:type="gramEnd"/>
     </w:p>
     <w:p>
       <w:pPr>
@@ -1636,16 +1114,9 @@
       <w:r>
         <w:t xml:space="preserve"> </w:t>
       </w:r>
-      <w:proofErr w:type="spellStart"/>
-      <w:proofErr w:type="gramStart"/>
-      <w:r>
-        <w:t>kategorie</w:t>
-      </w:r>
-      <w:proofErr w:type="spellEnd"/>
-      <w:r>
-        <w:t>;</w:t>
-      </w:r>
-      <w:proofErr w:type="gramEnd"/>
+      <w:r>
+        <w:t>kategorie;</w:t>
+      </w:r>
     </w:p>
     <w:p>
       <w:pPr>
@@ -1670,19 +1141,11 @@
         </w:rPr>
         <w:t xml:space="preserve"> </w:t>
       </w:r>
-      <w:proofErr w:type="spellStart"/>
-      <w:r>
-        <w:rPr>
-          <w:lang w:val="de-DE"/>
-        </w:rPr>
-        <w:t>gericht_hat_allergen</w:t>
-      </w:r>
-      <w:proofErr w:type="spellEnd"/>
-      <w:r>
-        <w:rPr>
-          <w:lang w:val="de-DE"/>
-        </w:rPr>
-        <w:t>;</w:t>
+      <w:r>
+        <w:rPr>
+          <w:lang w:val="de-DE"/>
+        </w:rPr>
+        <w:t>gericht_hat_allergen;</w:t>
       </w:r>
     </w:p>
     <w:p>
@@ -1702,20 +1165,7 @@
           <w:lang w:val="de-DE"/>
         </w:rPr>
         <w:tab/>
-      </w:r>
-      <w:proofErr w:type="spellStart"/>
-      <w:r>
-        <w:rPr>
-          <w:lang w:val="de-DE"/>
-        </w:rPr>
-        <w:t>gericht_hat_kategorie</w:t>
-      </w:r>
-      <w:proofErr w:type="spellEnd"/>
-      <w:r>
-        <w:rPr>
-          <w:lang w:val="de-DE"/>
-        </w:rPr>
-        <w:t>;</w:t>
+        <w:t>gericht_hat_kategorie;</w:t>
       </w:r>
     </w:p>
     <w:p>
@@ -1767,55 +1217,11 @@
         </w:rPr>
         <w:t xml:space="preserve"> </w:t>
       </w:r>
-      <w:proofErr w:type="spellStart"/>
-      <w:proofErr w:type="gramStart"/>
-      <w:r>
-        <w:rPr>
-          <w:lang w:val="de-DE"/>
-        </w:rPr>
-        <w:t>select</w:t>
-      </w:r>
-      <w:proofErr w:type="spellEnd"/>
-      <w:r>
-        <w:rPr>
-          <w:lang w:val="de-DE"/>
-        </w:rPr>
-        <w:t xml:space="preserve">  *</w:t>
-      </w:r>
-      <w:proofErr w:type="gramEnd"/>
-      <w:r>
-        <w:rPr>
-          <w:lang w:val="de-DE"/>
-        </w:rPr>
-        <w:t xml:space="preserve">  </w:t>
-      </w:r>
-      <w:proofErr w:type="spellStart"/>
-      <w:r>
-        <w:rPr>
-          <w:lang w:val="de-DE"/>
-        </w:rPr>
-        <w:t>from</w:t>
-      </w:r>
-      <w:proofErr w:type="spellEnd"/>
-      <w:r>
-        <w:rPr>
-          <w:lang w:val="de-DE"/>
-        </w:rPr>
-        <w:t xml:space="preserve"> </w:t>
-      </w:r>
-      <w:proofErr w:type="spellStart"/>
-      <w:r>
-        <w:rPr>
-          <w:lang w:val="de-DE"/>
-        </w:rPr>
-        <w:t>gericht</w:t>
-      </w:r>
-      <w:proofErr w:type="spellEnd"/>
-      <w:r>
-        <w:rPr>
-          <w:lang w:val="de-DE"/>
-        </w:rPr>
-        <w:t>;</w:t>
+      <w:r>
+        <w:rPr>
+          <w:lang w:val="de-DE"/>
+        </w:rPr>
+        <w:t>select  *  from gericht;</w:t>
       </w:r>
     </w:p>
     <w:p>
@@ -1900,61 +1306,11 @@
           <w:lang w:val="de-DE"/>
         </w:rPr>
       </w:pPr>
-      <w:proofErr w:type="spellStart"/>
-      <w:r>
-        <w:rPr>
-          <w:lang w:val="de-DE"/>
-        </w:rPr>
-        <w:t>select</w:t>
-      </w:r>
-      <w:proofErr w:type="spellEnd"/>
-      <w:r>
-        <w:rPr>
-          <w:lang w:val="de-DE"/>
-        </w:rPr>
-        <w:t xml:space="preserve"> </w:t>
-      </w:r>
-      <w:proofErr w:type="spellStart"/>
-      <w:r>
-        <w:rPr>
-          <w:lang w:val="de-DE"/>
-        </w:rPr>
-        <w:t>erfasst_am</w:t>
-      </w:r>
-      <w:proofErr w:type="spellEnd"/>
-      <w:r>
-        <w:rPr>
-          <w:lang w:val="de-DE"/>
-        </w:rPr>
-        <w:t xml:space="preserve"> </w:t>
-      </w:r>
-      <w:proofErr w:type="spellStart"/>
-      <w:r>
-        <w:rPr>
-          <w:lang w:val="de-DE"/>
-        </w:rPr>
-        <w:t>from</w:t>
-      </w:r>
-      <w:proofErr w:type="spellEnd"/>
-      <w:r>
-        <w:rPr>
-          <w:lang w:val="de-DE"/>
-        </w:rPr>
-        <w:t xml:space="preserve"> </w:t>
-      </w:r>
-      <w:proofErr w:type="spellStart"/>
-      <w:r>
-        <w:rPr>
-          <w:lang w:val="de-DE"/>
-        </w:rPr>
-        <w:t>gericht</w:t>
-      </w:r>
-      <w:proofErr w:type="spellEnd"/>
-      <w:r>
-        <w:rPr>
-          <w:lang w:val="de-DE"/>
-        </w:rPr>
-        <w:t>;</w:t>
+      <w:r>
+        <w:rPr>
+          <w:lang w:val="de-DE"/>
+        </w:rPr>
+        <w:t>select erfasst_am from gericht;</w:t>
       </w:r>
     </w:p>
     <w:p>
@@ -2015,14 +1371,8 @@
     <w:p>
       <w:pPr>
         <w:jc w:val="center"/>
-        <w:rPr>
-          <w:lang w:val="de-DE"/>
-        </w:rPr>
-      </w:pPr>
-      <w:r>
-        <w:rPr>
-          <w:lang w:val="de-DE"/>
-        </w:rPr>
+      </w:pPr>
+      <w:r>
         <w:lastRenderedPageBreak/>
         <w:t>5.3</w:t>
       </w:r>
@@ -2032,165 +1382,14 @@
         <w:jc w:val="center"/>
         <w:rPr>
           <w:noProof/>
-          <w:lang w:val="de-DE"/>
-        </w:rPr>
-      </w:pPr>
-      <w:proofErr w:type="spellStart"/>
-      <w:r>
-        <w:rPr>
-          <w:lang w:val="de-DE"/>
-        </w:rPr>
-        <w:t>select</w:t>
-      </w:r>
-      <w:proofErr w:type="spellEnd"/>
-      <w:r>
-        <w:rPr>
-          <w:lang w:val="de-DE"/>
-        </w:rPr>
-        <w:t xml:space="preserve"> </w:t>
-      </w:r>
-      <w:proofErr w:type="spellStart"/>
-      <w:r>
-        <w:rPr>
-          <w:lang w:val="de-DE"/>
-        </w:rPr>
-        <w:t>name</w:t>
-      </w:r>
-      <w:proofErr w:type="spellEnd"/>
-      <w:r>
-        <w:rPr>
-          <w:lang w:val="de-DE"/>
-        </w:rPr>
-        <w:t xml:space="preserve"> </w:t>
-      </w:r>
-      <w:proofErr w:type="spellStart"/>
-      <w:r>
-        <w:rPr>
-          <w:lang w:val="de-DE"/>
-        </w:rPr>
-        <w:t>as</w:t>
-      </w:r>
-      <w:proofErr w:type="spellEnd"/>
-      <w:r>
-        <w:rPr>
-          <w:lang w:val="de-DE"/>
-        </w:rPr>
-        <w:t xml:space="preserve"> </w:t>
-      </w:r>
-      <w:proofErr w:type="gramStart"/>
-      <w:r>
-        <w:rPr>
-          <w:lang w:val="de-DE"/>
-        </w:rPr>
-        <w:t>Gerichtnam</w:t>
-      </w:r>
-      <w:r>
-        <w:rPr>
-          <w:lang w:val="de-DE"/>
-        </w:rPr>
-        <w:t xml:space="preserve">e </w:t>
-      </w:r>
-      <w:r>
-        <w:rPr>
-          <w:lang w:val="de-DE"/>
-        </w:rPr>
-        <w:t>,</w:t>
-      </w:r>
-      <w:proofErr w:type="gramEnd"/>
-      <w:r>
-        <w:rPr>
-          <w:lang w:val="de-DE"/>
-        </w:rPr>
-        <w:t xml:space="preserve"> </w:t>
-      </w:r>
-      <w:proofErr w:type="spellStart"/>
-      <w:r>
-        <w:rPr>
-          <w:lang w:val="de-DE"/>
-        </w:rPr>
-        <w:t>erfasst_am</w:t>
-      </w:r>
-      <w:proofErr w:type="spellEnd"/>
-      <w:r>
-        <w:rPr>
-          <w:lang w:val="de-DE"/>
-        </w:rPr>
-        <w:t xml:space="preserve"> </w:t>
-      </w:r>
-      <w:proofErr w:type="spellStart"/>
-      <w:r>
-        <w:rPr>
-          <w:lang w:val="de-DE"/>
-        </w:rPr>
-        <w:t>from</w:t>
-      </w:r>
-      <w:proofErr w:type="spellEnd"/>
-      <w:r>
-        <w:rPr>
-          <w:lang w:val="de-DE"/>
-        </w:rPr>
-        <w:t xml:space="preserve"> </w:t>
-      </w:r>
-      <w:proofErr w:type="spellStart"/>
-      <w:r>
-        <w:rPr>
-          <w:lang w:val="de-DE"/>
-        </w:rPr>
-        <w:t>gericht</w:t>
-      </w:r>
-      <w:proofErr w:type="spellEnd"/>
-      <w:r>
-        <w:rPr>
-          <w:lang w:val="de-DE"/>
-        </w:rPr>
-        <w:t xml:space="preserve"> </w:t>
-      </w:r>
-      <w:proofErr w:type="spellStart"/>
-      <w:r>
-        <w:rPr>
-          <w:lang w:val="de-DE"/>
-        </w:rPr>
-        <w:t>order</w:t>
-      </w:r>
-      <w:proofErr w:type="spellEnd"/>
-      <w:r>
-        <w:rPr>
-          <w:lang w:val="de-DE"/>
-        </w:rPr>
-        <w:t xml:space="preserve"> </w:t>
-      </w:r>
-      <w:proofErr w:type="spellStart"/>
-      <w:r>
-        <w:rPr>
-          <w:lang w:val="de-DE"/>
-        </w:rPr>
-        <w:t>by</w:t>
-      </w:r>
-      <w:proofErr w:type="spellEnd"/>
-      <w:r>
-        <w:rPr>
-          <w:lang w:val="de-DE"/>
-        </w:rPr>
-        <w:t xml:space="preserve"> </w:t>
-      </w:r>
-      <w:proofErr w:type="spellStart"/>
-      <w:r>
-        <w:rPr>
-          <w:lang w:val="de-DE"/>
-        </w:rPr>
-        <w:t>name</w:t>
-      </w:r>
-      <w:proofErr w:type="spellEnd"/>
-      <w:r>
-        <w:rPr>
-          <w:lang w:val="de-DE"/>
-        </w:rPr>
-        <w:t xml:space="preserve"> ASC;</w:t>
-      </w:r>
-      <w:r>
-        <w:rPr>
-          <w:noProof/>
-          <w:lang w:val="de-DE"/>
+        </w:rPr>
+      </w:pPr>
+      <w:r>
+        <w:t>select name as Gerichtname , erfasst_am from gericht order by name ASC;</w:t>
+      </w:r>
+      <w:r>
+        <w:rPr>
+          <w:noProof/>
         </w:rPr>
         <w:t xml:space="preserve"> </w:t>
       </w:r>
@@ -2254,13 +1453,11 @@
         <w:jc w:val="center"/>
         <w:rPr>
           <w:noProof/>
-          <w:lang w:val="de-DE"/>
-        </w:rPr>
-      </w:pPr>
-      <w:r>
-        <w:rPr>
-          <w:noProof/>
-          <w:lang w:val="de-DE"/>
+        </w:rPr>
+      </w:pPr>
+      <w:r>
+        <w:rPr>
+          <w:noProof/>
         </w:rPr>
         <w:t>5.4</w:t>
       </w:r>
@@ -2270,23 +1467,7 @@
         <w:jc w:val="center"/>
       </w:pPr>
       <w:r>
-        <w:t xml:space="preserve">select name, </w:t>
-      </w:r>
-      <w:proofErr w:type="spellStart"/>
-      <w:r>
-        <w:t>beschreibung</w:t>
-      </w:r>
-      <w:proofErr w:type="spellEnd"/>
-      <w:r>
-        <w:t xml:space="preserve"> from </w:t>
-      </w:r>
-      <w:proofErr w:type="spellStart"/>
-      <w:r>
-        <w:t>gericht</w:t>
-      </w:r>
-      <w:proofErr w:type="spellEnd"/>
-      <w:r>
-        <w:t xml:space="preserve"> order by name ASC limit 5;</w:t>
+        <w:t>select name, beschreibung from gericht order by name ASC limit 5;</w:t>
       </w:r>
       <w:r>
         <w:rPr>
@@ -2360,29 +1541,8 @@
         <w:jc w:val="center"/>
       </w:pPr>
       <w:r>
-        <w:t xml:space="preserve">select name, </w:t>
-      </w:r>
-      <w:proofErr w:type="spellStart"/>
-      <w:r>
-        <w:t>beschreibung</w:t>
-      </w:r>
-      <w:proofErr w:type="spellEnd"/>
-      <w:r>
-        <w:t xml:space="preserve"> from </w:t>
-      </w:r>
-      <w:proofErr w:type="spellStart"/>
-      <w:r>
-        <w:t>gericht</w:t>
-      </w:r>
-      <w:proofErr w:type="spellEnd"/>
-      <w:r>
-        <w:t xml:space="preserve"> order by name ASC limit 10 offset </w:t>
-      </w:r>
-      <w:proofErr w:type="gramStart"/>
-      <w:r>
-        <w:t>5;</w:t>
-      </w:r>
-      <w:proofErr w:type="gramEnd"/>
+        <w:t>select name, beschreibung from gericht order by name ASC limit 10 offset 5;</w:t>
+      </w:r>
       <w:r>
         <w:rPr>
           <w:noProof/>
@@ -2451,21 +1611,8 @@
         <w:jc w:val="center"/>
       </w:pPr>
       <w:r>
-        <w:t xml:space="preserve">select distinct </w:t>
-      </w:r>
-      <w:proofErr w:type="spellStart"/>
-      <w:r>
-        <w:t>typ</w:t>
-      </w:r>
-      <w:proofErr w:type="spellEnd"/>
-      <w:r>
-        <w:t xml:space="preserve"> from </w:t>
-      </w:r>
-      <w:proofErr w:type="gramStart"/>
-      <w:r>
-        <w:t>allergen;</w:t>
-      </w:r>
-      <w:proofErr w:type="gramEnd"/>
+        <w:t>select distinct typ from allergen;</w:t>
+      </w:r>
     </w:p>
     <w:p>
       <w:pPr>
@@ -2541,15 +1688,7 @@
         </w:rPr>
       </w:pPr>
       <w:r>
-        <w:t xml:space="preserve">select * from </w:t>
-      </w:r>
-      <w:proofErr w:type="spellStart"/>
-      <w:r>
-        <w:t>gericht</w:t>
-      </w:r>
-      <w:proofErr w:type="spellEnd"/>
-      <w:r>
-        <w:t xml:space="preserve"> where name like 'K%';</w:t>
+        <w:t>select * from gericht where name like 'K%';</w:t>
       </w:r>
       <w:r>
         <w:rPr>
@@ -2630,23 +1769,7 @@
         <w:jc w:val="center"/>
       </w:pPr>
       <w:r>
-        <w:t xml:space="preserve">select id, name from </w:t>
-      </w:r>
-      <w:proofErr w:type="spellStart"/>
-      <w:r>
-        <w:t>gericht</w:t>
-      </w:r>
-      <w:proofErr w:type="spellEnd"/>
-      <w:r>
-        <w:t xml:space="preserve"> where name like '%</w:t>
-      </w:r>
-      <w:proofErr w:type="spellStart"/>
-      <w:r>
-        <w:t>suppe</w:t>
-      </w:r>
-      <w:proofErr w:type="spellEnd"/>
-      <w:r>
-        <w:t>%';</w:t>
+        <w:t>select id, name from gericht where name like '%suppe%';</w:t>
       </w:r>
       <w:r>
         <w:rPr>
@@ -2715,29 +1838,8 @@
         <w:jc w:val="center"/>
       </w:pPr>
       <w:r>
-        <w:t xml:space="preserve">select * from </w:t>
-      </w:r>
-      <w:proofErr w:type="spellStart"/>
-      <w:r>
-        <w:t>kategorie</w:t>
-      </w:r>
-      <w:proofErr w:type="spellEnd"/>
-      <w:r>
-        <w:t xml:space="preserve"> where </w:t>
-      </w:r>
-      <w:proofErr w:type="spellStart"/>
-      <w:r>
-        <w:t>eltern_id</w:t>
-      </w:r>
-      <w:proofErr w:type="spellEnd"/>
-      <w:r>
-        <w:t xml:space="preserve"> is </w:t>
-      </w:r>
-      <w:proofErr w:type="gramStart"/>
-      <w:r>
-        <w:t>null;</w:t>
-      </w:r>
-      <w:proofErr w:type="gramEnd"/>
+        <w:t>select * from kategorie where eltern_id is null;</w:t>
+      </w:r>
     </w:p>
     <w:p>
       <w:pPr>
@@ -2810,137 +1912,41 @@
         <w:jc w:val="center"/>
       </w:pPr>
       <w:r>
-        <w:t xml:space="preserve">select g.name as </w:t>
-      </w:r>
-      <w:proofErr w:type="spellStart"/>
-      <w:r>
-        <w:t>gerichtsname</w:t>
-      </w:r>
-      <w:proofErr w:type="spellEnd"/>
-      <w:r>
-        <w:t xml:space="preserve">, GROUP_CONCAT(a.name) as </w:t>
-      </w:r>
-      <w:proofErr w:type="spellStart"/>
-      <w:r>
-        <w:t>allergensname</w:t>
-      </w:r>
-      <w:proofErr w:type="spellEnd"/>
-      <w:r>
-        <w:t xml:space="preserve"> </w:t>
-      </w:r>
-      <w:r>
-        <w:t xml:space="preserve">from </w:t>
-      </w:r>
-      <w:proofErr w:type="spellStart"/>
-      <w:r>
-        <w:t>gericht</w:t>
-      </w:r>
-      <w:proofErr w:type="spellEnd"/>
-      <w:r>
-        <w:t xml:space="preserve"> g</w:t>
-      </w:r>
-    </w:p>
-    <w:p>
-      <w:pPr>
-        <w:jc w:val="center"/>
-        <w:rPr>
-          <w:lang w:val="de-DE"/>
-        </w:rPr>
-      </w:pPr>
-      <w:proofErr w:type="spellStart"/>
-      <w:r>
-        <w:rPr>
-          <w:lang w:val="de-DE"/>
-        </w:rPr>
-        <w:t>join</w:t>
-      </w:r>
-      <w:proofErr w:type="spellEnd"/>
-      <w:r>
-        <w:rPr>
-          <w:lang w:val="de-DE"/>
-        </w:rPr>
-        <w:t xml:space="preserve"> </w:t>
-      </w:r>
-      <w:proofErr w:type="spellStart"/>
-      <w:r>
-        <w:rPr>
-          <w:lang w:val="de-DE"/>
-        </w:rPr>
-        <w:t>gericht_hat_allergen</w:t>
-      </w:r>
-      <w:proofErr w:type="spellEnd"/>
-      <w:r>
-        <w:rPr>
-          <w:lang w:val="de-DE"/>
-        </w:rPr>
-        <w:t xml:space="preserve"> </w:t>
-      </w:r>
-      <w:proofErr w:type="spellStart"/>
-      <w:r>
-        <w:rPr>
-          <w:lang w:val="de-DE"/>
-        </w:rPr>
-        <w:t>gha</w:t>
-      </w:r>
-      <w:proofErr w:type="spellEnd"/>
-      <w:r>
-        <w:rPr>
-          <w:lang w:val="de-DE"/>
-        </w:rPr>
-        <w:t xml:space="preserve"> on g.id = </w:t>
-      </w:r>
-      <w:proofErr w:type="spellStart"/>
-      <w:proofErr w:type="gramStart"/>
-      <w:r>
-        <w:rPr>
-          <w:lang w:val="de-DE"/>
-        </w:rPr>
-        <w:t>gha.gericht</w:t>
-      </w:r>
-      <w:proofErr w:type="gramEnd"/>
-      <w:r>
-        <w:rPr>
-          <w:lang w:val="de-DE"/>
-        </w:rPr>
-        <w:t>_id</w:t>
-      </w:r>
-      <w:proofErr w:type="spellEnd"/>
-    </w:p>
-    <w:p>
-      <w:pPr>
-        <w:jc w:val="center"/>
-      </w:pPr>
-      <w:r>
-        <w:t xml:space="preserve">join allergen a on </w:t>
-      </w:r>
-      <w:proofErr w:type="spellStart"/>
-      <w:proofErr w:type="gramStart"/>
-      <w:r>
-        <w:t>gha.code</w:t>
-      </w:r>
-      <w:proofErr w:type="spellEnd"/>
-      <w:proofErr w:type="gramEnd"/>
-      <w:r>
-        <w:t xml:space="preserve"> = </w:t>
-      </w:r>
-      <w:proofErr w:type="spellStart"/>
-      <w:r>
-        <w:t>a.code</w:t>
-      </w:r>
-      <w:proofErr w:type="spellEnd"/>
-    </w:p>
-    <w:p>
-      <w:pPr>
-        <w:jc w:val="center"/>
-      </w:pPr>
-      <w:r>
-        <w:t>group by g.</w:t>
-      </w:r>
-      <w:proofErr w:type="gramStart"/>
-      <w:r>
-        <w:t>name;</w:t>
-      </w:r>
-      <w:proofErr w:type="gramEnd"/>
+        <w:t xml:space="preserve">select g.name as gerichtsname, GROUP_CONCAT(a.name) as allergensname </w:t>
+      </w:r>
+      <w:r>
+        <w:t>from gericht g</w:t>
+      </w:r>
+    </w:p>
+    <w:p>
+      <w:pPr>
+        <w:jc w:val="center"/>
+        <w:rPr>
+          <w:lang w:val="de-DE"/>
+        </w:rPr>
+      </w:pPr>
+      <w:r>
+        <w:rPr>
+          <w:lang w:val="de-DE"/>
+        </w:rPr>
+        <w:t>join gericht_hat_allergen gha on g.id = gha.gericht_id</w:t>
+      </w:r>
+    </w:p>
+    <w:p>
+      <w:pPr>
+        <w:jc w:val="center"/>
+      </w:pPr>
+      <w:r>
+        <w:t>join allergen a on gha.code = a.code</w:t>
+      </w:r>
+    </w:p>
+    <w:p>
+      <w:pPr>
+        <w:jc w:val="center"/>
+      </w:pPr>
+      <w:r>
+        <w:t>group by g.name;</w:t>
+      </w:r>
     </w:p>
     <w:p>
       <w:pPr>
@@ -3019,152 +2025,33 @@
         <w:jc w:val="center"/>
       </w:pPr>
       <w:r>
-        <w:t xml:space="preserve">select g.name as </w:t>
-      </w:r>
-      <w:proofErr w:type="spellStart"/>
-      <w:proofErr w:type="gramStart"/>
-      <w:r>
-        <w:t>gerichtsname</w:t>
-      </w:r>
-      <w:proofErr w:type="spellEnd"/>
-      <w:r>
-        <w:t xml:space="preserve">,   </w:t>
-      </w:r>
-      <w:proofErr w:type="gramEnd"/>
-      <w:r>
-        <w:t xml:space="preserve">GROUP_CONCAT(a.name) as </w:t>
-      </w:r>
-      <w:proofErr w:type="spellStart"/>
-      <w:r>
-        <w:t>allergensname</w:t>
-      </w:r>
-      <w:proofErr w:type="spellEnd"/>
-      <w:r>
-        <w:t xml:space="preserve"> </w:t>
-      </w:r>
-      <w:r>
-        <w:t xml:space="preserve">from </w:t>
-      </w:r>
-      <w:proofErr w:type="spellStart"/>
-      <w:r>
-        <w:t>gericht</w:t>
-      </w:r>
-      <w:proofErr w:type="spellEnd"/>
-      <w:r>
-        <w:t xml:space="preserve"> g</w:t>
-      </w:r>
-    </w:p>
-    <w:p>
-      <w:pPr>
-        <w:jc w:val="center"/>
-        <w:rPr>
-          <w:lang w:val="de-DE"/>
-        </w:rPr>
+        <w:t xml:space="preserve">select g.name as gerichtsname,   GROUP_CONCAT(a.name) as allergensname </w:t>
+      </w:r>
+      <w:r>
+        <w:t>from gericht g</w:t>
+      </w:r>
+    </w:p>
+    <w:p>
+      <w:pPr>
+        <w:jc w:val="center"/>
       </w:pPr>
       <w:r>
         <w:t xml:space="preserve">         </w:t>
       </w:r>
-      <w:proofErr w:type="spellStart"/>
-      <w:r>
-        <w:rPr>
-          <w:lang w:val="de-DE"/>
-        </w:rPr>
-        <w:t>left</w:t>
-      </w:r>
-      <w:proofErr w:type="spellEnd"/>
-      <w:r>
-        <w:rPr>
-          <w:lang w:val="de-DE"/>
-        </w:rPr>
-        <w:t xml:space="preserve"> </w:t>
-      </w:r>
-      <w:proofErr w:type="spellStart"/>
-      <w:r>
-        <w:rPr>
-          <w:lang w:val="de-DE"/>
-        </w:rPr>
-        <w:t>join</w:t>
-      </w:r>
-      <w:proofErr w:type="spellEnd"/>
-      <w:r>
-        <w:rPr>
-          <w:lang w:val="de-DE"/>
-        </w:rPr>
-        <w:t xml:space="preserve"> </w:t>
-      </w:r>
-      <w:proofErr w:type="spellStart"/>
-      <w:r>
-        <w:rPr>
-          <w:lang w:val="de-DE"/>
-        </w:rPr>
-        <w:t>gericht_hat_allergen</w:t>
-      </w:r>
-      <w:proofErr w:type="spellEnd"/>
-      <w:r>
-        <w:rPr>
-          <w:lang w:val="de-DE"/>
-        </w:rPr>
-        <w:t xml:space="preserve"> </w:t>
-      </w:r>
-      <w:proofErr w:type="spellStart"/>
-      <w:r>
-        <w:rPr>
-          <w:lang w:val="de-DE"/>
-        </w:rPr>
-        <w:t>gha</w:t>
-      </w:r>
-      <w:proofErr w:type="spellEnd"/>
-      <w:r>
-        <w:rPr>
-          <w:lang w:val="de-DE"/>
-        </w:rPr>
-        <w:t xml:space="preserve"> on g.id = </w:t>
-      </w:r>
-      <w:proofErr w:type="spellStart"/>
-      <w:proofErr w:type="gramStart"/>
-      <w:r>
-        <w:rPr>
-          <w:lang w:val="de-DE"/>
-        </w:rPr>
-        <w:t>gha.gericht</w:t>
-      </w:r>
-      <w:proofErr w:type="gramEnd"/>
-      <w:r>
-        <w:rPr>
-          <w:lang w:val="de-DE"/>
-        </w:rPr>
-        <w:t>_id</w:t>
-      </w:r>
-      <w:proofErr w:type="spellEnd"/>
-    </w:p>
-    <w:p>
-      <w:pPr>
-        <w:jc w:val="center"/>
-      </w:pPr>
-      <w:r>
-        <w:rPr>
-          <w:lang w:val="de-DE"/>
-        </w:rPr>
+      <w:r>
+        <w:t>left join gericht_hat_allergen gha on g.id = gha.gericht_id</w:t>
+      </w:r>
+    </w:p>
+    <w:p>
+      <w:pPr>
+        <w:jc w:val="center"/>
+      </w:pPr>
+      <w:r>
         <w:t xml:space="preserve">         </w:t>
       </w:r>
       <w:r>
-        <w:t xml:space="preserve">left join allergen a on </w:t>
-      </w:r>
-      <w:proofErr w:type="spellStart"/>
-      <w:proofErr w:type="gramStart"/>
-      <w:r>
-        <w:t>gha.code</w:t>
-      </w:r>
-      <w:proofErr w:type="spellEnd"/>
-      <w:proofErr w:type="gramEnd"/>
-      <w:r>
-        <w:t xml:space="preserve"> = </w:t>
-      </w:r>
-      <w:proofErr w:type="spellStart"/>
-      <w:r>
-        <w:t>a.code</w:t>
-      </w:r>
-      <w:proofErr w:type="spellEnd"/>
+        <w:t>left join allergen a on gha.code = a.code</w:t>
+      </w:r>
     </w:p>
     <w:p>
       <w:pPr>
@@ -3257,6 +2144,151 @@
           <w:noProof/>
         </w:rPr>
       </w:pPr>
+      <w:r>
+        <w:rPr>
+          <w:noProof/>
+        </w:rPr>
+        <w:t>select g.name as gerichtsname,</w:t>
+      </w:r>
+      <w:r>
+        <w:rPr>
+          <w:noProof/>
+        </w:rPr>
+        <w:t xml:space="preserve"> </w:t>
+      </w:r>
+      <w:r>
+        <w:rPr>
+          <w:noProof/>
+        </w:rPr>
+        <w:t>GROUP_CONCAT(a.name) as allergensname</w:t>
+      </w:r>
+      <w:r>
+        <w:rPr>
+          <w:noProof/>
+        </w:rPr>
+        <w:t xml:space="preserve"> </w:t>
+      </w:r>
+      <w:r>
+        <w:rPr>
+          <w:noProof/>
+        </w:rPr>
+        <w:t>from gericht g</w:t>
+      </w:r>
+    </w:p>
+    <w:p>
+      <w:pPr>
+        <w:jc w:val="center"/>
+        <w:rPr>
+          <w:noProof/>
+          <w:lang w:val="de-DE"/>
+        </w:rPr>
+      </w:pPr>
+      <w:r>
+        <w:rPr>
+          <w:noProof/>
+        </w:rPr>
+        <w:t xml:space="preserve">         </w:t>
+      </w:r>
+      <w:r>
+        <w:rPr>
+          <w:noProof/>
+          <w:lang w:val="de-DE"/>
+        </w:rPr>
+        <w:t>right join gericht_hat_allergen gha on gha.gericht_id = g.id</w:t>
+      </w:r>
+    </w:p>
+    <w:p>
+      <w:pPr>
+        <w:jc w:val="center"/>
+        <w:rPr>
+          <w:noProof/>
+        </w:rPr>
+      </w:pPr>
+      <w:r>
+        <w:rPr>
+          <w:noProof/>
+        </w:rPr>
+        <w:t xml:space="preserve">         </w:t>
+      </w:r>
+      <w:r>
+        <w:rPr>
+          <w:noProof/>
+        </w:rPr>
+        <w:t>right join allergen a on gha.code = a.code</w:t>
+      </w:r>
+      <w:r>
+        <w:rPr>
+          <w:noProof/>
+        </w:rPr>
+        <w:t xml:space="preserve"> </w:t>
+      </w:r>
+      <w:r>
+        <w:rPr>
+          <w:noProof/>
+        </w:rPr>
+        <w:t>group by g.name;</w:t>
+      </w:r>
+    </w:p>
+    <w:p>
+      <w:pPr>
+        <w:jc w:val="center"/>
+        <w:rPr>
+          <w:noProof/>
+        </w:rPr>
+      </w:pPr>
+      <w:r>
+        <w:rPr>
+          <w:noProof/>
+        </w:rPr>
+        <w:drawing>
+          <wp:inline distT="0" distB="0" distL="0" distR="0" wp14:anchorId="6C450347" wp14:editId="06488BED">
+            <wp:extent cx="5727700" cy="1854200"/>
+            <wp:effectExtent l="0" t="0" r="6350" b="0"/>
+            <wp:docPr id="5" name="Picture 5"/>
+            <wp:cNvGraphicFramePr>
+              <a:graphicFrameLocks xmlns:a="http://schemas.openxmlformats.org/drawingml/2006/main" noChangeAspect="1"/>
+            </wp:cNvGraphicFramePr>
+            <a:graphic xmlns:a="http://schemas.openxmlformats.org/drawingml/2006/main">
+              <a:graphicData uri="http://schemas.openxmlformats.org/drawingml/2006/picture">
+                <pic:pic xmlns:pic="http://schemas.openxmlformats.org/drawingml/2006/picture">
+                  <pic:nvPicPr>
+                    <pic:cNvPr id="0" name="Picture 1"/>
+                    <pic:cNvPicPr>
+                      <a:picLocks noChangeAspect="1" noChangeArrowheads="1"/>
+                    </pic:cNvPicPr>
+                  </pic:nvPicPr>
+                  <pic:blipFill>
+                    <a:blip r:embed="rId16">
+                      <a:extLst>
+                        <a:ext uri="{28A0092B-C50C-407E-A947-70E740481C1C}">
+                          <a14:useLocalDpi xmlns:a14="http://schemas.microsoft.com/office/drawing/2010/main" val="0"/>
+                        </a:ext>
+                      </a:extLst>
+                    </a:blip>
+                    <a:srcRect/>
+                    <a:stretch>
+                      <a:fillRect/>
+                    </a:stretch>
+                  </pic:blipFill>
+                  <pic:spPr bwMode="auto">
+                    <a:xfrm>
+                      <a:off x="0" y="0"/>
+                      <a:ext cx="5727700" cy="1854200"/>
+                    </a:xfrm>
+                    <a:prstGeom prst="rect">
+                      <a:avLst/>
+                    </a:prstGeom>
+                    <a:noFill/>
+                    <a:ln>
+                      <a:noFill/>
+                    </a:ln>
+                  </pic:spPr>
+                </pic:pic>
+              </a:graphicData>
+            </a:graphic>
+          </wp:inline>
+        </w:drawing>
+      </w:r>
     </w:p>
     <w:p>
       <w:pPr>
@@ -3277,105 +2309,34 @@
         <w:jc w:val="center"/>
       </w:pPr>
       <w:r>
-        <w:t xml:space="preserve">select k.name, </w:t>
-      </w:r>
-      <w:proofErr w:type="gramStart"/>
-      <w:r>
-        <w:t>COUNT(</w:t>
-      </w:r>
-      <w:proofErr w:type="gramEnd"/>
-      <w:r>
-        <w:t xml:space="preserve">*) as </w:t>
-      </w:r>
-      <w:proofErr w:type="spellStart"/>
-      <w:r>
-        <w:t>mycount</w:t>
-      </w:r>
-      <w:proofErr w:type="spellEnd"/>
-      <w:r>
-        <w:t xml:space="preserve"> </w:t>
-      </w:r>
-      <w:r>
-        <w:t xml:space="preserve">from </w:t>
-      </w:r>
-      <w:proofErr w:type="spellStart"/>
-      <w:r>
-        <w:t>kategorie</w:t>
-      </w:r>
-      <w:proofErr w:type="spellEnd"/>
-      <w:r>
-        <w:t xml:space="preserve"> k</w:t>
-      </w:r>
-    </w:p>
-    <w:p>
-      <w:pPr>
-        <w:jc w:val="center"/>
-      </w:pPr>
-      <w:r>
-        <w:t xml:space="preserve">         left join </w:t>
-      </w:r>
-      <w:proofErr w:type="spellStart"/>
-      <w:r>
-        <w:t>gericht_hat_kategorie</w:t>
-      </w:r>
-      <w:proofErr w:type="spellEnd"/>
-      <w:r>
-        <w:t xml:space="preserve"> </w:t>
-      </w:r>
-      <w:proofErr w:type="spellStart"/>
-      <w:r>
-        <w:t>ghk</w:t>
-      </w:r>
-      <w:proofErr w:type="spellEnd"/>
-      <w:r>
-        <w:t xml:space="preserve"> on k.id = </w:t>
-      </w:r>
-      <w:proofErr w:type="spellStart"/>
-      <w:proofErr w:type="gramStart"/>
-      <w:r>
-        <w:t>ghk.kategorie</w:t>
-      </w:r>
-      <w:proofErr w:type="gramEnd"/>
-      <w:r>
-        <w:t>_id</w:t>
-      </w:r>
-      <w:proofErr w:type="spellEnd"/>
-    </w:p>
-    <w:p>
-      <w:pPr>
-        <w:jc w:val="center"/>
-      </w:pPr>
-      <w:r>
-        <w:t>group by k.name</w:t>
-      </w:r>
-      <w:r>
-        <w:t xml:space="preserve"> </w:t>
-      </w:r>
-      <w:r>
-        <w:t xml:space="preserve">order by </w:t>
-      </w:r>
-      <w:proofErr w:type="spellStart"/>
-      <w:r>
-        <w:t>mycount</w:t>
-      </w:r>
-      <w:proofErr w:type="spellEnd"/>
-      <w:r>
-        <w:t xml:space="preserve"> </w:t>
-      </w:r>
-      <w:proofErr w:type="gramStart"/>
-      <w:r>
-        <w:t>ASC;</w:t>
-      </w:r>
-      <w:proofErr w:type="gramEnd"/>
-    </w:p>
-    <w:p>
-      <w:pPr>
-        <w:jc w:val="center"/>
-      </w:pPr>
-      <w:r>
-        <w:rPr>
-          <w:noProof/>
-        </w:rPr>
+        <w:t>select k.name, COUNT(*) as mycount from kategorie k</w:t>
+      </w:r>
+    </w:p>
+    <w:p>
+      <w:pPr>
+        <w:jc w:val="center"/>
+      </w:pPr>
+      <w:r>
+        <w:t xml:space="preserve">         left join gericht_hat_kategorie ghk on k.id = ghk.kategorie_id</w:t>
+      </w:r>
+    </w:p>
+    <w:p>
+      <w:pPr>
+        <w:jc w:val="center"/>
+      </w:pPr>
+      <w:r>
+        <w:t>group by k.name order by mycount ASC;</w:t>
+      </w:r>
+    </w:p>
+    <w:p>
+      <w:pPr>
+        <w:jc w:val="center"/>
+      </w:pPr>
+      <w:r>
+        <w:rPr>
+          <w:noProof/>
+        </w:rPr>
+        <w:lastRenderedPageBreak/>
         <w:drawing>
           <wp:inline distT="0" distB="0" distL="0" distR="0" wp14:anchorId="26ABA76C" wp14:editId="1C556C37">
             <wp:extent cx="2781300" cy="1765300"/>
@@ -3394,7 +2355,7 @@
                     </pic:cNvPicPr>
                   </pic:nvPicPr>
                   <pic:blipFill>
-                    <a:blip r:embed="rId16">
+                    <a:blip r:embed="rId17">
                       <a:extLst>
                         <a:ext uri="{28A0092B-C50C-407E-A947-70E740481C1C}">
                           <a14:useLocalDpi xmlns:a14="http://schemas.microsoft.com/office/drawing/2010/main" val="0"/>
@@ -3448,115 +2409,32 @@
         <w:jc w:val="center"/>
       </w:pPr>
       <w:r>
-        <w:t xml:space="preserve">select k.name, </w:t>
-      </w:r>
-      <w:proofErr w:type="gramStart"/>
-      <w:r>
-        <w:t>COUNT(</w:t>
-      </w:r>
-      <w:proofErr w:type="gramEnd"/>
-      <w:r>
-        <w:t xml:space="preserve">*) as </w:t>
-      </w:r>
-      <w:proofErr w:type="spellStart"/>
-      <w:r>
-        <w:t>mycount</w:t>
-      </w:r>
-      <w:proofErr w:type="spellEnd"/>
-      <w:r>
-        <w:t xml:space="preserve"> </w:t>
-      </w:r>
-      <w:r>
-        <w:t xml:space="preserve">from </w:t>
-      </w:r>
-      <w:proofErr w:type="spellStart"/>
-      <w:r>
-        <w:t>kategorie</w:t>
-      </w:r>
-      <w:proofErr w:type="spellEnd"/>
-      <w:r>
-        <w:t xml:space="preserve"> k</w:t>
-      </w:r>
-    </w:p>
-    <w:p>
-      <w:pPr>
-        <w:jc w:val="center"/>
-      </w:pPr>
-      <w:r>
-        <w:t xml:space="preserve">    left join </w:t>
-      </w:r>
-      <w:proofErr w:type="spellStart"/>
-      <w:r>
-        <w:t>gericht_hat_kategorie</w:t>
-      </w:r>
-      <w:proofErr w:type="spellEnd"/>
-      <w:r>
-        <w:t xml:space="preserve"> </w:t>
-      </w:r>
-      <w:proofErr w:type="spellStart"/>
-      <w:r>
-        <w:t>ghk</w:t>
-      </w:r>
-      <w:proofErr w:type="spellEnd"/>
-      <w:r>
-        <w:t xml:space="preserve"> on k.id = </w:t>
-      </w:r>
-      <w:proofErr w:type="spellStart"/>
-      <w:proofErr w:type="gramStart"/>
-      <w:r>
-        <w:t>ghk.kategorie</w:t>
-      </w:r>
-      <w:proofErr w:type="gramEnd"/>
-      <w:r>
-        <w:t>_id</w:t>
-      </w:r>
-      <w:proofErr w:type="spellEnd"/>
-    </w:p>
-    <w:p>
-      <w:pPr>
-        <w:jc w:val="center"/>
-      </w:pPr>
-      <w:r>
-        <w:t>group by k.name</w:t>
-      </w:r>
-      <w:r>
-        <w:t xml:space="preserve"> </w:t>
-      </w:r>
-      <w:r>
-        <w:t xml:space="preserve">having </w:t>
-      </w:r>
-      <w:proofErr w:type="spellStart"/>
-      <w:r>
-        <w:t>mycount</w:t>
-      </w:r>
-      <w:proofErr w:type="spellEnd"/>
-      <w:r>
-        <w:t xml:space="preserve"> &gt; 2</w:t>
-      </w:r>
-      <w:r>
-        <w:t xml:space="preserve"> </w:t>
-      </w:r>
-    </w:p>
-    <w:p>
-      <w:pPr>
-        <w:jc w:val="center"/>
-      </w:pPr>
-      <w:r>
-        <w:t xml:space="preserve">order by </w:t>
-      </w:r>
-      <w:proofErr w:type="spellStart"/>
-      <w:r>
-        <w:t>mycount</w:t>
-      </w:r>
-      <w:proofErr w:type="spellEnd"/>
-      <w:r>
-        <w:t xml:space="preserve"> </w:t>
-      </w:r>
-      <w:proofErr w:type="gramStart"/>
-      <w:r>
-        <w:t>ASC;</w:t>
-      </w:r>
-      <w:proofErr w:type="gramEnd"/>
+        <w:t>select k.name, COUNT(*) as mycount from kategorie k</w:t>
+      </w:r>
+    </w:p>
+    <w:p>
+      <w:pPr>
+        <w:jc w:val="center"/>
+      </w:pPr>
+      <w:r>
+        <w:t xml:space="preserve">    left join gericht_hat_kategorie ghk on k.id = ghk.kategorie_id</w:t>
+      </w:r>
+    </w:p>
+    <w:p>
+      <w:pPr>
+        <w:jc w:val="center"/>
+      </w:pPr>
+      <w:r>
+        <w:t xml:space="preserve">group by k.name having mycount &gt; 2 </w:t>
+      </w:r>
+    </w:p>
+    <w:p>
+      <w:pPr>
+        <w:jc w:val="center"/>
+      </w:pPr>
+      <w:r>
+        <w:t>order by mycount ASC;</w:t>
+      </w:r>
     </w:p>
     <w:p>
       <w:pPr>
@@ -3584,7 +2462,7 @@
                     </pic:cNvPicPr>
                   </pic:nvPicPr>
                   <pic:blipFill>
-                    <a:blip r:embed="rId17">
+                    <a:blip r:embed="rId18">
                       <a:extLst>
                         <a:ext uri="{28A0092B-C50C-407E-A947-70E740481C1C}">
                           <a14:useLocalDpi xmlns:a14="http://schemas.microsoft.com/office/drawing/2010/main" val="0"/>
@@ -3637,36 +2515,18 @@
         <w:jc w:val="center"/>
       </w:pPr>
       <w:r>
-        <w:t>set a.name = '</w:t>
-      </w:r>
-      <w:proofErr w:type="spellStart"/>
-      <w:r>
-        <w:t>Kamut</w:t>
-      </w:r>
-      <w:proofErr w:type="spellEnd"/>
-      <w:r>
-        <w:t>'</w:t>
-      </w:r>
-    </w:p>
-    <w:p>
-      <w:pPr>
-        <w:jc w:val="center"/>
-        <w:rPr>
-          <w:noProof/>
-        </w:rPr>
-      </w:pPr>
-      <w:r>
-        <w:t xml:space="preserve">where </w:t>
-      </w:r>
-      <w:proofErr w:type="spellStart"/>
-      <w:proofErr w:type="gramStart"/>
-      <w:r>
-        <w:t>a.code</w:t>
-      </w:r>
-      <w:proofErr w:type="spellEnd"/>
-      <w:proofErr w:type="gramEnd"/>
-      <w:r>
-        <w:t xml:space="preserve"> = 'a6';</w:t>
+        <w:t>set a.name = 'Kamut'</w:t>
+      </w:r>
+    </w:p>
+    <w:p>
+      <w:pPr>
+        <w:jc w:val="center"/>
+        <w:rPr>
+          <w:noProof/>
+        </w:rPr>
+      </w:pPr>
+      <w:r>
+        <w:t>where a.code = 'a6';</w:t>
       </w:r>
       <w:r>
         <w:rPr>
@@ -3696,7 +2556,7 @@
                     </pic:cNvPicPr>
                   </pic:nvPicPr>
                   <pic:blipFill>
-                    <a:blip r:embed="rId18">
+                    <a:blip r:embed="rId19">
                       <a:extLst>
                         <a:ext uri="{28A0092B-C50C-407E-A947-70E740481C1C}">
                           <a14:useLocalDpi xmlns:a14="http://schemas.microsoft.com/office/drawing/2010/main" val="0"/>
@@ -3749,247 +2609,39 @@
           <w:lang w:val="de-DE"/>
         </w:rPr>
       </w:pPr>
-      <w:proofErr w:type="spellStart"/>
-      <w:r>
-        <w:rPr>
-          <w:lang w:val="de-DE"/>
-        </w:rPr>
-        <w:t>insert</w:t>
-      </w:r>
-      <w:proofErr w:type="spellEnd"/>
-      <w:r>
-        <w:rPr>
-          <w:lang w:val="de-DE"/>
-        </w:rPr>
-        <w:t xml:space="preserve"> </w:t>
-      </w:r>
-      <w:proofErr w:type="spellStart"/>
-      <w:r>
-        <w:rPr>
-          <w:lang w:val="de-DE"/>
-        </w:rPr>
-        <w:t>into</w:t>
-      </w:r>
-      <w:proofErr w:type="spellEnd"/>
-      <w:r>
-        <w:rPr>
-          <w:lang w:val="de-DE"/>
-        </w:rPr>
-        <w:t xml:space="preserve"> </w:t>
-      </w:r>
-      <w:proofErr w:type="spellStart"/>
-      <w:proofErr w:type="gramStart"/>
-      <w:r>
-        <w:rPr>
-          <w:lang w:val="de-DE"/>
-        </w:rPr>
-        <w:t>gericht</w:t>
-      </w:r>
-      <w:proofErr w:type="spellEnd"/>
-      <w:r>
-        <w:rPr>
-          <w:lang w:val="de-DE"/>
-        </w:rPr>
-        <w:t>(</w:t>
-      </w:r>
-      <w:proofErr w:type="spellStart"/>
-      <w:proofErr w:type="gramEnd"/>
-      <w:r>
-        <w:rPr>
-          <w:lang w:val="de-DE"/>
-        </w:rPr>
-        <w:t>id</w:t>
-      </w:r>
-      <w:proofErr w:type="spellEnd"/>
-      <w:r>
-        <w:rPr>
-          <w:lang w:val="de-DE"/>
-        </w:rPr>
-        <w:t xml:space="preserve">, </w:t>
-      </w:r>
-      <w:proofErr w:type="spellStart"/>
-      <w:r>
-        <w:rPr>
-          <w:lang w:val="de-DE"/>
-        </w:rPr>
-        <w:t>name</w:t>
-      </w:r>
-      <w:proofErr w:type="spellEnd"/>
-      <w:r>
-        <w:rPr>
-          <w:lang w:val="de-DE"/>
-        </w:rPr>
-        <w:t xml:space="preserve">, </w:t>
-      </w:r>
-      <w:proofErr w:type="spellStart"/>
-      <w:r>
-        <w:rPr>
-          <w:lang w:val="de-DE"/>
-        </w:rPr>
-        <w:t>beschreibung</w:t>
-      </w:r>
-      <w:proofErr w:type="spellEnd"/>
-      <w:r>
-        <w:rPr>
-          <w:lang w:val="de-DE"/>
-        </w:rPr>
-        <w:t xml:space="preserve">, </w:t>
-      </w:r>
-      <w:proofErr w:type="spellStart"/>
-      <w:r>
-        <w:rPr>
-          <w:lang w:val="de-DE"/>
-        </w:rPr>
-        <w:t>erfasst_am</w:t>
-      </w:r>
-      <w:proofErr w:type="spellEnd"/>
-      <w:r>
-        <w:rPr>
-          <w:lang w:val="de-DE"/>
-        </w:rPr>
-        <w:t xml:space="preserve">, </w:t>
-      </w:r>
-      <w:proofErr w:type="spellStart"/>
-      <w:r>
-        <w:rPr>
-          <w:lang w:val="de-DE"/>
-        </w:rPr>
-        <w:t>preis_intern</w:t>
-      </w:r>
-      <w:proofErr w:type="spellEnd"/>
-      <w:r>
-        <w:rPr>
-          <w:lang w:val="de-DE"/>
-        </w:rPr>
-        <w:t xml:space="preserve">, </w:t>
-      </w:r>
-      <w:proofErr w:type="spellStart"/>
-      <w:r>
-        <w:rPr>
-          <w:lang w:val="de-DE"/>
-        </w:rPr>
-        <w:t>preis_extern</w:t>
-      </w:r>
-      <w:proofErr w:type="spellEnd"/>
-      <w:r>
-        <w:rPr>
-          <w:lang w:val="de-DE"/>
-        </w:rPr>
-        <w:t>) VALUES</w:t>
-      </w:r>
-    </w:p>
-    <w:p>
-      <w:pPr>
-        <w:jc w:val="center"/>
-        <w:rPr>
-          <w:lang w:val="de-DE"/>
-        </w:rPr>
-      </w:pPr>
-      <w:r>
-        <w:rPr>
-          <w:lang w:val="de-DE"/>
-        </w:rPr>
-        <w:t>(21, 'Currywurst mit Pommes</w:t>
-      </w:r>
-      <w:proofErr w:type="gramStart"/>
-      <w:r>
-        <w:rPr>
-          <w:lang w:val="de-DE"/>
-        </w:rPr>
-        <w:t>' ,</w:t>
-      </w:r>
-      <w:proofErr w:type="gramEnd"/>
-      <w:r>
-        <w:rPr>
-          <w:lang w:val="de-DE"/>
-        </w:rPr>
-        <w:t xml:space="preserve"> 'Schnell und lecker', '2020-10-20', '2.20', '2.5');</w:t>
-      </w:r>
-    </w:p>
-    <w:p>
-      <w:pPr>
-        <w:jc w:val="center"/>
-        <w:rPr>
-          <w:lang w:val="de-DE"/>
-        </w:rPr>
-      </w:pPr>
-      <w:proofErr w:type="spellStart"/>
-      <w:r>
-        <w:rPr>
-          <w:lang w:val="de-DE"/>
-        </w:rPr>
-        <w:t>insert</w:t>
-      </w:r>
-      <w:proofErr w:type="spellEnd"/>
-      <w:r>
-        <w:rPr>
-          <w:lang w:val="de-DE"/>
-        </w:rPr>
-        <w:t xml:space="preserve"> </w:t>
-      </w:r>
-      <w:proofErr w:type="spellStart"/>
-      <w:r>
-        <w:rPr>
-          <w:lang w:val="de-DE"/>
-        </w:rPr>
-        <w:t>into</w:t>
-      </w:r>
-      <w:proofErr w:type="spellEnd"/>
-      <w:r>
-        <w:rPr>
-          <w:lang w:val="de-DE"/>
-        </w:rPr>
-        <w:t xml:space="preserve"> </w:t>
-      </w:r>
-      <w:proofErr w:type="spellStart"/>
-      <w:r>
-        <w:rPr>
-          <w:lang w:val="de-DE"/>
-        </w:rPr>
-        <w:t>gericht_hat_</w:t>
-      </w:r>
-      <w:proofErr w:type="gramStart"/>
-      <w:r>
-        <w:rPr>
-          <w:lang w:val="de-DE"/>
-        </w:rPr>
-        <w:t>kategorie</w:t>
-      </w:r>
-      <w:proofErr w:type="spellEnd"/>
-      <w:r>
-        <w:rPr>
-          <w:lang w:val="de-DE"/>
-        </w:rPr>
-        <w:t>(</w:t>
-      </w:r>
-      <w:proofErr w:type="spellStart"/>
-      <w:proofErr w:type="gramEnd"/>
-      <w:r>
-        <w:rPr>
-          <w:lang w:val="de-DE"/>
-        </w:rPr>
-        <w:t>gericht_id</w:t>
-      </w:r>
-      <w:proofErr w:type="spellEnd"/>
-      <w:r>
-        <w:rPr>
-          <w:lang w:val="de-DE"/>
-        </w:rPr>
-        <w:t xml:space="preserve">, </w:t>
-      </w:r>
-      <w:proofErr w:type="spellStart"/>
-      <w:r>
-        <w:rPr>
-          <w:lang w:val="de-DE"/>
-        </w:rPr>
-        <w:t>kategorie_id</w:t>
-      </w:r>
-      <w:proofErr w:type="spellEnd"/>
-      <w:r>
-        <w:rPr>
-          <w:lang w:val="de-DE"/>
-        </w:rPr>
-        <w:t>) VALUES (21, 3);</w:t>
+      <w:r>
+        <w:rPr>
+          <w:lang w:val="de-DE"/>
+        </w:rPr>
+        <w:t>insert into gericht(id, name, beschreibung, erfasst_am, preis_intern, preis_extern) VALUES</w:t>
+      </w:r>
+    </w:p>
+    <w:p>
+      <w:pPr>
+        <w:jc w:val="center"/>
+        <w:rPr>
+          <w:lang w:val="de-DE"/>
+        </w:rPr>
+      </w:pPr>
+      <w:r>
+        <w:rPr>
+          <w:lang w:val="de-DE"/>
+        </w:rPr>
+        <w:t>(21, 'Currywurst mit Pommes' , 'Schnell und lecker', '2020-10-20', '2.20', '2.5');</w:t>
+      </w:r>
+    </w:p>
+    <w:p>
+      <w:pPr>
+        <w:jc w:val="center"/>
+        <w:rPr>
+          <w:lang w:val="de-DE"/>
+        </w:rPr>
+      </w:pPr>
+      <w:r>
+        <w:rPr>
+          <w:lang w:val="de-DE"/>
+        </w:rPr>
+        <w:t>insert into gericht_hat_kategorie(gericht_id, kategorie_id) VALUES (21, 3);</w:t>
       </w:r>
     </w:p>
     <w:p>
@@ -4022,7 +2674,7 @@
                     </pic:cNvPicPr>
                   </pic:nvPicPr>
                   <pic:blipFill>
-                    <a:blip r:embed="rId19" cstate="print">
+                    <a:blip r:embed="rId20" cstate="print">
                       <a:extLst>
                         <a:ext uri="{28A0092B-C50C-407E-A947-70E740481C1C}">
                           <a14:useLocalDpi xmlns:a14="http://schemas.microsoft.com/office/drawing/2010/main" val="0"/>
@@ -4084,7 +2736,7 @@
                     </pic:cNvPicPr>
                   </pic:nvPicPr>
                   <pic:blipFill>
-                    <a:blip r:embed="rId20">
+                    <a:blip r:embed="rId21">
                       <a:extLst>
                         <a:ext uri="{28A0092B-C50C-407E-A947-70E740481C1C}">
                           <a14:useLocalDpi xmlns:a14="http://schemas.microsoft.com/office/drawing/2010/main" val="0"/>

</xml_diff>

<commit_message>
ERD und Relationsschreibweise im Dossier
</commit_message>
<xml_diff>
--- a/Praktikum/M3/DossierM3.docx
+++ b/Praktikum/M3/DossierM3.docx
@@ -41,8 +41,29 @@
             <w:pPr>
               <w:jc w:val="center"/>
             </w:pPr>
+            <w:proofErr w:type="spellStart"/>
             <w:r>
-              <w:t>Geschätzter Zeitlicher Aufwand (min)</w:t>
+              <w:t>Geschätzter</w:t>
+            </w:r>
+            <w:proofErr w:type="spellEnd"/>
+            <w:r>
+              <w:t xml:space="preserve"> </w:t>
+            </w:r>
+            <w:proofErr w:type="spellStart"/>
+            <w:r>
+              <w:t>Zeitlicher</w:t>
+            </w:r>
+            <w:proofErr w:type="spellEnd"/>
+            <w:r>
+              <w:t xml:space="preserve"> </w:t>
+            </w:r>
+            <w:proofErr w:type="spellStart"/>
+            <w:r>
+              <w:t>Aufwand</w:t>
+            </w:r>
+            <w:proofErr w:type="spellEnd"/>
+            <w:r>
+              <w:t xml:space="preserve"> (min)</w:t>
             </w:r>
           </w:p>
         </w:tc>
@@ -54,8 +75,29 @@
             <w:pPr>
               <w:jc w:val="center"/>
             </w:pPr>
+            <w:proofErr w:type="spellStart"/>
             <w:r>
-              <w:t>Tatsächlicher Zeitlicher Aufwand (min)</w:t>
+              <w:t>Tatsächlicher</w:t>
+            </w:r>
+            <w:proofErr w:type="spellEnd"/>
+            <w:r>
+              <w:t xml:space="preserve"> </w:t>
+            </w:r>
+            <w:proofErr w:type="spellStart"/>
+            <w:r>
+              <w:t>Zeitlicher</w:t>
+            </w:r>
+            <w:proofErr w:type="spellEnd"/>
+            <w:r>
+              <w:t xml:space="preserve"> </w:t>
+            </w:r>
+            <w:proofErr w:type="spellStart"/>
+            <w:r>
+              <w:t>Aufwand</w:t>
+            </w:r>
+            <w:proofErr w:type="spellEnd"/>
+            <w:r>
+              <w:t xml:space="preserve"> (min)</w:t>
             </w:r>
           </w:p>
         </w:tc>
@@ -487,20 +529,38 @@
         <w:spacing w:line="240" w:lineRule="auto"/>
       </w:pPr>
       <w:r>
-        <w:t>USE emensawerbeseite;</w:t>
-      </w:r>
-    </w:p>
-    <w:p>
-      <w:pPr>
-        <w:spacing w:line="240" w:lineRule="auto"/>
-      </w:pPr>
-    </w:p>
-    <w:p>
-      <w:pPr>
-        <w:spacing w:line="240" w:lineRule="auto"/>
-      </w:pPr>
-      <w:r>
-        <w:t>CREATE TABLE gericht (</w:t>
+        <w:t xml:space="preserve">USE </w:t>
+      </w:r>
+      <w:proofErr w:type="spellStart"/>
+      <w:proofErr w:type="gramStart"/>
+      <w:r>
+        <w:t>emensawerbeseite</w:t>
+      </w:r>
+      <w:proofErr w:type="spellEnd"/>
+      <w:r>
+        <w:t>;</w:t>
+      </w:r>
+      <w:proofErr w:type="gramEnd"/>
+    </w:p>
+    <w:p>
+      <w:pPr>
+        <w:spacing w:line="240" w:lineRule="auto"/>
+      </w:pPr>
+    </w:p>
+    <w:p>
+      <w:pPr>
+        <w:spacing w:line="240" w:lineRule="auto"/>
+      </w:pPr>
+      <w:r>
+        <w:t xml:space="preserve">CREATE TABLE </w:t>
+      </w:r>
+      <w:proofErr w:type="spellStart"/>
+      <w:r>
+        <w:t>gericht</w:t>
+      </w:r>
+      <w:proofErr w:type="spellEnd"/>
+      <w:r>
+        <w:t xml:space="preserve"> (</w:t>
       </w:r>
     </w:p>
     <w:p>
@@ -518,7 +578,15 @@
       </w:pPr>
       <w:r>
         <w:tab/>
-        <w:t>name VARCHAR(80) NOT NULL UNIQUE,</w:t>
+        <w:t xml:space="preserve">name </w:t>
+      </w:r>
+      <w:proofErr w:type="gramStart"/>
+      <w:r>
+        <w:t>VARCHAR(</w:t>
+      </w:r>
+      <w:proofErr w:type="gramEnd"/>
+      <w:r>
+        <w:t>80) NOT NULL UNIQUE,</w:t>
       </w:r>
     </w:p>
     <w:p>
@@ -531,11 +599,33 @@
       <w:r>
         <w:tab/>
       </w:r>
-      <w:r>
-        <w:rPr>
-          <w:lang w:val="de-DE"/>
-        </w:rPr>
-        <w:t>beschreibung VARCHAR(800) NOT NULL,</w:t>
+      <w:proofErr w:type="spellStart"/>
+      <w:r>
+        <w:rPr>
+          <w:lang w:val="de-DE"/>
+        </w:rPr>
+        <w:t>beschreibung</w:t>
+      </w:r>
+      <w:proofErr w:type="spellEnd"/>
+      <w:r>
+        <w:rPr>
+          <w:lang w:val="de-DE"/>
+        </w:rPr>
+        <w:t xml:space="preserve"> </w:t>
+      </w:r>
+      <w:proofErr w:type="gramStart"/>
+      <w:r>
+        <w:rPr>
+          <w:lang w:val="de-DE"/>
+        </w:rPr>
+        <w:t>VARCHAR(</w:t>
+      </w:r>
+      <w:proofErr w:type="gramEnd"/>
+      <w:r>
+        <w:rPr>
+          <w:lang w:val="de-DE"/>
+        </w:rPr>
+        <w:t>800) NOT NULL,</w:t>
       </w:r>
     </w:p>
     <w:p>
@@ -550,7 +640,20 @@
           <w:lang w:val="de-DE"/>
         </w:rPr>
         <w:tab/>
-        <w:t>erfasst_am DATE NOT NULL,</w:t>
+      </w:r>
+      <w:proofErr w:type="spellStart"/>
+      <w:r>
+        <w:rPr>
+          <w:lang w:val="de-DE"/>
+        </w:rPr>
+        <w:t>erfasst_am</w:t>
+      </w:r>
+      <w:proofErr w:type="spellEnd"/>
+      <w:r>
+        <w:rPr>
+          <w:lang w:val="de-DE"/>
+        </w:rPr>
+        <w:t xml:space="preserve"> DATE NOT NULL,</w:t>
       </w:r>
     </w:p>
     <w:p>
@@ -563,8 +666,21 @@
         </w:rPr>
         <w:tab/>
       </w:r>
-      <w:r>
-        <w:t>vegetarisch BOOLEAN  DEFAULT false NOT NULL,</w:t>
+      <w:proofErr w:type="spellStart"/>
+      <w:r>
+        <w:t>vegetarisch</w:t>
+      </w:r>
+      <w:proofErr w:type="spellEnd"/>
+      <w:r>
+        <w:t xml:space="preserve"> </w:t>
+      </w:r>
+      <w:proofErr w:type="gramStart"/>
+      <w:r>
+        <w:t>BOOLEAN  DEFAULT</w:t>
+      </w:r>
+      <w:proofErr w:type="gramEnd"/>
+      <w:r>
+        <w:t xml:space="preserve"> false NOT NULL,</w:t>
       </w:r>
     </w:p>
     <w:p>
@@ -573,7 +689,15 @@
       </w:pPr>
       <w:r>
         <w:tab/>
-        <w:t>vegan BOOLEAN  DEFAULT false NOT NULL,</w:t>
+        <w:t xml:space="preserve">vegan </w:t>
+      </w:r>
+      <w:proofErr w:type="gramStart"/>
+      <w:r>
+        <w:t>BOOLEAN  DEFAULT</w:t>
+      </w:r>
+      <w:proofErr w:type="gramEnd"/>
+      <w:r>
+        <w:t xml:space="preserve"> false NOT NULL,</w:t>
       </w:r>
     </w:p>
     <w:p>
@@ -582,7 +706,14 @@
       </w:pPr>
       <w:r>
         <w:tab/>
-        <w:t>preis_intern DOUBLE NOT NULL,</w:t>
+      </w:r>
+      <w:proofErr w:type="spellStart"/>
+      <w:r>
+        <w:t>preis_intern</w:t>
+      </w:r>
+      <w:proofErr w:type="spellEnd"/>
+      <w:r>
+        <w:t xml:space="preserve"> DOUBLE NOT NULL,</w:t>
       </w:r>
     </w:p>
     <w:p>
@@ -591,7 +722,14 @@
       </w:pPr>
       <w:r>
         <w:tab/>
-        <w:t>preis_extern DOUBLE NOT NULL</w:t>
+      </w:r>
+      <w:proofErr w:type="spellStart"/>
+      <w:r>
+        <w:t>preis_extern</w:t>
+      </w:r>
+      <w:proofErr w:type="spellEnd"/>
+      <w:r>
+        <w:t xml:space="preserve"> DOUBLE NOT NULL</w:t>
       </w:r>
     </w:p>
     <w:p>
@@ -632,8 +770,16 @@
         <w:rPr>
           <w:lang w:val="de-DE"/>
         </w:rPr>
-        <w:t xml:space="preserve">  gericht</w:t>
-      </w:r>
+        <w:t xml:space="preserve">  </w:t>
+      </w:r>
+      <w:proofErr w:type="spellStart"/>
+      <w:r>
+        <w:rPr>
+          <w:lang w:val="de-DE"/>
+        </w:rPr>
+        <w:t>gericht</w:t>
+      </w:r>
+      <w:proofErr w:type="spellEnd"/>
     </w:p>
     <w:p>
       <w:pPr>
@@ -647,7 +793,49 @@
           <w:lang w:val="de-DE"/>
         </w:rPr>
         <w:tab/>
-        <w:t>ADD CONSTRAINT nebenbedingung CHECK (preis_intern &lt;= preis_extern);</w:t>
+        <w:t xml:space="preserve">ADD CONSTRAINT </w:t>
+      </w:r>
+      <w:proofErr w:type="spellStart"/>
+      <w:r>
+        <w:rPr>
+          <w:lang w:val="de-DE"/>
+        </w:rPr>
+        <w:t>nebenbedingung</w:t>
+      </w:r>
+      <w:proofErr w:type="spellEnd"/>
+      <w:r>
+        <w:rPr>
+          <w:lang w:val="de-DE"/>
+        </w:rPr>
+        <w:t xml:space="preserve"> CHECK (</w:t>
+      </w:r>
+      <w:proofErr w:type="spellStart"/>
+      <w:r>
+        <w:rPr>
+          <w:lang w:val="de-DE"/>
+        </w:rPr>
+        <w:t>preis_intern</w:t>
+      </w:r>
+      <w:proofErr w:type="spellEnd"/>
+      <w:r>
+        <w:rPr>
+          <w:lang w:val="de-DE"/>
+        </w:rPr>
+        <w:t xml:space="preserve"> &lt;= </w:t>
+      </w:r>
+      <w:proofErr w:type="spellStart"/>
+      <w:r>
+        <w:rPr>
+          <w:lang w:val="de-DE"/>
+        </w:rPr>
+        <w:t>preis_extern</w:t>
+      </w:r>
+      <w:proofErr w:type="spellEnd"/>
+      <w:r>
+        <w:rPr>
+          <w:lang w:val="de-DE"/>
+        </w:rPr>
+        <w:t>);</w:t>
       </w:r>
     </w:p>
     <w:p>
@@ -677,8 +865,13 @@
         <w:spacing w:line="240" w:lineRule="auto"/>
       </w:pPr>
       <w:r>
-        <w:t xml:space="preserve">  gericht</w:t>
-      </w:r>
+        <w:t xml:space="preserve">  </w:t>
+      </w:r>
+      <w:proofErr w:type="spellStart"/>
+      <w:r>
+        <w:t>gericht</w:t>
+      </w:r>
+      <w:proofErr w:type="spellEnd"/>
       <w:r>
         <w:tab/>
       </w:r>
@@ -689,8 +882,21 @@
       </w:pPr>
       <w:r>
         <w:tab/>
-        <w:t>ADD CONSTRAINT preis_intern_mehrAls0 CHECK (preis_intern &gt; 0);</w:t>
-      </w:r>
+        <w:t>ADD CONSTRAINT preis_intern_mehrAls0 CHECK (</w:t>
+      </w:r>
+      <w:proofErr w:type="spellStart"/>
+      <w:r>
+        <w:t>preis_intern</w:t>
+      </w:r>
+      <w:proofErr w:type="spellEnd"/>
+      <w:r>
+        <w:t xml:space="preserve"> &gt; 0</w:t>
+      </w:r>
+      <w:proofErr w:type="gramStart"/>
+      <w:r>
+        <w:t>);</w:t>
+      </w:r>
+      <w:proofErr w:type="gramEnd"/>
     </w:p>
     <w:p>
       <w:pPr>
@@ -714,7 +920,15 @@
       </w:pPr>
       <w:r>
         <w:tab/>
-        <w:t>code CHAR(4) PRIMARY KEY,</w:t>
+        <w:t xml:space="preserve">code </w:t>
+      </w:r>
+      <w:proofErr w:type="gramStart"/>
+      <w:r>
+        <w:t>CHAR(</w:t>
+      </w:r>
+      <w:proofErr w:type="gramEnd"/>
+      <w:r>
+        <w:t>4) PRIMARY KEY,</w:t>
       </w:r>
     </w:p>
     <w:p>
@@ -723,7 +937,15 @@
       </w:pPr>
       <w:r>
         <w:tab/>
-        <w:t>name VARCHAR(300) NOT NULL,</w:t>
+        <w:t xml:space="preserve">name </w:t>
+      </w:r>
+      <w:proofErr w:type="gramStart"/>
+      <w:r>
+        <w:t>VARCHAR(</w:t>
+      </w:r>
+      <w:proofErr w:type="gramEnd"/>
+      <w:r>
+        <w:t>300) NOT NULL,</w:t>
       </w:r>
     </w:p>
     <w:p>
@@ -733,7 +955,22 @@
       <w:r>
         <w:lastRenderedPageBreak/>
         <w:tab/>
-        <w:t xml:space="preserve">typ VARCHAR(20) NOT NULL DEFAULT 'Allergen' </w:t>
+      </w:r>
+      <w:proofErr w:type="spellStart"/>
+      <w:r>
+        <w:t>typ</w:t>
+      </w:r>
+      <w:proofErr w:type="spellEnd"/>
+      <w:r>
+        <w:t xml:space="preserve"> </w:t>
+      </w:r>
+      <w:proofErr w:type="gramStart"/>
+      <w:r>
+        <w:t>VARCHAR(</w:t>
+      </w:r>
+      <w:proofErr w:type="gramEnd"/>
+      <w:r>
+        <w:t xml:space="preserve">20) NOT NULL DEFAULT 'Allergen' </w:t>
       </w:r>
     </w:p>
     <w:p>
@@ -754,7 +991,15 @@
         <w:spacing w:line="240" w:lineRule="auto"/>
       </w:pPr>
       <w:r>
-        <w:t>CREATE TABLE kategorie (</w:t>
+        <w:t xml:space="preserve">CREATE TABLE </w:t>
+      </w:r>
+      <w:proofErr w:type="spellStart"/>
+      <w:r>
+        <w:t>kategorie</w:t>
+      </w:r>
+      <w:proofErr w:type="spellEnd"/>
+      <w:r>
+        <w:t xml:space="preserve"> (</w:t>
       </w:r>
     </w:p>
     <w:p>
@@ -770,15 +1015,31 @@
         <w:spacing w:line="240" w:lineRule="auto"/>
       </w:pPr>
       <w:r>
-        <w:t xml:space="preserve">   name VARCHAR(80) NOT NULL,</w:t>
-      </w:r>
-    </w:p>
-    <w:p>
-      <w:pPr>
-        <w:spacing w:line="240" w:lineRule="auto"/>
-      </w:pPr>
-      <w:r>
-        <w:t xml:space="preserve">   eltern_id BIGINT,</w:t>
+        <w:t xml:space="preserve">   name </w:t>
+      </w:r>
+      <w:proofErr w:type="gramStart"/>
+      <w:r>
+        <w:t>VARCHAR(</w:t>
+      </w:r>
+      <w:proofErr w:type="gramEnd"/>
+      <w:r>
+        <w:t>80) NOT NULL,</w:t>
+      </w:r>
+    </w:p>
+    <w:p>
+      <w:pPr>
+        <w:spacing w:line="240" w:lineRule="auto"/>
+      </w:pPr>
+      <w:r>
+        <w:t xml:space="preserve">   </w:t>
+      </w:r>
+      <w:proofErr w:type="spellStart"/>
+      <w:r>
+        <w:t>eltern_id</w:t>
+      </w:r>
+      <w:proofErr w:type="spellEnd"/>
+      <w:r>
+        <w:t xml:space="preserve"> BIGINT,</w:t>
       </w:r>
     </w:p>
     <w:p>
@@ -787,7 +1048,22 @@
       </w:pPr>
       <w:r>
         <w:tab/>
-        <w:t>bildname VARCHAR(200)</w:t>
+      </w:r>
+      <w:proofErr w:type="spellStart"/>
+      <w:r>
+        <w:t>bildname</w:t>
+      </w:r>
+      <w:proofErr w:type="spellEnd"/>
+      <w:r>
+        <w:t xml:space="preserve"> </w:t>
+      </w:r>
+      <w:proofErr w:type="gramStart"/>
+      <w:r>
+        <w:t>VARCHAR(</w:t>
+      </w:r>
+      <w:proofErr w:type="gramEnd"/>
+      <w:r>
+        <w:t>200)</w:t>
       </w:r>
     </w:p>
     <w:p>
@@ -812,16 +1088,45 @@
         <w:spacing w:line="240" w:lineRule="auto"/>
       </w:pPr>
       <w:r>
-        <w:t xml:space="preserve">ALTER TABLE kategorie </w:t>
-      </w:r>
-    </w:p>
-    <w:p>
-      <w:pPr>
-        <w:spacing w:line="240" w:lineRule="auto"/>
-      </w:pPr>
-      <w:r>
-        <w:t>ADD FOREIGN KEY (eltern_id) REFERENCES kategorie(id);</w:t>
-      </w:r>
+        <w:t xml:space="preserve">ALTER TABLE </w:t>
+      </w:r>
+      <w:proofErr w:type="spellStart"/>
+      <w:r>
+        <w:t>kategorie</w:t>
+      </w:r>
+      <w:proofErr w:type="spellEnd"/>
+      <w:r>
+        <w:t xml:space="preserve"> </w:t>
+      </w:r>
+    </w:p>
+    <w:p>
+      <w:pPr>
+        <w:spacing w:line="240" w:lineRule="auto"/>
+      </w:pPr>
+      <w:r>
+        <w:t>ADD FOREIGN KEY (</w:t>
+      </w:r>
+      <w:proofErr w:type="spellStart"/>
+      <w:r>
+        <w:t>eltern_id</w:t>
+      </w:r>
+      <w:proofErr w:type="spellEnd"/>
+      <w:r>
+        <w:t xml:space="preserve">) REFERENCES </w:t>
+      </w:r>
+      <w:proofErr w:type="spellStart"/>
+      <w:r>
+        <w:t>kategorie</w:t>
+      </w:r>
+      <w:proofErr w:type="spellEnd"/>
+      <w:r>
+        <w:t>(id</w:t>
+      </w:r>
+      <w:proofErr w:type="gramStart"/>
+      <w:r>
+        <w:t>);</w:t>
+      </w:r>
+      <w:proofErr w:type="gramEnd"/>
       <w:r>
         <w:tab/>
         <w:t xml:space="preserve">    </w:t>
@@ -835,91 +1140,124 @@
     <w:p>
       <w:pPr>
         <w:spacing w:line="240" w:lineRule="auto"/>
-        <w:rPr>
-          <w:lang w:val="de-DE"/>
-        </w:rPr>
-      </w:pPr>
-      <w:r>
-        <w:rPr>
-          <w:lang w:val="de-DE"/>
-        </w:rPr>
-        <w:t>CREATE TABLE gericht_hat_allergen (</w:t>
-      </w:r>
-    </w:p>
-    <w:p>
-      <w:pPr>
-        <w:spacing w:line="240" w:lineRule="auto"/>
-        <w:rPr>
-          <w:lang w:val="de-DE"/>
-        </w:rPr>
-      </w:pPr>
-      <w:r>
-        <w:rPr>
-          <w:lang w:val="de-DE"/>
-        </w:rPr>
+      </w:pPr>
+      <w:r>
+        <w:t xml:space="preserve">CREATE TABLE </w:t>
+      </w:r>
+      <w:proofErr w:type="spellStart"/>
+      <w:r>
+        <w:t>gericht_hat_allergen</w:t>
+      </w:r>
+      <w:proofErr w:type="spellEnd"/>
+      <w:r>
+        <w:t xml:space="preserve"> (</w:t>
+      </w:r>
+    </w:p>
+    <w:p>
+      <w:pPr>
+        <w:spacing w:line="240" w:lineRule="auto"/>
+      </w:pPr>
+      <w:r>
         <w:tab/>
-        <w:t>code CHAR(4),</w:t>
-      </w:r>
-    </w:p>
-    <w:p>
-      <w:pPr>
-        <w:spacing w:line="240" w:lineRule="auto"/>
-        <w:rPr>
-          <w:lang w:val="de-DE"/>
-        </w:rPr>
-      </w:pPr>
-      <w:r>
-        <w:rPr>
-          <w:lang w:val="de-DE"/>
-        </w:rPr>
+        <w:t xml:space="preserve">code </w:t>
+      </w:r>
+      <w:proofErr w:type="gramStart"/>
+      <w:r>
+        <w:t>CHAR(</w:t>
+      </w:r>
+      <w:proofErr w:type="gramEnd"/>
+      <w:r>
+        <w:t>4),</w:t>
+      </w:r>
+    </w:p>
+    <w:p>
+      <w:pPr>
+        <w:spacing w:line="240" w:lineRule="auto"/>
+      </w:pPr>
+      <w:r>
         <w:tab/>
-        <w:t>gericht_id BIGINT NOT NULL</w:t>
-      </w:r>
-    </w:p>
-    <w:p>
-      <w:pPr>
-        <w:spacing w:line="240" w:lineRule="auto"/>
-        <w:rPr>
-          <w:lang w:val="de-DE"/>
-        </w:rPr>
-      </w:pPr>
-      <w:r>
-        <w:rPr>
-          <w:lang w:val="de-DE"/>
-        </w:rPr>
+      </w:r>
+      <w:proofErr w:type="spellStart"/>
+      <w:r>
+        <w:t>gericht_id</w:t>
+      </w:r>
+      <w:proofErr w:type="spellEnd"/>
+      <w:r>
+        <w:t xml:space="preserve"> BIGINT NOT NULL</w:t>
+      </w:r>
+    </w:p>
+    <w:p>
+      <w:pPr>
+        <w:spacing w:line="240" w:lineRule="auto"/>
+      </w:pPr>
+      <w:r>
         <w:t>);</w:t>
       </w:r>
     </w:p>
     <w:p>
       <w:pPr>
         <w:spacing w:line="240" w:lineRule="auto"/>
-        <w:rPr>
-          <w:lang w:val="de-DE"/>
-        </w:rPr>
-      </w:pPr>
-    </w:p>
-    <w:p>
-      <w:pPr>
-        <w:spacing w:line="240" w:lineRule="auto"/>
-        <w:rPr>
-          <w:lang w:val="de-DE"/>
-        </w:rPr>
-      </w:pPr>
-      <w:r>
-        <w:rPr>
-          <w:lang w:val="de-DE"/>
-        </w:rPr>
-        <w:t xml:space="preserve">ALTER TABLE gericht_hat_allergen </w:t>
-      </w:r>
-    </w:p>
-    <w:p>
-      <w:pPr>
-        <w:spacing w:line="240" w:lineRule="auto"/>
-      </w:pPr>
-      <w:r>
-        <w:t>ADD FOREIGN KEY (code) REFERENCES allergen(CODE);</w:t>
-      </w:r>
-      <w:r>
+      </w:pPr>
+    </w:p>
+    <w:p>
+      <w:pPr>
+        <w:spacing w:line="240" w:lineRule="auto"/>
+        <w:rPr>
+          <w:lang w:val="de-DE"/>
+        </w:rPr>
+      </w:pPr>
+      <w:r>
+        <w:rPr>
+          <w:lang w:val="de-DE"/>
+        </w:rPr>
+        <w:t xml:space="preserve">ALTER TABLE </w:t>
+      </w:r>
+      <w:proofErr w:type="spellStart"/>
+      <w:r>
+        <w:rPr>
+          <w:lang w:val="de-DE"/>
+        </w:rPr>
+        <w:t>gericht_hat_allergen</w:t>
+      </w:r>
+      <w:proofErr w:type="spellEnd"/>
+      <w:r>
+        <w:rPr>
+          <w:lang w:val="de-DE"/>
+        </w:rPr>
+        <w:t xml:space="preserve"> </w:t>
+      </w:r>
+    </w:p>
+    <w:p>
+      <w:pPr>
+        <w:spacing w:line="240" w:lineRule="auto"/>
+        <w:rPr>
+          <w:lang w:val="de-DE"/>
+        </w:rPr>
+      </w:pPr>
+      <w:r>
+        <w:rPr>
+          <w:lang w:val="de-DE"/>
+        </w:rPr>
+        <w:t xml:space="preserve">ADD FOREIGN KEY (code) REFERENCES </w:t>
+      </w:r>
+      <w:proofErr w:type="gramStart"/>
+      <w:r>
+        <w:rPr>
+          <w:lang w:val="de-DE"/>
+        </w:rPr>
+        <w:t>allergen(</w:t>
+      </w:r>
+      <w:proofErr w:type="gramEnd"/>
+      <w:r>
+        <w:rPr>
+          <w:lang w:val="de-DE"/>
+        </w:rPr>
+        <w:t>CODE);</w:t>
+      </w:r>
+      <w:r>
+        <w:rPr>
+          <w:lang w:val="de-DE"/>
+        </w:rPr>
         <w:tab/>
         <w:t xml:space="preserve">  </w:t>
       </w:r>
@@ -935,34 +1273,83 @@
         <w:rPr>
           <w:lang w:val="de-DE"/>
         </w:rPr>
-        <w:t xml:space="preserve">ALTER TABLE gericht_hat_allergen </w:t>
-      </w:r>
-    </w:p>
-    <w:p>
-      <w:pPr>
-        <w:spacing w:line="240" w:lineRule="auto"/>
-      </w:pPr>
-      <w:r>
-        <w:t>ADD FOREIGN KEY (gericht_id) REFERENCES gericht(id);</w:t>
-      </w:r>
-    </w:p>
-    <w:p>
-      <w:pPr>
-        <w:spacing w:line="240" w:lineRule="auto"/>
-      </w:pPr>
-    </w:p>
-    <w:p>
-      <w:pPr>
-        <w:spacing w:line="240" w:lineRule="auto"/>
-        <w:rPr>
-          <w:lang w:val="de-DE"/>
-        </w:rPr>
-      </w:pPr>
-      <w:r>
-        <w:rPr>
-          <w:lang w:val="de-DE"/>
-        </w:rPr>
-        <w:t>CREATE TABLE gericht_hat_kategorie (</w:t>
+        <w:t xml:space="preserve">ALTER TABLE </w:t>
+      </w:r>
+      <w:proofErr w:type="spellStart"/>
+      <w:r>
+        <w:rPr>
+          <w:lang w:val="de-DE"/>
+        </w:rPr>
+        <w:t>gericht_hat_allergen</w:t>
+      </w:r>
+      <w:proofErr w:type="spellEnd"/>
+      <w:r>
+        <w:rPr>
+          <w:lang w:val="de-DE"/>
+        </w:rPr>
+        <w:t xml:space="preserve"> </w:t>
+      </w:r>
+    </w:p>
+    <w:p>
+      <w:pPr>
+        <w:spacing w:line="240" w:lineRule="auto"/>
+      </w:pPr>
+      <w:r>
+        <w:t>ADD FOREIGN KEY (</w:t>
+      </w:r>
+      <w:proofErr w:type="spellStart"/>
+      <w:r>
+        <w:t>gericht_id</w:t>
+      </w:r>
+      <w:proofErr w:type="spellEnd"/>
+      <w:r>
+        <w:t xml:space="preserve">) REFERENCES </w:t>
+      </w:r>
+      <w:proofErr w:type="spellStart"/>
+      <w:r>
+        <w:t>gericht</w:t>
+      </w:r>
+      <w:proofErr w:type="spellEnd"/>
+      <w:r>
+        <w:t>(id</w:t>
+      </w:r>
+      <w:proofErr w:type="gramStart"/>
+      <w:r>
+        <w:t>);</w:t>
+      </w:r>
+      <w:proofErr w:type="gramEnd"/>
+    </w:p>
+    <w:p>
+      <w:pPr>
+        <w:spacing w:line="240" w:lineRule="auto"/>
+      </w:pPr>
+    </w:p>
+    <w:p>
+      <w:pPr>
+        <w:spacing w:line="240" w:lineRule="auto"/>
+        <w:rPr>
+          <w:lang w:val="de-DE"/>
+        </w:rPr>
+      </w:pPr>
+      <w:r>
+        <w:rPr>
+          <w:lang w:val="de-DE"/>
+        </w:rPr>
+        <w:t xml:space="preserve">CREATE TABLE </w:t>
+      </w:r>
+      <w:proofErr w:type="spellStart"/>
+      <w:r>
+        <w:rPr>
+          <w:lang w:val="de-DE"/>
+        </w:rPr>
+        <w:t>gericht_hat_kategorie</w:t>
+      </w:r>
+      <w:proofErr w:type="spellEnd"/>
+      <w:r>
+        <w:rPr>
+          <w:lang w:val="de-DE"/>
+        </w:rPr>
+        <w:t xml:space="preserve"> (</w:t>
       </w:r>
     </w:p>
     <w:p>
@@ -975,8 +1362,13 @@
         </w:rPr>
         <w:tab/>
       </w:r>
-      <w:r>
-        <w:t>gericht_id BIGINT NOT NULL,</w:t>
+      <w:proofErr w:type="spellStart"/>
+      <w:r>
+        <w:t>gericht_id</w:t>
+      </w:r>
+      <w:proofErr w:type="spellEnd"/>
+      <w:r>
+        <w:t xml:space="preserve"> BIGINT NOT NULL,</w:t>
       </w:r>
     </w:p>
     <w:p>
@@ -985,7 +1377,14 @@
       </w:pPr>
       <w:r>
         <w:tab/>
-        <w:t>kategorie_id BIGINT NOT NULL</w:t>
+      </w:r>
+      <w:proofErr w:type="spellStart"/>
+      <w:r>
+        <w:t>kategorie_id</w:t>
+      </w:r>
+      <w:proofErr w:type="spellEnd"/>
+      <w:r>
+        <w:t xml:space="preserve"> BIGINT NOT NULL</w:t>
       </w:r>
     </w:p>
     <w:p>
@@ -1012,44 +1411,123 @@
         <w:rPr>
           <w:lang w:val="de-DE"/>
         </w:rPr>
-        <w:t>ALTER TABLE gericht_hat_kategorie</w:t>
-      </w:r>
-    </w:p>
-    <w:p>
-      <w:pPr>
-        <w:spacing w:line="240" w:lineRule="auto"/>
-        <w:rPr>
-          <w:lang w:val="de-DE"/>
-        </w:rPr>
-      </w:pPr>
-      <w:r>
-        <w:rPr>
-          <w:lang w:val="de-DE"/>
-        </w:rPr>
-        <w:t>ADD FOREIGN KEY (gericht_id) REFERENCES gericht(id);</w:t>
-      </w:r>
-    </w:p>
-    <w:p>
-      <w:pPr>
-        <w:spacing w:line="240" w:lineRule="auto"/>
-        <w:rPr>
-          <w:lang w:val="de-DE"/>
-        </w:rPr>
-      </w:pPr>
-      <w:r>
-        <w:rPr>
-          <w:lang w:val="de-DE"/>
-        </w:rPr>
-        <w:t>ALTER TABLE gericht_hat_kategorie</w:t>
-      </w:r>
-    </w:p>
-    <w:p>
-      <w:pPr>
-        <w:spacing w:line="240" w:lineRule="auto"/>
-      </w:pPr>
-      <w:r>
-        <w:t>ADD FOREIGN KEY (kategorie_id) REFERENCES kategorie(id);</w:t>
-      </w:r>
+        <w:t xml:space="preserve">ALTER TABLE </w:t>
+      </w:r>
+      <w:proofErr w:type="spellStart"/>
+      <w:r>
+        <w:rPr>
+          <w:lang w:val="de-DE"/>
+        </w:rPr>
+        <w:t>gericht_hat_kategorie</w:t>
+      </w:r>
+      <w:proofErr w:type="spellEnd"/>
+    </w:p>
+    <w:p>
+      <w:pPr>
+        <w:spacing w:line="240" w:lineRule="auto"/>
+        <w:rPr>
+          <w:lang w:val="de-DE"/>
+        </w:rPr>
+      </w:pPr>
+      <w:r>
+        <w:rPr>
+          <w:lang w:val="de-DE"/>
+        </w:rPr>
+        <w:t>ADD FOREIGN KEY (</w:t>
+      </w:r>
+      <w:proofErr w:type="spellStart"/>
+      <w:r>
+        <w:rPr>
+          <w:lang w:val="de-DE"/>
+        </w:rPr>
+        <w:t>gericht_id</w:t>
+      </w:r>
+      <w:proofErr w:type="spellEnd"/>
+      <w:r>
+        <w:rPr>
+          <w:lang w:val="de-DE"/>
+        </w:rPr>
+        <w:t xml:space="preserve">) REFERENCES </w:t>
+      </w:r>
+      <w:proofErr w:type="spellStart"/>
+      <w:r>
+        <w:rPr>
+          <w:lang w:val="de-DE"/>
+        </w:rPr>
+        <w:t>gericht</w:t>
+      </w:r>
+      <w:proofErr w:type="spellEnd"/>
+      <w:r>
+        <w:rPr>
+          <w:lang w:val="de-DE"/>
+        </w:rPr>
+        <w:t>(</w:t>
+      </w:r>
+      <w:proofErr w:type="spellStart"/>
+      <w:r>
+        <w:rPr>
+          <w:lang w:val="de-DE"/>
+        </w:rPr>
+        <w:t>id</w:t>
+      </w:r>
+      <w:proofErr w:type="spellEnd"/>
+      <w:r>
+        <w:rPr>
+          <w:lang w:val="de-DE"/>
+        </w:rPr>
+        <w:t>);</w:t>
+      </w:r>
+    </w:p>
+    <w:p>
+      <w:pPr>
+        <w:spacing w:line="240" w:lineRule="auto"/>
+        <w:rPr>
+          <w:lang w:val="de-DE"/>
+        </w:rPr>
+      </w:pPr>
+      <w:r>
+        <w:rPr>
+          <w:lang w:val="de-DE"/>
+        </w:rPr>
+        <w:t xml:space="preserve">ALTER TABLE </w:t>
+      </w:r>
+      <w:proofErr w:type="spellStart"/>
+      <w:r>
+        <w:rPr>
+          <w:lang w:val="de-DE"/>
+        </w:rPr>
+        <w:t>gericht_hat_kategorie</w:t>
+      </w:r>
+      <w:proofErr w:type="spellEnd"/>
+    </w:p>
+    <w:p>
+      <w:pPr>
+        <w:spacing w:line="240" w:lineRule="auto"/>
+      </w:pPr>
+      <w:r>
+        <w:t>ADD FOREIGN KEY (</w:t>
+      </w:r>
+      <w:proofErr w:type="spellStart"/>
+      <w:r>
+        <w:t>kategorie_id</w:t>
+      </w:r>
+      <w:proofErr w:type="spellEnd"/>
+      <w:r>
+        <w:t xml:space="preserve">) REFERENCES </w:t>
+      </w:r>
+      <w:proofErr w:type="spellStart"/>
+      <w:r>
+        <w:t>kategorie</w:t>
+      </w:r>
+      <w:proofErr w:type="spellEnd"/>
+      <w:r>
+        <w:t>(id</w:t>
+      </w:r>
+      <w:proofErr w:type="gramStart"/>
+      <w:r>
+        <w:t>);</w:t>
+      </w:r>
+      <w:proofErr w:type="gramEnd"/>
     </w:p>
     <w:p>
       <w:pPr>
@@ -1063,12 +1541,14 @@
           <w:u w:val="single"/>
         </w:rPr>
       </w:pPr>
+      <w:proofErr w:type="spellStart"/>
       <w:r>
         <w:rPr>
           <w:u w:val="single"/>
         </w:rPr>
         <w:t>Abfragen</w:t>
       </w:r>
+      <w:proofErr w:type="spellEnd"/>
     </w:p>
     <w:p>
       <w:pPr>
@@ -1079,8 +1559,18 @@
         </w:numPr>
       </w:pPr>
       <w:r>
-        <w:t>SELECT * FROM gericht;</w:t>
-      </w:r>
+        <w:t xml:space="preserve">SELECT * FROM </w:t>
+      </w:r>
+      <w:proofErr w:type="spellStart"/>
+      <w:proofErr w:type="gramStart"/>
+      <w:r>
+        <w:t>gericht</w:t>
+      </w:r>
+      <w:proofErr w:type="spellEnd"/>
+      <w:r>
+        <w:t>;</w:t>
+      </w:r>
+      <w:proofErr w:type="gramEnd"/>
     </w:p>
     <w:p>
       <w:pPr>
@@ -1096,9 +1586,11 @@
       <w:r>
         <w:t xml:space="preserve"> </w:t>
       </w:r>
+      <w:proofErr w:type="gramStart"/>
       <w:r>
         <w:t>allergen;</w:t>
       </w:r>
+      <w:proofErr w:type="gramEnd"/>
     </w:p>
     <w:p>
       <w:pPr>
@@ -1114,9 +1606,16 @@
       <w:r>
         <w:t xml:space="preserve"> </w:t>
       </w:r>
-      <w:r>
-        <w:t>kategorie;</w:t>
-      </w:r>
+      <w:proofErr w:type="spellStart"/>
+      <w:proofErr w:type="gramStart"/>
+      <w:r>
+        <w:t>kategorie</w:t>
+      </w:r>
+      <w:proofErr w:type="spellEnd"/>
+      <w:r>
+        <w:t>;</w:t>
+      </w:r>
+      <w:proofErr w:type="gramEnd"/>
     </w:p>
     <w:p>
       <w:pPr>
@@ -1141,11 +1640,19 @@
         </w:rPr>
         <w:t xml:space="preserve"> </w:t>
       </w:r>
-      <w:r>
-        <w:rPr>
-          <w:lang w:val="de-DE"/>
-        </w:rPr>
-        <w:t>gericht_hat_allergen;</w:t>
+      <w:proofErr w:type="spellStart"/>
+      <w:r>
+        <w:rPr>
+          <w:lang w:val="de-DE"/>
+        </w:rPr>
+        <w:t>gericht_hat_allergen</w:t>
+      </w:r>
+      <w:proofErr w:type="spellEnd"/>
+      <w:r>
+        <w:rPr>
+          <w:lang w:val="de-DE"/>
+        </w:rPr>
+        <w:t>;</w:t>
       </w:r>
     </w:p>
     <w:p>
@@ -1165,7 +1672,20 @@
           <w:lang w:val="de-DE"/>
         </w:rPr>
         <w:tab/>
-        <w:t>gericht_hat_kategorie;</w:t>
+      </w:r>
+      <w:proofErr w:type="spellStart"/>
+      <w:r>
+        <w:rPr>
+          <w:lang w:val="de-DE"/>
+        </w:rPr>
+        <w:t>gericht_hat_kategorie</w:t>
+      </w:r>
+      <w:proofErr w:type="spellEnd"/>
+      <w:r>
+        <w:rPr>
+          <w:lang w:val="de-DE"/>
+        </w:rPr>
+        <w:t>;</w:t>
       </w:r>
     </w:p>
     <w:p>
@@ -1217,11 +1737,55 @@
         </w:rPr>
         <w:t xml:space="preserve"> </w:t>
       </w:r>
-      <w:r>
-        <w:rPr>
-          <w:lang w:val="de-DE"/>
-        </w:rPr>
-        <w:t>select  *  from gericht;</w:t>
+      <w:proofErr w:type="spellStart"/>
+      <w:proofErr w:type="gramStart"/>
+      <w:r>
+        <w:rPr>
+          <w:lang w:val="de-DE"/>
+        </w:rPr>
+        <w:t>select</w:t>
+      </w:r>
+      <w:proofErr w:type="spellEnd"/>
+      <w:r>
+        <w:rPr>
+          <w:lang w:val="de-DE"/>
+        </w:rPr>
+        <w:t xml:space="preserve">  *</w:t>
+      </w:r>
+      <w:proofErr w:type="gramEnd"/>
+      <w:r>
+        <w:rPr>
+          <w:lang w:val="de-DE"/>
+        </w:rPr>
+        <w:t xml:space="preserve">  </w:t>
+      </w:r>
+      <w:proofErr w:type="spellStart"/>
+      <w:r>
+        <w:rPr>
+          <w:lang w:val="de-DE"/>
+        </w:rPr>
+        <w:t>from</w:t>
+      </w:r>
+      <w:proofErr w:type="spellEnd"/>
+      <w:r>
+        <w:rPr>
+          <w:lang w:val="de-DE"/>
+        </w:rPr>
+        <w:t xml:space="preserve"> </w:t>
+      </w:r>
+      <w:proofErr w:type="spellStart"/>
+      <w:r>
+        <w:rPr>
+          <w:lang w:val="de-DE"/>
+        </w:rPr>
+        <w:t>gericht</w:t>
+      </w:r>
+      <w:proofErr w:type="spellEnd"/>
+      <w:r>
+        <w:rPr>
+          <w:lang w:val="de-DE"/>
+        </w:rPr>
+        <w:t>;</w:t>
       </w:r>
     </w:p>
     <w:p>
@@ -1306,11 +1870,61 @@
           <w:lang w:val="de-DE"/>
         </w:rPr>
       </w:pPr>
-      <w:r>
-        <w:rPr>
-          <w:lang w:val="de-DE"/>
-        </w:rPr>
-        <w:t>select erfasst_am from gericht;</w:t>
+      <w:proofErr w:type="spellStart"/>
+      <w:r>
+        <w:rPr>
+          <w:lang w:val="de-DE"/>
+        </w:rPr>
+        <w:t>select</w:t>
+      </w:r>
+      <w:proofErr w:type="spellEnd"/>
+      <w:r>
+        <w:rPr>
+          <w:lang w:val="de-DE"/>
+        </w:rPr>
+        <w:t xml:space="preserve"> </w:t>
+      </w:r>
+      <w:proofErr w:type="spellStart"/>
+      <w:r>
+        <w:rPr>
+          <w:lang w:val="de-DE"/>
+        </w:rPr>
+        <w:t>erfasst_am</w:t>
+      </w:r>
+      <w:proofErr w:type="spellEnd"/>
+      <w:r>
+        <w:rPr>
+          <w:lang w:val="de-DE"/>
+        </w:rPr>
+        <w:t xml:space="preserve"> </w:t>
+      </w:r>
+      <w:proofErr w:type="spellStart"/>
+      <w:r>
+        <w:rPr>
+          <w:lang w:val="de-DE"/>
+        </w:rPr>
+        <w:t>from</w:t>
+      </w:r>
+      <w:proofErr w:type="spellEnd"/>
+      <w:r>
+        <w:rPr>
+          <w:lang w:val="de-DE"/>
+        </w:rPr>
+        <w:t xml:space="preserve"> </w:t>
+      </w:r>
+      <w:proofErr w:type="spellStart"/>
+      <w:r>
+        <w:rPr>
+          <w:lang w:val="de-DE"/>
+        </w:rPr>
+        <w:t>gericht</w:t>
+      </w:r>
+      <w:proofErr w:type="spellEnd"/>
+      <w:r>
+        <w:rPr>
+          <w:lang w:val="de-DE"/>
+        </w:rPr>
+        <w:t>;</w:t>
       </w:r>
     </w:p>
     <w:p>
@@ -1385,7 +1999,36 @@
         </w:rPr>
       </w:pPr>
       <w:r>
-        <w:t>select name as Gerichtname , erfasst_am from gericht order by name ASC;</w:t>
+        <w:t xml:space="preserve">select name as </w:t>
+      </w:r>
+      <w:proofErr w:type="spellStart"/>
+      <w:proofErr w:type="gramStart"/>
+      <w:r>
+        <w:t>Gerichtname</w:t>
+      </w:r>
+      <w:proofErr w:type="spellEnd"/>
+      <w:r>
+        <w:t xml:space="preserve"> ,</w:t>
+      </w:r>
+      <w:proofErr w:type="gramEnd"/>
+      <w:r>
+        <w:t xml:space="preserve"> </w:t>
+      </w:r>
+      <w:proofErr w:type="spellStart"/>
+      <w:r>
+        <w:t>erfasst_am</w:t>
+      </w:r>
+      <w:proofErr w:type="spellEnd"/>
+      <w:r>
+        <w:t xml:space="preserve"> from </w:t>
+      </w:r>
+      <w:proofErr w:type="spellStart"/>
+      <w:r>
+        <w:t>gericht</w:t>
+      </w:r>
+      <w:proofErr w:type="spellEnd"/>
+      <w:r>
+        <w:t xml:space="preserve"> order by name ASC;</w:t>
       </w:r>
       <w:r>
         <w:rPr>
@@ -1467,7 +2110,23 @@
         <w:jc w:val="center"/>
       </w:pPr>
       <w:r>
-        <w:t>select name, beschreibung from gericht order by name ASC limit 5;</w:t>
+        <w:t xml:space="preserve">select name, </w:t>
+      </w:r>
+      <w:proofErr w:type="spellStart"/>
+      <w:r>
+        <w:t>beschreibung</w:t>
+      </w:r>
+      <w:proofErr w:type="spellEnd"/>
+      <w:r>
+        <w:t xml:space="preserve"> from </w:t>
+      </w:r>
+      <w:proofErr w:type="spellStart"/>
+      <w:r>
+        <w:t>gericht</w:t>
+      </w:r>
+      <w:proofErr w:type="spellEnd"/>
+      <w:r>
+        <w:t xml:space="preserve"> order by name ASC limit 5;</w:t>
       </w:r>
       <w:r>
         <w:rPr>
@@ -1541,8 +2200,29 @@
         <w:jc w:val="center"/>
       </w:pPr>
       <w:r>
-        <w:t>select name, beschreibung from gericht order by name ASC limit 10 offset 5;</w:t>
-      </w:r>
+        <w:t xml:space="preserve">select name, </w:t>
+      </w:r>
+      <w:proofErr w:type="spellStart"/>
+      <w:r>
+        <w:t>beschreibung</w:t>
+      </w:r>
+      <w:proofErr w:type="spellEnd"/>
+      <w:r>
+        <w:t xml:space="preserve"> from </w:t>
+      </w:r>
+      <w:proofErr w:type="spellStart"/>
+      <w:r>
+        <w:t>gericht</w:t>
+      </w:r>
+      <w:proofErr w:type="spellEnd"/>
+      <w:r>
+        <w:t xml:space="preserve"> order by name ASC limit 10 offset </w:t>
+      </w:r>
+      <w:proofErr w:type="gramStart"/>
+      <w:r>
+        <w:t>5;</w:t>
+      </w:r>
+      <w:proofErr w:type="gramEnd"/>
       <w:r>
         <w:rPr>
           <w:noProof/>
@@ -1611,8 +2291,21 @@
         <w:jc w:val="center"/>
       </w:pPr>
       <w:r>
-        <w:t>select distinct typ from allergen;</w:t>
-      </w:r>
+        <w:t xml:space="preserve">select distinct </w:t>
+      </w:r>
+      <w:proofErr w:type="spellStart"/>
+      <w:r>
+        <w:t>typ</w:t>
+      </w:r>
+      <w:proofErr w:type="spellEnd"/>
+      <w:r>
+        <w:t xml:space="preserve"> from </w:t>
+      </w:r>
+      <w:proofErr w:type="gramStart"/>
+      <w:r>
+        <w:t>allergen;</w:t>
+      </w:r>
+      <w:proofErr w:type="gramEnd"/>
     </w:p>
     <w:p>
       <w:pPr>
@@ -1688,7 +2381,15 @@
         </w:rPr>
       </w:pPr>
       <w:r>
-        <w:t>select * from gericht where name like 'K%';</w:t>
+        <w:t xml:space="preserve">select * from </w:t>
+      </w:r>
+      <w:proofErr w:type="spellStart"/>
+      <w:r>
+        <w:t>gericht</w:t>
+      </w:r>
+      <w:proofErr w:type="spellEnd"/>
+      <w:r>
+        <w:t xml:space="preserve"> where name like 'K%';</w:t>
       </w:r>
       <w:r>
         <w:rPr>
@@ -1769,7 +2470,23 @@
         <w:jc w:val="center"/>
       </w:pPr>
       <w:r>
-        <w:t>select id, name from gericht where name like '%suppe%';</w:t>
+        <w:t xml:space="preserve">select id, name from </w:t>
+      </w:r>
+      <w:proofErr w:type="spellStart"/>
+      <w:r>
+        <w:t>gericht</w:t>
+      </w:r>
+      <w:proofErr w:type="spellEnd"/>
+      <w:r>
+        <w:t xml:space="preserve"> where name like '%</w:t>
+      </w:r>
+      <w:proofErr w:type="spellStart"/>
+      <w:r>
+        <w:t>suppe</w:t>
+      </w:r>
+      <w:proofErr w:type="spellEnd"/>
+      <w:r>
+        <w:t>%';</w:t>
       </w:r>
       <w:r>
         <w:rPr>
@@ -1838,8 +2555,29 @@
         <w:jc w:val="center"/>
       </w:pPr>
       <w:r>
-        <w:t>select * from kategorie where eltern_id is null;</w:t>
-      </w:r>
+        <w:t xml:space="preserve">select * from </w:t>
+      </w:r>
+      <w:proofErr w:type="spellStart"/>
+      <w:r>
+        <w:t>kategorie</w:t>
+      </w:r>
+      <w:proofErr w:type="spellEnd"/>
+      <w:r>
+        <w:t xml:space="preserve"> where </w:t>
+      </w:r>
+      <w:proofErr w:type="spellStart"/>
+      <w:r>
+        <w:t>eltern_id</w:t>
+      </w:r>
+      <w:proofErr w:type="spellEnd"/>
+      <w:r>
+        <w:t xml:space="preserve"> is </w:t>
+      </w:r>
+      <w:proofErr w:type="gramStart"/>
+      <w:r>
+        <w:t>null;</w:t>
+      </w:r>
+      <w:proofErr w:type="gramEnd"/>
     </w:p>
     <w:p>
       <w:pPr>
@@ -1912,41 +2650,137 @@
         <w:jc w:val="center"/>
       </w:pPr>
       <w:r>
-        <w:t xml:space="preserve">select g.name as gerichtsname, GROUP_CONCAT(a.name) as allergensname </w:t>
-      </w:r>
-      <w:r>
-        <w:t>from gericht g</w:t>
-      </w:r>
-    </w:p>
-    <w:p>
-      <w:pPr>
-        <w:jc w:val="center"/>
-        <w:rPr>
-          <w:lang w:val="de-DE"/>
-        </w:rPr>
-      </w:pPr>
-      <w:r>
-        <w:rPr>
-          <w:lang w:val="de-DE"/>
-        </w:rPr>
-        <w:t>join gericht_hat_allergen gha on g.id = gha.gericht_id</w:t>
-      </w:r>
-    </w:p>
-    <w:p>
-      <w:pPr>
-        <w:jc w:val="center"/>
-      </w:pPr>
-      <w:r>
-        <w:t>join allergen a on gha.code = a.code</w:t>
-      </w:r>
-    </w:p>
-    <w:p>
-      <w:pPr>
-        <w:jc w:val="center"/>
-      </w:pPr>
-      <w:r>
-        <w:t>group by g.name;</w:t>
-      </w:r>
+        <w:t xml:space="preserve">select g.name as </w:t>
+      </w:r>
+      <w:proofErr w:type="spellStart"/>
+      <w:r>
+        <w:t>gerichtsname</w:t>
+      </w:r>
+      <w:proofErr w:type="spellEnd"/>
+      <w:r>
+        <w:t xml:space="preserve">, GROUP_CONCAT(a.name) as </w:t>
+      </w:r>
+      <w:proofErr w:type="spellStart"/>
+      <w:r>
+        <w:t>allergensname</w:t>
+      </w:r>
+      <w:proofErr w:type="spellEnd"/>
+      <w:r>
+        <w:t xml:space="preserve"> </w:t>
+      </w:r>
+      <w:r>
+        <w:t xml:space="preserve">from </w:t>
+      </w:r>
+      <w:proofErr w:type="spellStart"/>
+      <w:r>
+        <w:t>gericht</w:t>
+      </w:r>
+      <w:proofErr w:type="spellEnd"/>
+      <w:r>
+        <w:t xml:space="preserve"> g</w:t>
+      </w:r>
+    </w:p>
+    <w:p>
+      <w:pPr>
+        <w:jc w:val="center"/>
+        <w:rPr>
+          <w:lang w:val="de-DE"/>
+        </w:rPr>
+      </w:pPr>
+      <w:proofErr w:type="spellStart"/>
+      <w:r>
+        <w:rPr>
+          <w:lang w:val="de-DE"/>
+        </w:rPr>
+        <w:t>join</w:t>
+      </w:r>
+      <w:proofErr w:type="spellEnd"/>
+      <w:r>
+        <w:rPr>
+          <w:lang w:val="de-DE"/>
+        </w:rPr>
+        <w:t xml:space="preserve"> </w:t>
+      </w:r>
+      <w:proofErr w:type="spellStart"/>
+      <w:r>
+        <w:rPr>
+          <w:lang w:val="de-DE"/>
+        </w:rPr>
+        <w:t>gericht_hat_allergen</w:t>
+      </w:r>
+      <w:proofErr w:type="spellEnd"/>
+      <w:r>
+        <w:rPr>
+          <w:lang w:val="de-DE"/>
+        </w:rPr>
+        <w:t xml:space="preserve"> </w:t>
+      </w:r>
+      <w:proofErr w:type="spellStart"/>
+      <w:r>
+        <w:rPr>
+          <w:lang w:val="de-DE"/>
+        </w:rPr>
+        <w:t>gha</w:t>
+      </w:r>
+      <w:proofErr w:type="spellEnd"/>
+      <w:r>
+        <w:rPr>
+          <w:lang w:val="de-DE"/>
+        </w:rPr>
+        <w:t xml:space="preserve"> on g.id = </w:t>
+      </w:r>
+      <w:proofErr w:type="spellStart"/>
+      <w:proofErr w:type="gramStart"/>
+      <w:r>
+        <w:rPr>
+          <w:lang w:val="de-DE"/>
+        </w:rPr>
+        <w:t>gha.gericht</w:t>
+      </w:r>
+      <w:proofErr w:type="gramEnd"/>
+      <w:r>
+        <w:rPr>
+          <w:lang w:val="de-DE"/>
+        </w:rPr>
+        <w:t>_id</w:t>
+      </w:r>
+      <w:proofErr w:type="spellEnd"/>
+    </w:p>
+    <w:p>
+      <w:pPr>
+        <w:jc w:val="center"/>
+      </w:pPr>
+      <w:r>
+        <w:t xml:space="preserve">join allergen a on </w:t>
+      </w:r>
+      <w:proofErr w:type="spellStart"/>
+      <w:proofErr w:type="gramStart"/>
+      <w:r>
+        <w:t>gha.code</w:t>
+      </w:r>
+      <w:proofErr w:type="spellEnd"/>
+      <w:proofErr w:type="gramEnd"/>
+      <w:r>
+        <w:t xml:space="preserve"> = </w:t>
+      </w:r>
+      <w:proofErr w:type="spellStart"/>
+      <w:r>
+        <w:t>a.code</w:t>
+      </w:r>
+      <w:proofErr w:type="spellEnd"/>
+    </w:p>
+    <w:p>
+      <w:pPr>
+        <w:jc w:val="center"/>
+      </w:pPr>
+      <w:r>
+        <w:t>group by g.</w:t>
+      </w:r>
+      <w:proofErr w:type="gramStart"/>
+      <w:r>
+        <w:t>name;</w:t>
+      </w:r>
+      <w:proofErr w:type="gramEnd"/>
     </w:p>
     <w:p>
       <w:pPr>
@@ -2025,10 +2859,39 @@
         <w:jc w:val="center"/>
       </w:pPr>
       <w:r>
-        <w:t xml:space="preserve">select g.name as gerichtsname,   GROUP_CONCAT(a.name) as allergensname </w:t>
-      </w:r>
-      <w:r>
-        <w:t>from gericht g</w:t>
+        <w:t xml:space="preserve">select g.name as </w:t>
+      </w:r>
+      <w:proofErr w:type="spellStart"/>
+      <w:proofErr w:type="gramStart"/>
+      <w:r>
+        <w:t>gerichtsname</w:t>
+      </w:r>
+      <w:proofErr w:type="spellEnd"/>
+      <w:r>
+        <w:t xml:space="preserve">,   </w:t>
+      </w:r>
+      <w:proofErr w:type="gramEnd"/>
+      <w:r>
+        <w:t xml:space="preserve">GROUP_CONCAT(a.name) as </w:t>
+      </w:r>
+      <w:proofErr w:type="spellStart"/>
+      <w:r>
+        <w:t>allergensname</w:t>
+      </w:r>
+      <w:proofErr w:type="spellEnd"/>
+      <w:r>
+        <w:t xml:space="preserve"> </w:t>
+      </w:r>
+      <w:r>
+        <w:t xml:space="preserve">from </w:t>
+      </w:r>
+      <w:proofErr w:type="spellStart"/>
+      <w:r>
+        <w:t>gericht</w:t>
+      </w:r>
+      <w:proofErr w:type="spellEnd"/>
+      <w:r>
+        <w:t xml:space="preserve"> g</w:t>
       </w:r>
     </w:p>
     <w:p>
@@ -2039,8 +2902,34 @@
         <w:t xml:space="preserve">         </w:t>
       </w:r>
       <w:r>
-        <w:t>left join gericht_hat_allergen gha on g.id = gha.gericht_id</w:t>
-      </w:r>
+        <w:t xml:space="preserve">left join </w:t>
+      </w:r>
+      <w:proofErr w:type="spellStart"/>
+      <w:r>
+        <w:t>gericht_hat_allergen</w:t>
+      </w:r>
+      <w:proofErr w:type="spellEnd"/>
+      <w:r>
+        <w:t xml:space="preserve"> </w:t>
+      </w:r>
+      <w:proofErr w:type="spellStart"/>
+      <w:r>
+        <w:t>gha</w:t>
+      </w:r>
+      <w:proofErr w:type="spellEnd"/>
+      <w:r>
+        <w:t xml:space="preserve"> on g.id = </w:t>
+      </w:r>
+      <w:proofErr w:type="spellStart"/>
+      <w:proofErr w:type="gramStart"/>
+      <w:r>
+        <w:t>gha.gericht</w:t>
+      </w:r>
+      <w:proofErr w:type="gramEnd"/>
+      <w:r>
+        <w:t>_id</w:t>
+      </w:r>
+      <w:proofErr w:type="spellEnd"/>
     </w:p>
     <w:p>
       <w:pPr>
@@ -2050,8 +2939,23 @@
         <w:t xml:space="preserve">         </w:t>
       </w:r>
       <w:r>
-        <w:t>left join allergen a on gha.code = a.code</w:t>
-      </w:r>
+        <w:t xml:space="preserve">left join allergen a on </w:t>
+      </w:r>
+      <w:proofErr w:type="spellStart"/>
+      <w:proofErr w:type="gramStart"/>
+      <w:r>
+        <w:t>gha.code</w:t>
+      </w:r>
+      <w:proofErr w:type="spellEnd"/>
+      <w:proofErr w:type="gramEnd"/>
+      <w:r>
+        <w:t xml:space="preserve"> = </w:t>
+      </w:r>
+      <w:proofErr w:type="spellStart"/>
+      <w:r>
+        <w:t>a.code</w:t>
+      </w:r>
+      <w:proofErr w:type="spellEnd"/>
     </w:p>
     <w:p>
       <w:pPr>
@@ -2148,7 +3052,7 @@
         <w:rPr>
           <w:noProof/>
         </w:rPr>
-        <w:t>select g.name as gerichtsname,</w:t>
+        <w:t>select g.name as gerichtsname, GROUP_CONCAT(a.name) as allergensname</w:t>
       </w:r>
       <w:r>
         <w:rPr>
@@ -2160,39 +3064,25 @@
         <w:rPr>
           <w:noProof/>
         </w:rPr>
-        <w:t>GROUP_CONCAT(a.name) as allergensname</w:t>
-      </w:r>
-      <w:r>
+        <w:t>from gericht g</w:t>
+      </w:r>
+    </w:p>
+    <w:p>
+      <w:pPr>
+        <w:jc w:val="center"/>
         <w:rPr>
           <w:noProof/>
         </w:rPr>
-        <w:t xml:space="preserve"> </w:t>
-      </w:r>
+      </w:pPr>
       <w:r>
         <w:rPr>
           <w:noProof/>
         </w:rPr>
-        <w:t>from gericht g</w:t>
-      </w:r>
-    </w:p>
-    <w:p>
-      <w:pPr>
-        <w:jc w:val="center"/>
+        <w:t xml:space="preserve">         </w:t>
+      </w:r>
+      <w:r>
         <w:rPr>
           <w:noProof/>
-          <w:lang w:val="de-DE"/>
-        </w:rPr>
-      </w:pPr>
-      <w:r>
-        <w:rPr>
-          <w:noProof/>
-        </w:rPr>
-        <w:t xml:space="preserve">         </w:t>
-      </w:r>
-      <w:r>
-        <w:rPr>
-          <w:noProof/>
-          <w:lang w:val="de-DE"/>
         </w:rPr>
         <w:t>right join gericht_hat_allergen gha on gha.gericht_id = g.id</w:t>
       </w:r>
@@ -2309,24 +3199,87 @@
         <w:jc w:val="center"/>
       </w:pPr>
       <w:r>
-        <w:t>select k.name, COUNT(*) as mycount from kategorie k</w:t>
-      </w:r>
-    </w:p>
-    <w:p>
-      <w:pPr>
-        <w:jc w:val="center"/>
-      </w:pPr>
-      <w:r>
-        <w:t xml:space="preserve">         left join gericht_hat_kategorie ghk on k.id = ghk.kategorie_id</w:t>
-      </w:r>
-    </w:p>
-    <w:p>
-      <w:pPr>
-        <w:jc w:val="center"/>
-      </w:pPr>
-      <w:r>
-        <w:t>group by k.name order by mycount ASC;</w:t>
-      </w:r>
+        <w:t xml:space="preserve">select k.name, </w:t>
+      </w:r>
+      <w:proofErr w:type="gramStart"/>
+      <w:r>
+        <w:t>COUNT(</w:t>
+      </w:r>
+      <w:proofErr w:type="gramEnd"/>
+      <w:r>
+        <w:t xml:space="preserve">*) as </w:t>
+      </w:r>
+      <w:proofErr w:type="spellStart"/>
+      <w:r>
+        <w:t>mycount</w:t>
+      </w:r>
+      <w:proofErr w:type="spellEnd"/>
+      <w:r>
+        <w:t xml:space="preserve"> from </w:t>
+      </w:r>
+      <w:proofErr w:type="spellStart"/>
+      <w:r>
+        <w:t>kategorie</w:t>
+      </w:r>
+      <w:proofErr w:type="spellEnd"/>
+      <w:r>
+        <w:t xml:space="preserve"> k</w:t>
+      </w:r>
+    </w:p>
+    <w:p>
+      <w:pPr>
+        <w:jc w:val="center"/>
+      </w:pPr>
+      <w:r>
+        <w:t xml:space="preserve">         left join </w:t>
+      </w:r>
+      <w:proofErr w:type="spellStart"/>
+      <w:r>
+        <w:t>gericht_hat_kategorie</w:t>
+      </w:r>
+      <w:proofErr w:type="spellEnd"/>
+      <w:r>
+        <w:t xml:space="preserve"> </w:t>
+      </w:r>
+      <w:proofErr w:type="spellStart"/>
+      <w:r>
+        <w:t>ghk</w:t>
+      </w:r>
+      <w:proofErr w:type="spellEnd"/>
+      <w:r>
+        <w:t xml:space="preserve"> on k.id = </w:t>
+      </w:r>
+      <w:proofErr w:type="spellStart"/>
+      <w:proofErr w:type="gramStart"/>
+      <w:r>
+        <w:t>ghk.kategorie</w:t>
+      </w:r>
+      <w:proofErr w:type="gramEnd"/>
+      <w:r>
+        <w:t>_id</w:t>
+      </w:r>
+      <w:proofErr w:type="spellEnd"/>
+    </w:p>
+    <w:p>
+      <w:pPr>
+        <w:jc w:val="center"/>
+      </w:pPr>
+      <w:r>
+        <w:t xml:space="preserve">group by k.name order by </w:t>
+      </w:r>
+      <w:proofErr w:type="spellStart"/>
+      <w:r>
+        <w:t>mycount</w:t>
+      </w:r>
+      <w:proofErr w:type="spellEnd"/>
+      <w:r>
+        <w:t xml:space="preserve"> </w:t>
+      </w:r>
+      <w:proofErr w:type="gramStart"/>
+      <w:r>
+        <w:t>ASC;</w:t>
+      </w:r>
+      <w:proofErr w:type="gramEnd"/>
     </w:p>
     <w:p>
       <w:pPr>
@@ -2409,32 +3362,103 @@
         <w:jc w:val="center"/>
       </w:pPr>
       <w:r>
-        <w:t>select k.name, COUNT(*) as mycount from kategorie k</w:t>
-      </w:r>
-    </w:p>
-    <w:p>
-      <w:pPr>
-        <w:jc w:val="center"/>
-      </w:pPr>
-      <w:r>
-        <w:t xml:space="preserve">    left join gericht_hat_kategorie ghk on k.id = ghk.kategorie_id</w:t>
-      </w:r>
-    </w:p>
-    <w:p>
-      <w:pPr>
-        <w:jc w:val="center"/>
-      </w:pPr>
-      <w:r>
-        <w:t xml:space="preserve">group by k.name having mycount &gt; 2 </w:t>
-      </w:r>
-    </w:p>
-    <w:p>
-      <w:pPr>
-        <w:jc w:val="center"/>
-      </w:pPr>
-      <w:r>
-        <w:t>order by mycount ASC;</w:t>
-      </w:r>
+        <w:t xml:space="preserve">select k.name, </w:t>
+      </w:r>
+      <w:proofErr w:type="gramStart"/>
+      <w:r>
+        <w:t>COUNT(</w:t>
+      </w:r>
+      <w:proofErr w:type="gramEnd"/>
+      <w:r>
+        <w:t xml:space="preserve">*) as </w:t>
+      </w:r>
+      <w:proofErr w:type="spellStart"/>
+      <w:r>
+        <w:t>mycount</w:t>
+      </w:r>
+      <w:proofErr w:type="spellEnd"/>
+      <w:r>
+        <w:t xml:space="preserve"> from </w:t>
+      </w:r>
+      <w:proofErr w:type="spellStart"/>
+      <w:r>
+        <w:t>kategorie</w:t>
+      </w:r>
+      <w:proofErr w:type="spellEnd"/>
+      <w:r>
+        <w:t xml:space="preserve"> k</w:t>
+      </w:r>
+    </w:p>
+    <w:p>
+      <w:pPr>
+        <w:jc w:val="center"/>
+      </w:pPr>
+      <w:r>
+        <w:t xml:space="preserve">    left join </w:t>
+      </w:r>
+      <w:proofErr w:type="spellStart"/>
+      <w:r>
+        <w:t>gericht_hat_kategorie</w:t>
+      </w:r>
+      <w:proofErr w:type="spellEnd"/>
+      <w:r>
+        <w:t xml:space="preserve"> </w:t>
+      </w:r>
+      <w:proofErr w:type="spellStart"/>
+      <w:r>
+        <w:t>ghk</w:t>
+      </w:r>
+      <w:proofErr w:type="spellEnd"/>
+      <w:r>
+        <w:t xml:space="preserve"> on k.id = </w:t>
+      </w:r>
+      <w:proofErr w:type="spellStart"/>
+      <w:proofErr w:type="gramStart"/>
+      <w:r>
+        <w:t>ghk.kategorie</w:t>
+      </w:r>
+      <w:proofErr w:type="gramEnd"/>
+      <w:r>
+        <w:t>_id</w:t>
+      </w:r>
+      <w:proofErr w:type="spellEnd"/>
+    </w:p>
+    <w:p>
+      <w:pPr>
+        <w:jc w:val="center"/>
+      </w:pPr>
+      <w:r>
+        <w:t xml:space="preserve">group by k.name having </w:t>
+      </w:r>
+      <w:proofErr w:type="spellStart"/>
+      <w:r>
+        <w:t>mycount</w:t>
+      </w:r>
+      <w:proofErr w:type="spellEnd"/>
+      <w:r>
+        <w:t xml:space="preserve"> &gt; 2 </w:t>
+      </w:r>
+    </w:p>
+    <w:p>
+      <w:pPr>
+        <w:jc w:val="center"/>
+      </w:pPr>
+      <w:r>
+        <w:t xml:space="preserve">order by </w:t>
+      </w:r>
+      <w:proofErr w:type="spellStart"/>
+      <w:r>
+        <w:t>mycount</w:t>
+      </w:r>
+      <w:proofErr w:type="spellEnd"/>
+      <w:r>
+        <w:t xml:space="preserve"> </w:t>
+      </w:r>
+      <w:proofErr w:type="gramStart"/>
+      <w:r>
+        <w:t>ASC;</w:t>
+      </w:r>
+      <w:proofErr w:type="gramEnd"/>
     </w:p>
     <w:p>
       <w:pPr>
@@ -2515,7 +3539,15 @@
         <w:jc w:val="center"/>
       </w:pPr>
       <w:r>
-        <w:t>set a.name = 'Kamut'</w:t>
+        <w:t>set a.name = '</w:t>
+      </w:r>
+      <w:proofErr w:type="spellStart"/>
+      <w:r>
+        <w:t>Kamut</w:t>
+      </w:r>
+      <w:proofErr w:type="spellEnd"/>
+      <w:r>
+        <w:t>'</w:t>
       </w:r>
     </w:p>
     <w:p>
@@ -2526,7 +3558,17 @@
         </w:rPr>
       </w:pPr>
       <w:r>
-        <w:t>where a.code = 'a6';</w:t>
+        <w:t xml:space="preserve">where </w:t>
+      </w:r>
+      <w:proofErr w:type="spellStart"/>
+      <w:proofErr w:type="gramStart"/>
+      <w:r>
+        <w:t>a.code</w:t>
+      </w:r>
+      <w:proofErr w:type="spellEnd"/>
+      <w:proofErr w:type="gramEnd"/>
+      <w:r>
+        <w:t xml:space="preserve"> = 'a6';</w:t>
       </w:r>
       <w:r>
         <w:rPr>
@@ -2593,11 +3635,13 @@
         <w:jc w:val="center"/>
         <w:rPr>
           <w:noProof/>
+          <w:lang w:val="de-DE"/>
         </w:rPr>
       </w:pPr>
       <w:r>
         <w:rPr>
           <w:noProof/>
+          <w:lang w:val="de-DE"/>
         </w:rPr>
         <w:t>5.16</w:t>
       </w:r>
@@ -2609,39 +3653,247 @@
           <w:lang w:val="de-DE"/>
         </w:rPr>
       </w:pPr>
-      <w:r>
-        <w:rPr>
-          <w:lang w:val="de-DE"/>
-        </w:rPr>
-        <w:t>insert into gericht(id, name, beschreibung, erfasst_am, preis_intern, preis_extern) VALUES</w:t>
-      </w:r>
-    </w:p>
-    <w:p>
-      <w:pPr>
-        <w:jc w:val="center"/>
-        <w:rPr>
-          <w:lang w:val="de-DE"/>
-        </w:rPr>
-      </w:pPr>
-      <w:r>
-        <w:rPr>
-          <w:lang w:val="de-DE"/>
-        </w:rPr>
-        <w:t>(21, 'Currywurst mit Pommes' , 'Schnell und lecker', '2020-10-20', '2.20', '2.5');</w:t>
-      </w:r>
-    </w:p>
-    <w:p>
-      <w:pPr>
-        <w:jc w:val="center"/>
-        <w:rPr>
-          <w:lang w:val="de-DE"/>
-        </w:rPr>
-      </w:pPr>
-      <w:r>
-        <w:rPr>
-          <w:lang w:val="de-DE"/>
-        </w:rPr>
-        <w:t>insert into gericht_hat_kategorie(gericht_id, kategorie_id) VALUES (21, 3);</w:t>
+      <w:proofErr w:type="spellStart"/>
+      <w:r>
+        <w:rPr>
+          <w:lang w:val="de-DE"/>
+        </w:rPr>
+        <w:t>insert</w:t>
+      </w:r>
+      <w:proofErr w:type="spellEnd"/>
+      <w:r>
+        <w:rPr>
+          <w:lang w:val="de-DE"/>
+        </w:rPr>
+        <w:t xml:space="preserve"> </w:t>
+      </w:r>
+      <w:proofErr w:type="spellStart"/>
+      <w:r>
+        <w:rPr>
+          <w:lang w:val="de-DE"/>
+        </w:rPr>
+        <w:t>into</w:t>
+      </w:r>
+      <w:proofErr w:type="spellEnd"/>
+      <w:r>
+        <w:rPr>
+          <w:lang w:val="de-DE"/>
+        </w:rPr>
+        <w:t xml:space="preserve"> </w:t>
+      </w:r>
+      <w:proofErr w:type="spellStart"/>
+      <w:proofErr w:type="gramStart"/>
+      <w:r>
+        <w:rPr>
+          <w:lang w:val="de-DE"/>
+        </w:rPr>
+        <w:t>gericht</w:t>
+      </w:r>
+      <w:proofErr w:type="spellEnd"/>
+      <w:r>
+        <w:rPr>
+          <w:lang w:val="de-DE"/>
+        </w:rPr>
+        <w:t>(</w:t>
+      </w:r>
+      <w:proofErr w:type="spellStart"/>
+      <w:proofErr w:type="gramEnd"/>
+      <w:r>
+        <w:rPr>
+          <w:lang w:val="de-DE"/>
+        </w:rPr>
+        <w:t>id</w:t>
+      </w:r>
+      <w:proofErr w:type="spellEnd"/>
+      <w:r>
+        <w:rPr>
+          <w:lang w:val="de-DE"/>
+        </w:rPr>
+        <w:t xml:space="preserve">, </w:t>
+      </w:r>
+      <w:proofErr w:type="spellStart"/>
+      <w:r>
+        <w:rPr>
+          <w:lang w:val="de-DE"/>
+        </w:rPr>
+        <w:t>name</w:t>
+      </w:r>
+      <w:proofErr w:type="spellEnd"/>
+      <w:r>
+        <w:rPr>
+          <w:lang w:val="de-DE"/>
+        </w:rPr>
+        <w:t xml:space="preserve">, </w:t>
+      </w:r>
+      <w:proofErr w:type="spellStart"/>
+      <w:r>
+        <w:rPr>
+          <w:lang w:val="de-DE"/>
+        </w:rPr>
+        <w:t>beschreibung</w:t>
+      </w:r>
+      <w:proofErr w:type="spellEnd"/>
+      <w:r>
+        <w:rPr>
+          <w:lang w:val="de-DE"/>
+        </w:rPr>
+        <w:t xml:space="preserve">, </w:t>
+      </w:r>
+      <w:proofErr w:type="spellStart"/>
+      <w:r>
+        <w:rPr>
+          <w:lang w:val="de-DE"/>
+        </w:rPr>
+        <w:t>erfasst_am</w:t>
+      </w:r>
+      <w:proofErr w:type="spellEnd"/>
+      <w:r>
+        <w:rPr>
+          <w:lang w:val="de-DE"/>
+        </w:rPr>
+        <w:t xml:space="preserve">, </w:t>
+      </w:r>
+      <w:proofErr w:type="spellStart"/>
+      <w:r>
+        <w:rPr>
+          <w:lang w:val="de-DE"/>
+        </w:rPr>
+        <w:t>preis_intern</w:t>
+      </w:r>
+      <w:proofErr w:type="spellEnd"/>
+      <w:r>
+        <w:rPr>
+          <w:lang w:val="de-DE"/>
+        </w:rPr>
+        <w:t xml:space="preserve">, </w:t>
+      </w:r>
+      <w:proofErr w:type="spellStart"/>
+      <w:r>
+        <w:rPr>
+          <w:lang w:val="de-DE"/>
+        </w:rPr>
+        <w:t>preis_extern</w:t>
+      </w:r>
+      <w:proofErr w:type="spellEnd"/>
+      <w:r>
+        <w:rPr>
+          <w:lang w:val="de-DE"/>
+        </w:rPr>
+        <w:t>) VALUES</w:t>
+      </w:r>
+    </w:p>
+    <w:p>
+      <w:pPr>
+        <w:jc w:val="center"/>
+        <w:rPr>
+          <w:lang w:val="de-DE"/>
+        </w:rPr>
+      </w:pPr>
+      <w:r>
+        <w:rPr>
+          <w:lang w:val="de-DE"/>
+        </w:rPr>
+        <w:t>(21, 'Currywurst mit Pommes</w:t>
+      </w:r>
+      <w:proofErr w:type="gramStart"/>
+      <w:r>
+        <w:rPr>
+          <w:lang w:val="de-DE"/>
+        </w:rPr>
+        <w:t>' ,</w:t>
+      </w:r>
+      <w:proofErr w:type="gramEnd"/>
+      <w:r>
+        <w:rPr>
+          <w:lang w:val="de-DE"/>
+        </w:rPr>
+        <w:t xml:space="preserve"> 'Schnell und lecker', '2020-10-20', '2.20', '2.5');</w:t>
+      </w:r>
+    </w:p>
+    <w:p>
+      <w:pPr>
+        <w:jc w:val="center"/>
+        <w:rPr>
+          <w:lang w:val="de-DE"/>
+        </w:rPr>
+      </w:pPr>
+      <w:proofErr w:type="spellStart"/>
+      <w:r>
+        <w:rPr>
+          <w:lang w:val="de-DE"/>
+        </w:rPr>
+        <w:t>insert</w:t>
+      </w:r>
+      <w:proofErr w:type="spellEnd"/>
+      <w:r>
+        <w:rPr>
+          <w:lang w:val="de-DE"/>
+        </w:rPr>
+        <w:t xml:space="preserve"> </w:t>
+      </w:r>
+      <w:proofErr w:type="spellStart"/>
+      <w:r>
+        <w:rPr>
+          <w:lang w:val="de-DE"/>
+        </w:rPr>
+        <w:t>into</w:t>
+      </w:r>
+      <w:proofErr w:type="spellEnd"/>
+      <w:r>
+        <w:rPr>
+          <w:lang w:val="de-DE"/>
+        </w:rPr>
+        <w:t xml:space="preserve"> </w:t>
+      </w:r>
+      <w:proofErr w:type="spellStart"/>
+      <w:r>
+        <w:rPr>
+          <w:lang w:val="de-DE"/>
+        </w:rPr>
+        <w:t>gericht_hat_</w:t>
+      </w:r>
+      <w:proofErr w:type="gramStart"/>
+      <w:r>
+        <w:rPr>
+          <w:lang w:val="de-DE"/>
+        </w:rPr>
+        <w:t>kategorie</w:t>
+      </w:r>
+      <w:proofErr w:type="spellEnd"/>
+      <w:r>
+        <w:rPr>
+          <w:lang w:val="de-DE"/>
+        </w:rPr>
+        <w:t>(</w:t>
+      </w:r>
+      <w:proofErr w:type="spellStart"/>
+      <w:proofErr w:type="gramEnd"/>
+      <w:r>
+        <w:rPr>
+          <w:lang w:val="de-DE"/>
+        </w:rPr>
+        <w:t>gericht_id</w:t>
+      </w:r>
+      <w:proofErr w:type="spellEnd"/>
+      <w:r>
+        <w:rPr>
+          <w:lang w:val="de-DE"/>
+        </w:rPr>
+        <w:t xml:space="preserve">, </w:t>
+      </w:r>
+      <w:proofErr w:type="spellStart"/>
+      <w:r>
+        <w:rPr>
+          <w:lang w:val="de-DE"/>
+        </w:rPr>
+        <w:t>kategorie_id</w:t>
+      </w:r>
+      <w:proofErr w:type="spellEnd"/>
+      <w:r>
+        <w:rPr>
+          <w:lang w:val="de-DE"/>
+        </w:rPr>
+        <w:t>) VALUES (21, 3);</w:t>
       </w:r>
     </w:p>
     <w:p>
@@ -2770,7 +4022,498 @@
     </w:p>
     <w:p>
       <w:pPr>
-        <w:jc w:val="center"/>
+        <w:rPr>
+          <w:lang w:val="de-DE"/>
+        </w:rPr>
+      </w:pPr>
+      <w:r>
+        <w:rPr>
+          <w:lang w:val="de-DE"/>
+        </w:rPr>
+        <w:lastRenderedPageBreak/>
+        <w:t xml:space="preserve">Aufgabe 8 </w:t>
+      </w:r>
+      <w:proofErr w:type="gramStart"/>
+      <w:r>
+        <w:rPr>
+          <w:lang w:val="de-DE"/>
+        </w:rPr>
+        <w:t>( Relation</w:t>
+      </w:r>
+      <w:proofErr w:type="gramEnd"/>
+      <w:r>
+        <w:rPr>
+          <w:lang w:val="de-DE"/>
+        </w:rPr>
+        <w:t xml:space="preserve"> Schreibweise )</w:t>
+      </w:r>
+    </w:p>
+    <w:p>
+      <w:pPr>
+        <w:rPr>
+          <w:lang w:val="de-DE"/>
+        </w:rPr>
+      </w:pPr>
+    </w:p>
+    <w:p>
+      <w:pPr>
+        <w:rPr>
+          <w:lang w:val="de-DE"/>
+        </w:rPr>
+      </w:pPr>
+      <w:r>
+        <w:rPr>
+          <w:lang w:val="de-DE"/>
+        </w:rPr>
+        <w:t xml:space="preserve">Rückfragen </w:t>
+      </w:r>
+      <w:proofErr w:type="gramStart"/>
+      <w:r>
+        <w:rPr>
+          <w:lang w:val="de-DE"/>
+        </w:rPr>
+        <w:t>(</w:t>
+      </w:r>
+      <w:r>
+        <w:rPr>
+          <w:u w:val="single"/>
+          <w:lang w:val="de-DE"/>
+        </w:rPr>
+        <w:t xml:space="preserve"> Rückfragenummer</w:t>
+      </w:r>
+      <w:proofErr w:type="gramEnd"/>
+      <w:r>
+        <w:rPr>
+          <w:lang w:val="de-DE"/>
+        </w:rPr>
+        <w:t xml:space="preserve">, </w:t>
+      </w:r>
+      <w:r>
+        <w:rPr>
+          <w:u w:val="dash"/>
+          <w:lang w:val="de-DE"/>
+        </w:rPr>
+        <w:t>KontaktID</w:t>
+      </w:r>
+      <w:r>
+        <w:rPr>
+          <w:u w:val="dash"/>
+          <w:lang w:val="de-DE"/>
+        </w:rPr>
+        <w:t xml:space="preserve">, </w:t>
+      </w:r>
+      <w:r>
+        <w:rPr>
+          <w:lang w:val="de-DE"/>
+        </w:rPr>
+        <w:t>Text, Thema,</w:t>
+      </w:r>
+      <w:r>
+        <w:rPr>
+          <w:lang w:val="de-DE"/>
+        </w:rPr>
+        <w:t xml:space="preserve"> Alter, Erfassungszeitpunkt, Dringlichkeit )</w:t>
+      </w:r>
+    </w:p>
+    <w:p>
+      <w:pPr>
+        <w:rPr>
+          <w:lang w:val="de-DE"/>
+        </w:rPr>
+      </w:pPr>
+      <w:r>
+        <w:rPr>
+          <w:lang w:val="de-DE"/>
+        </w:rPr>
+        <w:t xml:space="preserve">Kontakt </w:t>
+      </w:r>
+      <w:proofErr w:type="gramStart"/>
+      <w:r>
+        <w:rPr>
+          <w:lang w:val="de-DE"/>
+        </w:rPr>
+        <w:t xml:space="preserve">( </w:t>
+      </w:r>
+      <w:r>
+        <w:rPr>
+          <w:u w:val="single"/>
+          <w:lang w:val="de-DE"/>
+        </w:rPr>
+        <w:t>KontaktID</w:t>
+      </w:r>
+      <w:proofErr w:type="gramEnd"/>
+      <w:r>
+        <w:rPr>
+          <w:lang w:val="de-DE"/>
+        </w:rPr>
+        <w:t>, Anrede, Vorname, Nachname, Email, Telefonnummer, Rechnungsadresse)</w:t>
+      </w:r>
+    </w:p>
+    <w:p>
+      <w:pPr>
+        <w:rPr>
+          <w:lang w:val="de-DE"/>
+        </w:rPr>
+      </w:pPr>
+      <w:proofErr w:type="gramStart"/>
+      <w:r>
+        <w:rPr>
+          <w:lang w:val="de-DE"/>
+        </w:rPr>
+        <w:t xml:space="preserve">Kunden( </w:t>
+      </w:r>
+      <w:r>
+        <w:rPr>
+          <w:u w:val="dash"/>
+          <w:lang w:val="de-DE"/>
+        </w:rPr>
+        <w:t>Kontakt</w:t>
+      </w:r>
+      <w:proofErr w:type="gramEnd"/>
+      <w:r>
+        <w:rPr>
+          <w:lang w:val="de-DE"/>
+        </w:rPr>
+        <w:t>)</w:t>
+      </w:r>
+    </w:p>
+    <w:p>
+      <w:pPr>
+        <w:rPr>
+          <w:lang w:val="de-DE"/>
+        </w:rPr>
+      </w:pPr>
+      <w:proofErr w:type="gramStart"/>
+      <w:r>
+        <w:rPr>
+          <w:lang w:val="de-DE"/>
+        </w:rPr>
+        <w:t>Zulieferer</w:t>
+      </w:r>
+      <w:r>
+        <w:rPr>
+          <w:lang w:val="de-DE"/>
+        </w:rPr>
+        <w:t xml:space="preserve">( </w:t>
+      </w:r>
+      <w:r>
+        <w:rPr>
+          <w:u w:val="dash"/>
+          <w:lang w:val="de-DE"/>
+        </w:rPr>
+        <w:t>Kontakt</w:t>
+      </w:r>
+      <w:proofErr w:type="gramEnd"/>
+      <w:r>
+        <w:rPr>
+          <w:u w:val="single"/>
+          <w:lang w:val="de-DE"/>
+        </w:rPr>
+        <w:t>,</w:t>
+      </w:r>
+      <w:r>
+        <w:rPr>
+          <w:lang w:val="de-DE"/>
+        </w:rPr>
+        <w:t xml:space="preserve"> Lieferungszeitfenster</w:t>
+      </w:r>
+      <w:r>
+        <w:rPr>
+          <w:lang w:val="de-DE"/>
+        </w:rPr>
+        <w:t>)</w:t>
+      </w:r>
+    </w:p>
+    <w:p>
+      <w:pPr>
+        <w:rPr>
+          <w:u w:val="dash"/>
+          <w:lang w:val="de-DE"/>
+        </w:rPr>
+      </w:pPr>
+      <w:proofErr w:type="gramStart"/>
+      <w:r>
+        <w:rPr>
+          <w:lang w:val="de-DE"/>
+        </w:rPr>
+        <w:t>Anrede( Titel</w:t>
+      </w:r>
+      <w:proofErr w:type="gramEnd"/>
+      <w:r>
+        <w:rPr>
+          <w:lang w:val="de-DE"/>
+        </w:rPr>
+        <w:t xml:space="preserve">, </w:t>
+      </w:r>
+      <w:r>
+        <w:rPr>
+          <w:u w:val="dash"/>
+          <w:lang w:val="de-DE"/>
+        </w:rPr>
+        <w:t>KontaktID</w:t>
+      </w:r>
+      <w:r>
+        <w:rPr>
+          <w:u w:val="dash"/>
+          <w:lang w:val="de-DE"/>
+        </w:rPr>
+        <w:t xml:space="preserve"> </w:t>
+      </w:r>
+      <w:r>
+        <w:rPr>
+          <w:u w:val="dash"/>
+          <w:lang w:val="de-DE"/>
+        </w:rPr>
+        <w:t>)</w:t>
+      </w:r>
+    </w:p>
+    <w:p>
+      <w:pPr>
+        <w:rPr>
+          <w:lang w:val="de-DE"/>
+        </w:rPr>
+      </w:pPr>
+      <w:proofErr w:type="spellStart"/>
+      <w:proofErr w:type="gramStart"/>
+      <w:r>
+        <w:rPr>
+          <w:lang w:val="de-DE"/>
+        </w:rPr>
+        <w:t>Anschift</w:t>
+      </w:r>
+      <w:proofErr w:type="spellEnd"/>
+      <w:r>
+        <w:rPr>
+          <w:lang w:val="de-DE"/>
+        </w:rPr>
+        <w:t xml:space="preserve">( </w:t>
+      </w:r>
+      <w:r>
+        <w:rPr>
+          <w:u w:val="dash"/>
+          <w:lang w:val="de-DE"/>
+        </w:rPr>
+        <w:t>KontaktID</w:t>
+      </w:r>
+      <w:proofErr w:type="gramEnd"/>
+      <w:r>
+        <w:rPr>
+          <w:u w:val="dash"/>
+          <w:lang w:val="de-DE"/>
+        </w:rPr>
+        <w:t xml:space="preserve">, </w:t>
+      </w:r>
+      <w:r>
+        <w:rPr>
+          <w:lang w:val="de-DE"/>
+        </w:rPr>
+        <w:t>Straße, Postleitzahl, Ort)</w:t>
+      </w:r>
+    </w:p>
+    <w:p>
+      <w:pPr>
+        <w:rPr>
+          <w:lang w:val="de-DE"/>
+        </w:rPr>
+      </w:pPr>
+      <w:proofErr w:type="gramStart"/>
+      <w:r>
+        <w:rPr>
+          <w:lang w:val="de-DE"/>
+        </w:rPr>
+        <w:t>Rechnungsadresse</w:t>
+      </w:r>
+      <w:r>
+        <w:rPr>
+          <w:lang w:val="de-DE"/>
+        </w:rPr>
+        <w:t xml:space="preserve">( </w:t>
+      </w:r>
+      <w:r>
+        <w:rPr>
+          <w:u w:val="dash"/>
+          <w:lang w:val="de-DE"/>
+        </w:rPr>
+        <w:t>KontaktID</w:t>
+      </w:r>
+      <w:proofErr w:type="gramEnd"/>
+      <w:r>
+        <w:rPr>
+          <w:u w:val="dash"/>
+          <w:lang w:val="de-DE"/>
+        </w:rPr>
+        <w:t xml:space="preserve">, </w:t>
+      </w:r>
+      <w:proofErr w:type="spellStart"/>
+      <w:r>
+        <w:rPr>
+          <w:lang w:val="de-DE"/>
+        </w:rPr>
+        <w:t>Anschift</w:t>
+      </w:r>
+      <w:proofErr w:type="spellEnd"/>
+      <w:r>
+        <w:rPr>
+          <w:lang w:val="de-DE"/>
+        </w:rPr>
+        <w:t>)</w:t>
+      </w:r>
+    </w:p>
+    <w:p>
+      <w:pPr>
+        <w:rPr>
+          <w:lang w:val="de-DE"/>
+        </w:rPr>
+      </w:pPr>
+      <w:proofErr w:type="gramStart"/>
+      <w:r>
+        <w:rPr>
+          <w:lang w:val="de-DE"/>
+        </w:rPr>
+        <w:t>Hausanschift</w:t>
+      </w:r>
+      <w:r>
+        <w:rPr>
+          <w:lang w:val="de-DE"/>
+        </w:rPr>
+        <w:t xml:space="preserve">( </w:t>
+      </w:r>
+      <w:r>
+        <w:rPr>
+          <w:u w:val="dash"/>
+          <w:lang w:val="de-DE"/>
+        </w:rPr>
+        <w:t>KontaktID</w:t>
+      </w:r>
+      <w:proofErr w:type="gramEnd"/>
+      <w:r>
+        <w:rPr>
+          <w:u w:val="dash"/>
+          <w:lang w:val="de-DE"/>
+        </w:rPr>
+        <w:t xml:space="preserve">, </w:t>
+      </w:r>
+      <w:proofErr w:type="spellStart"/>
+      <w:r>
+        <w:rPr>
+          <w:lang w:val="de-DE"/>
+        </w:rPr>
+        <w:t>Anschift</w:t>
+      </w:r>
+      <w:proofErr w:type="spellEnd"/>
+      <w:r>
+        <w:rPr>
+          <w:lang w:val="de-DE"/>
+        </w:rPr>
+        <w:t>)</w:t>
+      </w:r>
+    </w:p>
+    <w:p>
+      <w:pPr>
+        <w:rPr>
+          <w:lang w:val="de-DE"/>
+        </w:rPr>
+      </w:pPr>
+      <w:proofErr w:type="spellStart"/>
+      <w:proofErr w:type="gramStart"/>
+      <w:r>
+        <w:rPr>
+          <w:lang w:val="de-DE"/>
+        </w:rPr>
+        <w:t>Hauptanschift</w:t>
+      </w:r>
+      <w:proofErr w:type="spellEnd"/>
+      <w:r>
+        <w:rPr>
+          <w:lang w:val="de-DE"/>
+        </w:rPr>
+        <w:t xml:space="preserve">( </w:t>
+      </w:r>
+      <w:r>
+        <w:rPr>
+          <w:u w:val="dash"/>
+          <w:lang w:val="de-DE"/>
+        </w:rPr>
+        <w:t>KontaktID</w:t>
+      </w:r>
+      <w:proofErr w:type="gramEnd"/>
+      <w:r>
+        <w:rPr>
+          <w:lang w:val="de-DE"/>
+        </w:rPr>
+        <w:t>, Hausanschift)</w:t>
+      </w:r>
+    </w:p>
+    <w:p>
+      <w:pPr>
+        <w:rPr>
+          <w:lang w:val="de-DE"/>
+        </w:rPr>
+      </w:pPr>
+      <w:r>
+        <w:rPr>
+          <w:lang w:val="de-DE"/>
+        </w:rPr>
+        <w:t xml:space="preserve">Zweitwohnsitz </w:t>
+      </w:r>
+      <w:proofErr w:type="gramStart"/>
+      <w:r>
+        <w:rPr>
+          <w:lang w:val="de-DE"/>
+        </w:rPr>
+        <w:t>(</w:t>
+      </w:r>
+      <w:r>
+        <w:rPr>
+          <w:lang w:val="de-DE"/>
+        </w:rPr>
+        <w:t xml:space="preserve"> </w:t>
+      </w:r>
+      <w:r>
+        <w:rPr>
+          <w:u w:val="dash"/>
+          <w:lang w:val="de-DE"/>
+        </w:rPr>
+        <w:t>KontaktID</w:t>
+      </w:r>
+      <w:proofErr w:type="gramEnd"/>
+      <w:r>
+        <w:rPr>
+          <w:lang w:val="de-DE"/>
+        </w:rPr>
+        <w:t>, Hausanschift)</w:t>
+      </w:r>
+    </w:p>
+    <w:p>
+      <w:pPr>
+        <w:rPr>
+          <w:lang w:val="de-DE"/>
+        </w:rPr>
+      </w:pPr>
+    </w:p>
+    <w:p>
+      <w:pPr>
+        <w:rPr>
+          <w:lang w:val="de-DE"/>
+        </w:rPr>
+      </w:pPr>
+    </w:p>
+    <w:p>
+      <w:pPr>
+        <w:rPr>
+          <w:lang w:val="de-DE"/>
+        </w:rPr>
+      </w:pPr>
+    </w:p>
+    <w:p>
+      <w:pPr>
+        <w:rPr>
+          <w:lang w:val="de-DE"/>
+        </w:rPr>
+      </w:pPr>
+    </w:p>
+    <w:p>
+      <w:pPr>
         <w:rPr>
           <w:lang w:val="de-DE"/>
         </w:rPr>
@@ -3282,7 +5025,6 @@
   <w:style w:type="character" w:default="1" w:styleId="DefaultParagraphFont">
     <w:name w:val="Default Paragraph Font"/>
     <w:uiPriority w:val="1"/>
-    <w:semiHidden/>
     <w:unhideWhenUsed/>
   </w:style>
   <w:style w:type="table" w:default="1" w:styleId="TableNormal">

</xml_diff>

<commit_message>
edit bugs aufgabe 1 und 2
</commit_message>
<xml_diff>
--- a/Praktikum/M3/DossierM3.docx
+++ b/Praktikum/M3/DossierM3.docx
@@ -532,7 +532,6 @@
         <w:t xml:space="preserve">USE </w:t>
       </w:r>
       <w:proofErr w:type="spellStart"/>
-      <w:proofErr w:type="gramStart"/>
       <w:r>
         <w:t>emensawerbeseite</w:t>
       </w:r>
@@ -540,7 +539,6 @@
       <w:r>
         <w:t>;</w:t>
       </w:r>
-      <w:proofErr w:type="gramEnd"/>
     </w:p>
     <w:p>
       <w:pPr>
@@ -578,15 +576,7 @@
       </w:pPr>
       <w:r>
         <w:tab/>
-        <w:t xml:space="preserve">name </w:t>
-      </w:r>
-      <w:proofErr w:type="gramStart"/>
-      <w:r>
-        <w:t>VARCHAR(</w:t>
-      </w:r>
-      <w:proofErr w:type="gramEnd"/>
-      <w:r>
-        <w:t>80) NOT NULL UNIQUE,</w:t>
+        <w:t>name VARCHAR(80) NOT NULL UNIQUE,</w:t>
       </w:r>
     </w:p>
     <w:p>
@@ -611,21 +601,7 @@
         <w:rPr>
           <w:lang w:val="de-DE"/>
         </w:rPr>
-        <w:t xml:space="preserve"> </w:t>
-      </w:r>
-      <w:proofErr w:type="gramStart"/>
-      <w:r>
-        <w:rPr>
-          <w:lang w:val="de-DE"/>
-        </w:rPr>
-        <w:t>VARCHAR(</w:t>
-      </w:r>
-      <w:proofErr w:type="gramEnd"/>
-      <w:r>
-        <w:rPr>
-          <w:lang w:val="de-DE"/>
-        </w:rPr>
-        <w:t>800) NOT NULL,</w:t>
+        <w:t xml:space="preserve"> VARCHAR(800) NOT NULL,</w:t>
       </w:r>
     </w:p>
     <w:p>
@@ -672,15 +648,7 @@
       </w:r>
       <w:proofErr w:type="spellEnd"/>
       <w:r>
-        <w:t xml:space="preserve"> </w:t>
-      </w:r>
-      <w:proofErr w:type="gramStart"/>
-      <w:r>
-        <w:t>BOOLEAN  DEFAULT</w:t>
-      </w:r>
-      <w:proofErr w:type="gramEnd"/>
-      <w:r>
-        <w:t xml:space="preserve"> false NOT NULL,</w:t>
+        <w:t xml:space="preserve"> BOOLEAN  DEFAULT false NOT NULL,</w:t>
       </w:r>
     </w:p>
     <w:p>
@@ -689,15 +657,7 @@
       </w:pPr>
       <w:r>
         <w:tab/>
-        <w:t xml:space="preserve">vegan </w:t>
-      </w:r>
-      <w:proofErr w:type="gramStart"/>
-      <w:r>
-        <w:t>BOOLEAN  DEFAULT</w:t>
-      </w:r>
-      <w:proofErr w:type="gramEnd"/>
-      <w:r>
-        <w:t xml:space="preserve"> false NOT NULL,</w:t>
+        <w:t>vegan BOOLEAN  DEFAULT false NOT NULL,</w:t>
       </w:r>
     </w:p>
     <w:p>
@@ -890,13 +850,8 @@
       </w:r>
       <w:proofErr w:type="spellEnd"/>
       <w:r>
-        <w:t xml:space="preserve"> &gt; 0</w:t>
-      </w:r>
-      <w:proofErr w:type="gramStart"/>
-      <w:r>
-        <w:t>);</w:t>
-      </w:r>
-      <w:proofErr w:type="gramEnd"/>
+        <w:t xml:space="preserve"> &gt; 0);</w:t>
+      </w:r>
     </w:p>
     <w:p>
       <w:pPr>
@@ -920,15 +875,7 @@
       </w:pPr>
       <w:r>
         <w:tab/>
-        <w:t xml:space="preserve">code </w:t>
-      </w:r>
-      <w:proofErr w:type="gramStart"/>
-      <w:r>
-        <w:t>CHAR(</w:t>
-      </w:r>
-      <w:proofErr w:type="gramEnd"/>
-      <w:r>
-        <w:t>4) PRIMARY KEY,</w:t>
+        <w:t>code CHAR(4) PRIMARY KEY,</w:t>
       </w:r>
     </w:p>
     <w:p>
@@ -937,15 +884,7 @@
       </w:pPr>
       <w:r>
         <w:tab/>
-        <w:t xml:space="preserve">name </w:t>
-      </w:r>
-      <w:proofErr w:type="gramStart"/>
-      <w:r>
-        <w:t>VARCHAR(</w:t>
-      </w:r>
-      <w:proofErr w:type="gramEnd"/>
-      <w:r>
-        <w:t>300) NOT NULL,</w:t>
+        <w:t>name VARCHAR(300) NOT NULL,</w:t>
       </w:r>
     </w:p>
     <w:p>
@@ -962,15 +901,7 @@
       </w:r>
       <w:proofErr w:type="spellEnd"/>
       <w:r>
-        <w:t xml:space="preserve"> </w:t>
-      </w:r>
-      <w:proofErr w:type="gramStart"/>
-      <w:r>
-        <w:t>VARCHAR(</w:t>
-      </w:r>
-      <w:proofErr w:type="gramEnd"/>
-      <w:r>
-        <w:t xml:space="preserve">20) NOT NULL DEFAULT 'Allergen' </w:t>
+        <w:t xml:space="preserve"> VARCHAR(20) NOT NULL DEFAULT 'Allergen' </w:t>
       </w:r>
     </w:p>
     <w:p>
@@ -1015,15 +946,7 @@
         <w:spacing w:line="240" w:lineRule="auto"/>
       </w:pPr>
       <w:r>
-        <w:t xml:space="preserve">   name </w:t>
-      </w:r>
-      <w:proofErr w:type="gramStart"/>
-      <w:r>
-        <w:t>VARCHAR(</w:t>
-      </w:r>
-      <w:proofErr w:type="gramEnd"/>
-      <w:r>
-        <w:t>80) NOT NULL,</w:t>
+        <w:t xml:space="preserve">   name VARCHAR(80) NOT NULL,</w:t>
       </w:r>
     </w:p>
     <w:p>
@@ -1055,15 +978,7 @@
       </w:r>
       <w:proofErr w:type="spellEnd"/>
       <w:r>
-        <w:t xml:space="preserve"> </w:t>
-      </w:r>
-      <w:proofErr w:type="gramStart"/>
-      <w:r>
-        <w:t>VARCHAR(</w:t>
-      </w:r>
-      <w:proofErr w:type="gramEnd"/>
-      <w:r>
-        <w:t>200)</w:t>
+        <w:t xml:space="preserve"> VARCHAR(200)</w:t>
       </w:r>
     </w:p>
     <w:p>
@@ -1120,13 +1035,8 @@
       </w:r>
       <w:proofErr w:type="spellEnd"/>
       <w:r>
-        <w:t>(id</w:t>
-      </w:r>
-      <w:proofErr w:type="gramStart"/>
-      <w:r>
-        <w:t>);</w:t>
-      </w:r>
-      <w:proofErr w:type="gramEnd"/>
+        <w:t>(id);</w:t>
+      </w:r>
       <w:r>
         <w:tab/>
         <w:t xml:space="preserve">    </w:t>
@@ -1140,63 +1050,94 @@
     <w:p>
       <w:pPr>
         <w:spacing w:line="240" w:lineRule="auto"/>
-      </w:pPr>
-      <w:r>
+        <w:rPr>
+          <w:lang w:val="de-DE"/>
+        </w:rPr>
+      </w:pPr>
+      <w:r>
+        <w:rPr>
+          <w:lang w:val="de-DE"/>
+        </w:rPr>
         <w:t xml:space="preserve">CREATE TABLE </w:t>
       </w:r>
       <w:proofErr w:type="spellStart"/>
       <w:r>
+        <w:rPr>
+          <w:lang w:val="de-DE"/>
+        </w:rPr>
         <w:t>gericht_hat_allergen</w:t>
       </w:r>
       <w:proofErr w:type="spellEnd"/>
       <w:r>
+        <w:rPr>
+          <w:lang w:val="de-DE"/>
+        </w:rPr>
         <w:t xml:space="preserve"> (</w:t>
       </w:r>
     </w:p>
     <w:p>
       <w:pPr>
         <w:spacing w:line="240" w:lineRule="auto"/>
-      </w:pPr>
-      <w:r>
+        <w:rPr>
+          <w:lang w:val="de-DE"/>
+        </w:rPr>
+      </w:pPr>
+      <w:r>
+        <w:rPr>
+          <w:lang w:val="de-DE"/>
+        </w:rPr>
         <w:tab/>
-        <w:t xml:space="preserve">code </w:t>
-      </w:r>
-      <w:proofErr w:type="gramStart"/>
-      <w:r>
-        <w:t>CHAR(</w:t>
-      </w:r>
-      <w:proofErr w:type="gramEnd"/>
-      <w:r>
-        <w:t>4),</w:t>
-      </w:r>
-    </w:p>
-    <w:p>
-      <w:pPr>
-        <w:spacing w:line="240" w:lineRule="auto"/>
-      </w:pPr>
-      <w:r>
+        <w:t>code CHAR(4),</w:t>
+      </w:r>
+    </w:p>
+    <w:p>
+      <w:pPr>
+        <w:spacing w:line="240" w:lineRule="auto"/>
+        <w:rPr>
+          <w:lang w:val="de-DE"/>
+        </w:rPr>
+      </w:pPr>
+      <w:r>
+        <w:rPr>
+          <w:lang w:val="de-DE"/>
+        </w:rPr>
         <w:tab/>
       </w:r>
       <w:proofErr w:type="spellStart"/>
       <w:r>
+        <w:rPr>
+          <w:lang w:val="de-DE"/>
+        </w:rPr>
         <w:t>gericht_id</w:t>
       </w:r>
       <w:proofErr w:type="spellEnd"/>
       <w:r>
+        <w:rPr>
+          <w:lang w:val="de-DE"/>
+        </w:rPr>
         <w:t xml:space="preserve"> BIGINT NOT NULL</w:t>
       </w:r>
     </w:p>
     <w:p>
       <w:pPr>
         <w:spacing w:line="240" w:lineRule="auto"/>
-      </w:pPr>
-      <w:r>
+        <w:rPr>
+          <w:lang w:val="de-DE"/>
+        </w:rPr>
+      </w:pPr>
+      <w:r>
+        <w:rPr>
+          <w:lang w:val="de-DE"/>
+        </w:rPr>
         <w:t>);</w:t>
       </w:r>
     </w:p>
     <w:p>
       <w:pPr>
         <w:spacing w:line="240" w:lineRule="auto"/>
+        <w:rPr>
+          <w:lang w:val="de-DE"/>
+        </w:rPr>
       </w:pPr>
     </w:p>
     <w:p>
@@ -1230,34 +1171,11 @@
     <w:p>
       <w:pPr>
         <w:spacing w:line="240" w:lineRule="auto"/>
-        <w:rPr>
-          <w:lang w:val="de-DE"/>
-        </w:rPr>
-      </w:pPr>
-      <w:r>
-        <w:rPr>
-          <w:lang w:val="de-DE"/>
-        </w:rPr>
-        <w:t xml:space="preserve">ADD FOREIGN KEY (code) REFERENCES </w:t>
-      </w:r>
-      <w:proofErr w:type="gramStart"/>
-      <w:r>
-        <w:rPr>
-          <w:lang w:val="de-DE"/>
-        </w:rPr>
-        <w:t>allergen(</w:t>
-      </w:r>
-      <w:proofErr w:type="gramEnd"/>
-      <w:r>
-        <w:rPr>
-          <w:lang w:val="de-DE"/>
-        </w:rPr>
-        <w:t>CODE);</w:t>
-      </w:r>
-      <w:r>
-        <w:rPr>
-          <w:lang w:val="de-DE"/>
-        </w:rPr>
+      </w:pPr>
+      <w:r>
+        <w:t>ADD FOREIGN KEY (code) REFERENCES allergen(CODE);</w:t>
+      </w:r>
+      <w:r>
         <w:tab/>
         <w:t xml:space="preserve">  </w:t>
       </w:r>
@@ -1311,31 +1229,102 @@
       </w:r>
       <w:proofErr w:type="spellEnd"/>
       <w:r>
-        <w:t>(id</w:t>
-      </w:r>
-      <w:proofErr w:type="gramStart"/>
+        <w:t>(id);</w:t>
+      </w:r>
+    </w:p>
+    <w:p>
+      <w:pPr>
+        <w:spacing w:line="240" w:lineRule="auto"/>
+      </w:pPr>
+    </w:p>
+    <w:p>
+      <w:pPr>
+        <w:spacing w:line="240" w:lineRule="auto"/>
+        <w:rPr>
+          <w:lang w:val="de-DE"/>
+        </w:rPr>
+      </w:pPr>
+      <w:r>
+        <w:rPr>
+          <w:lang w:val="de-DE"/>
+        </w:rPr>
+        <w:t xml:space="preserve">CREATE TABLE </w:t>
+      </w:r>
+      <w:proofErr w:type="spellStart"/>
+      <w:r>
+        <w:rPr>
+          <w:lang w:val="de-DE"/>
+        </w:rPr>
+        <w:t>gericht_hat_kategorie</w:t>
+      </w:r>
+      <w:proofErr w:type="spellEnd"/>
+      <w:r>
+        <w:rPr>
+          <w:lang w:val="de-DE"/>
+        </w:rPr>
+        <w:t xml:space="preserve"> (</w:t>
+      </w:r>
+    </w:p>
+    <w:p>
+      <w:pPr>
+        <w:spacing w:line="240" w:lineRule="auto"/>
+      </w:pPr>
+      <w:r>
+        <w:rPr>
+          <w:lang w:val="de-DE"/>
+        </w:rPr>
+        <w:tab/>
+      </w:r>
+      <w:proofErr w:type="spellStart"/>
+      <w:r>
+        <w:t>gericht_id</w:t>
+      </w:r>
+      <w:proofErr w:type="spellEnd"/>
+      <w:r>
+        <w:t xml:space="preserve"> BIGINT NOT NULL,</w:t>
+      </w:r>
+    </w:p>
+    <w:p>
+      <w:pPr>
+        <w:spacing w:line="240" w:lineRule="auto"/>
+      </w:pPr>
+      <w:r>
+        <w:tab/>
+      </w:r>
+      <w:proofErr w:type="spellStart"/>
+      <w:r>
+        <w:t>kategorie_id</w:t>
+      </w:r>
+      <w:proofErr w:type="spellEnd"/>
+      <w:r>
+        <w:t xml:space="preserve"> BIGINT NOT NULL</w:t>
+      </w:r>
+    </w:p>
+    <w:p>
+      <w:pPr>
+        <w:spacing w:line="240" w:lineRule="auto"/>
+      </w:pPr>
       <w:r>
         <w:t>);</w:t>
       </w:r>
-      <w:proofErr w:type="gramEnd"/>
-    </w:p>
-    <w:p>
-      <w:pPr>
-        <w:spacing w:line="240" w:lineRule="auto"/>
-      </w:pPr>
-    </w:p>
-    <w:p>
-      <w:pPr>
-        <w:spacing w:line="240" w:lineRule="auto"/>
-        <w:rPr>
-          <w:lang w:val="de-DE"/>
-        </w:rPr>
-      </w:pPr>
-      <w:r>
-        <w:rPr>
-          <w:lang w:val="de-DE"/>
-        </w:rPr>
-        <w:t xml:space="preserve">CREATE TABLE </w:t>
+    </w:p>
+    <w:p>
+      <w:pPr>
+        <w:spacing w:line="240" w:lineRule="auto"/>
+      </w:pPr>
+    </w:p>
+    <w:p>
+      <w:pPr>
+        <w:spacing w:line="240" w:lineRule="auto"/>
+        <w:rPr>
+          <w:lang w:val="de-DE"/>
+        </w:rPr>
+      </w:pPr>
+      <w:r>
+        <w:rPr>
+          <w:lang w:val="de-DE"/>
+        </w:rPr>
+        <w:t xml:space="preserve">ALTER TABLE </w:t>
       </w:r>
       <w:proofErr w:type="spellStart"/>
       <w:r>
@@ -1345,38 +1334,91 @@
         <w:t>gericht_hat_kategorie</w:t>
       </w:r>
       <w:proofErr w:type="spellEnd"/>
-      <w:r>
-        <w:rPr>
-          <w:lang w:val="de-DE"/>
-        </w:rPr>
-        <w:t xml:space="preserve"> (</w:t>
-      </w:r>
-    </w:p>
-    <w:p>
-      <w:pPr>
-        <w:spacing w:line="240" w:lineRule="auto"/>
-      </w:pPr>
-      <w:r>
-        <w:rPr>
-          <w:lang w:val="de-DE"/>
-        </w:rPr>
-        <w:tab/>
-      </w:r>
-      <w:proofErr w:type="spellStart"/>
-      <w:r>
+    </w:p>
+    <w:p>
+      <w:pPr>
+        <w:spacing w:line="240" w:lineRule="auto"/>
+        <w:rPr>
+          <w:lang w:val="de-DE"/>
+        </w:rPr>
+      </w:pPr>
+      <w:r>
+        <w:rPr>
+          <w:lang w:val="de-DE"/>
+        </w:rPr>
+        <w:t>ADD FOREIGN KEY (</w:t>
+      </w:r>
+      <w:proofErr w:type="spellStart"/>
+      <w:r>
+        <w:rPr>
+          <w:lang w:val="de-DE"/>
+        </w:rPr>
         <w:t>gericht_id</w:t>
       </w:r>
       <w:proofErr w:type="spellEnd"/>
       <w:r>
-        <w:t xml:space="preserve"> BIGINT NOT NULL,</w:t>
-      </w:r>
-    </w:p>
-    <w:p>
-      <w:pPr>
-        <w:spacing w:line="240" w:lineRule="auto"/>
-      </w:pPr>
-      <w:r>
-        <w:tab/>
+        <w:rPr>
+          <w:lang w:val="de-DE"/>
+        </w:rPr>
+        <w:t xml:space="preserve">) REFERENCES </w:t>
+      </w:r>
+      <w:proofErr w:type="spellStart"/>
+      <w:r>
+        <w:rPr>
+          <w:lang w:val="de-DE"/>
+        </w:rPr>
+        <w:t>gericht</w:t>
+      </w:r>
+      <w:proofErr w:type="spellEnd"/>
+      <w:r>
+        <w:rPr>
+          <w:lang w:val="de-DE"/>
+        </w:rPr>
+        <w:t>(</w:t>
+      </w:r>
+      <w:proofErr w:type="spellStart"/>
+      <w:r>
+        <w:rPr>
+          <w:lang w:val="de-DE"/>
+        </w:rPr>
+        <w:t>id</w:t>
+      </w:r>
+      <w:proofErr w:type="spellEnd"/>
+      <w:r>
+        <w:rPr>
+          <w:lang w:val="de-DE"/>
+        </w:rPr>
+        <w:t>);</w:t>
+      </w:r>
+    </w:p>
+    <w:p>
+      <w:pPr>
+        <w:spacing w:line="240" w:lineRule="auto"/>
+        <w:rPr>
+          <w:lang w:val="de-DE"/>
+        </w:rPr>
+      </w:pPr>
+      <w:r>
+        <w:rPr>
+          <w:lang w:val="de-DE"/>
+        </w:rPr>
+        <w:t xml:space="preserve">ALTER TABLE </w:t>
+      </w:r>
+      <w:proofErr w:type="spellStart"/>
+      <w:r>
+        <w:rPr>
+          <w:lang w:val="de-DE"/>
+        </w:rPr>
+        <w:t>gericht_hat_kategorie</w:t>
+      </w:r>
+      <w:proofErr w:type="spellEnd"/>
+    </w:p>
+    <w:p>
+      <w:pPr>
+        <w:spacing w:line="240" w:lineRule="auto"/>
+      </w:pPr>
+      <w:r>
+        <w:t>ADD FOREIGN KEY (</w:t>
       </w:r>
       <w:proofErr w:type="spellStart"/>
       <w:r>
@@ -1384,150 +1426,16 @@
       </w:r>
       <w:proofErr w:type="spellEnd"/>
       <w:r>
-        <w:t xml:space="preserve"> BIGINT NOT NULL</w:t>
-      </w:r>
-    </w:p>
-    <w:p>
-      <w:pPr>
-        <w:spacing w:line="240" w:lineRule="auto"/>
-      </w:pPr>
-      <w:r>
-        <w:t>);</w:t>
-      </w:r>
-    </w:p>
-    <w:p>
-      <w:pPr>
-        <w:spacing w:line="240" w:lineRule="auto"/>
-      </w:pPr>
-    </w:p>
-    <w:p>
-      <w:pPr>
-        <w:spacing w:line="240" w:lineRule="auto"/>
-        <w:rPr>
-          <w:lang w:val="de-DE"/>
-        </w:rPr>
-      </w:pPr>
-      <w:r>
-        <w:rPr>
-          <w:lang w:val="de-DE"/>
-        </w:rPr>
-        <w:t xml:space="preserve">ALTER TABLE </w:t>
-      </w:r>
-      <w:proofErr w:type="spellStart"/>
-      <w:r>
-        <w:rPr>
-          <w:lang w:val="de-DE"/>
-        </w:rPr>
-        <w:t>gericht_hat_kategorie</w:t>
-      </w:r>
-      <w:proofErr w:type="spellEnd"/>
-    </w:p>
-    <w:p>
-      <w:pPr>
-        <w:spacing w:line="240" w:lineRule="auto"/>
-        <w:rPr>
-          <w:lang w:val="de-DE"/>
-        </w:rPr>
-      </w:pPr>
-      <w:r>
-        <w:rPr>
-          <w:lang w:val="de-DE"/>
-        </w:rPr>
-        <w:t>ADD FOREIGN KEY (</w:t>
-      </w:r>
-      <w:proofErr w:type="spellStart"/>
-      <w:r>
-        <w:rPr>
-          <w:lang w:val="de-DE"/>
-        </w:rPr>
-        <w:t>gericht_id</w:t>
-      </w:r>
-      <w:proofErr w:type="spellEnd"/>
-      <w:r>
-        <w:rPr>
-          <w:lang w:val="de-DE"/>
-        </w:rPr>
         <w:t xml:space="preserve">) REFERENCES </w:t>
       </w:r>
       <w:proofErr w:type="spellStart"/>
       <w:r>
-        <w:rPr>
-          <w:lang w:val="de-DE"/>
-        </w:rPr>
-        <w:t>gericht</w:t>
-      </w:r>
-      <w:proofErr w:type="spellEnd"/>
-      <w:r>
-        <w:rPr>
-          <w:lang w:val="de-DE"/>
-        </w:rPr>
-        <w:t>(</w:t>
-      </w:r>
-      <w:proofErr w:type="spellStart"/>
-      <w:r>
-        <w:rPr>
-          <w:lang w:val="de-DE"/>
-        </w:rPr>
-        <w:t>id</w:t>
-      </w:r>
-      <w:proofErr w:type="spellEnd"/>
-      <w:r>
-        <w:rPr>
-          <w:lang w:val="de-DE"/>
-        </w:rPr>
-        <w:t>);</w:t>
-      </w:r>
-    </w:p>
-    <w:p>
-      <w:pPr>
-        <w:spacing w:line="240" w:lineRule="auto"/>
-        <w:rPr>
-          <w:lang w:val="de-DE"/>
-        </w:rPr>
-      </w:pPr>
-      <w:r>
-        <w:rPr>
-          <w:lang w:val="de-DE"/>
-        </w:rPr>
-        <w:t xml:space="preserve">ALTER TABLE </w:t>
-      </w:r>
-      <w:proofErr w:type="spellStart"/>
-      <w:r>
-        <w:rPr>
-          <w:lang w:val="de-DE"/>
-        </w:rPr>
-        <w:t>gericht_hat_kategorie</w:t>
-      </w:r>
-      <w:proofErr w:type="spellEnd"/>
-    </w:p>
-    <w:p>
-      <w:pPr>
-        <w:spacing w:line="240" w:lineRule="auto"/>
-      </w:pPr>
-      <w:r>
-        <w:t>ADD FOREIGN KEY (</w:t>
-      </w:r>
-      <w:proofErr w:type="spellStart"/>
-      <w:r>
-        <w:t>kategorie_id</w:t>
-      </w:r>
-      <w:proofErr w:type="spellEnd"/>
-      <w:r>
-        <w:t xml:space="preserve">) REFERENCES </w:t>
-      </w:r>
-      <w:proofErr w:type="spellStart"/>
-      <w:r>
         <w:t>kategorie</w:t>
       </w:r>
       <w:proofErr w:type="spellEnd"/>
       <w:r>
-        <w:t>(id</w:t>
-      </w:r>
-      <w:proofErr w:type="gramStart"/>
-      <w:r>
-        <w:t>);</w:t>
-      </w:r>
-      <w:proofErr w:type="gramEnd"/>
+        <w:t>(id);</w:t>
+      </w:r>
     </w:p>
     <w:p>
       <w:pPr>
@@ -1562,7 +1470,6 @@
         <w:t xml:space="preserve">SELECT * FROM </w:t>
       </w:r>
       <w:proofErr w:type="spellStart"/>
-      <w:proofErr w:type="gramStart"/>
       <w:r>
         <w:t>gericht</w:t>
       </w:r>
@@ -1570,7 +1477,6 @@
       <w:r>
         <w:t>;</w:t>
       </w:r>
-      <w:proofErr w:type="gramEnd"/>
     </w:p>
     <w:p>
       <w:pPr>
@@ -1586,11 +1492,9 @@
       <w:r>
         <w:t xml:space="preserve"> </w:t>
       </w:r>
-      <w:proofErr w:type="gramStart"/>
       <w:r>
         <w:t>allergen;</w:t>
       </w:r>
-      <w:proofErr w:type="gramEnd"/>
     </w:p>
     <w:p>
       <w:pPr>
@@ -1607,7 +1511,6 @@
         <w:t xml:space="preserve"> </w:t>
       </w:r>
       <w:proofErr w:type="spellStart"/>
-      <w:proofErr w:type="gramStart"/>
       <w:r>
         <w:t>kategorie</w:t>
       </w:r>
@@ -1615,7 +1518,6 @@
       <w:r>
         <w:t>;</w:t>
       </w:r>
-      <w:proofErr w:type="gramEnd"/>
     </w:p>
     <w:p>
       <w:pPr>
@@ -1738,7 +1640,6 @@
         <w:t xml:space="preserve"> </w:t>
       </w:r>
       <w:proofErr w:type="spellStart"/>
-      <w:proofErr w:type="gramStart"/>
       <w:r>
         <w:rPr>
           <w:lang w:val="de-DE"/>
@@ -1750,14 +1651,7 @@
         <w:rPr>
           <w:lang w:val="de-DE"/>
         </w:rPr>
-        <w:t xml:space="preserve">  *</w:t>
-      </w:r>
-      <w:proofErr w:type="gramEnd"/>
-      <w:r>
-        <w:rPr>
-          <w:lang w:val="de-DE"/>
-        </w:rPr>
-        <w:t xml:space="preserve">  </w:t>
+        <w:t xml:space="preserve">  *  </w:t>
       </w:r>
       <w:proofErr w:type="spellStart"/>
       <w:r>
@@ -2002,17 +1896,12 @@
         <w:t xml:space="preserve">select name as </w:t>
       </w:r>
       <w:proofErr w:type="spellStart"/>
-      <w:proofErr w:type="gramStart"/>
       <w:r>
         <w:t>Gerichtname</w:t>
       </w:r>
       <w:proofErr w:type="spellEnd"/>
       <w:r>
-        <w:t xml:space="preserve"> ,</w:t>
-      </w:r>
-      <w:proofErr w:type="gramEnd"/>
-      <w:r>
-        <w:t xml:space="preserve"> </w:t>
+        <w:t xml:space="preserve"> , </w:t>
       </w:r>
       <w:proofErr w:type="spellStart"/>
       <w:r>
@@ -2216,13 +2105,8 @@
       </w:r>
       <w:proofErr w:type="spellEnd"/>
       <w:r>
-        <w:t xml:space="preserve"> order by name ASC limit 10 offset </w:t>
-      </w:r>
-      <w:proofErr w:type="gramStart"/>
-      <w:r>
-        <w:t>5;</w:t>
-      </w:r>
-      <w:proofErr w:type="gramEnd"/>
+        <w:t xml:space="preserve"> order by name ASC limit 10 offset 5;</w:t>
+      </w:r>
       <w:r>
         <w:rPr>
           <w:noProof/>
@@ -2299,13 +2183,8 @@
       </w:r>
       <w:proofErr w:type="spellEnd"/>
       <w:r>
-        <w:t xml:space="preserve"> from </w:t>
-      </w:r>
-      <w:proofErr w:type="gramStart"/>
-      <w:r>
-        <w:t>allergen;</w:t>
-      </w:r>
-      <w:proofErr w:type="gramEnd"/>
+        <w:t xml:space="preserve"> from allergen;</w:t>
+      </w:r>
     </w:p>
     <w:p>
       <w:pPr>
@@ -2571,13 +2450,8 @@
       </w:r>
       <w:proofErr w:type="spellEnd"/>
       <w:r>
-        <w:t xml:space="preserve"> is </w:t>
-      </w:r>
-      <w:proofErr w:type="gramStart"/>
-      <w:r>
-        <w:t>null;</w:t>
-      </w:r>
-      <w:proofErr w:type="gramEnd"/>
+        <w:t xml:space="preserve"> is null;</w:t>
+      </w:r>
     </w:p>
     <w:p>
       <w:pPr>
@@ -2730,19 +2604,11 @@
         <w:t xml:space="preserve"> on g.id = </w:t>
       </w:r>
       <w:proofErr w:type="spellStart"/>
-      <w:proofErr w:type="gramStart"/>
-      <w:r>
-        <w:rPr>
-          <w:lang w:val="de-DE"/>
-        </w:rPr>
-        <w:t>gha.gericht</w:t>
-      </w:r>
-      <w:proofErr w:type="gramEnd"/>
-      <w:r>
-        <w:rPr>
-          <w:lang w:val="de-DE"/>
-        </w:rPr>
-        <w:t>_id</w:t>
+      <w:r>
+        <w:rPr>
+          <w:lang w:val="de-DE"/>
+        </w:rPr>
+        <w:t>gha.gericht_id</w:t>
       </w:r>
       <w:proofErr w:type="spellEnd"/>
     </w:p>
@@ -2754,12 +2620,10 @@
         <w:t xml:space="preserve">join allergen a on </w:t>
       </w:r>
       <w:proofErr w:type="spellStart"/>
-      <w:proofErr w:type="gramStart"/>
       <w:r>
         <w:t>gha.code</w:t>
       </w:r>
       <w:proofErr w:type="spellEnd"/>
-      <w:proofErr w:type="gramEnd"/>
       <w:r>
         <w:t xml:space="preserve"> = </w:t>
       </w:r>
@@ -2774,13 +2638,8 @@
         <w:jc w:val="center"/>
       </w:pPr>
       <w:r>
-        <w:t>group by g.</w:t>
-      </w:r>
-      <w:proofErr w:type="gramStart"/>
-      <w:r>
-        <w:t>name;</w:t>
-      </w:r>
-      <w:proofErr w:type="gramEnd"/>
+        <w:t>group by g.name;</w:t>
+      </w:r>
     </w:p>
     <w:p>
       <w:pPr>
@@ -2862,17 +2721,12 @@
         <w:t xml:space="preserve">select g.name as </w:t>
       </w:r>
       <w:proofErr w:type="spellStart"/>
-      <w:proofErr w:type="gramStart"/>
       <w:r>
         <w:t>gerichtsname</w:t>
       </w:r>
       <w:proofErr w:type="spellEnd"/>
       <w:r>
-        <w:t xml:space="preserve">,   </w:t>
-      </w:r>
-      <w:proofErr w:type="gramEnd"/>
-      <w:r>
-        <w:t xml:space="preserve">GROUP_CONCAT(a.name) as </w:t>
+        <w:t xml:space="preserve">,   GROUP_CONCAT(a.name) as </w:t>
       </w:r>
       <w:proofErr w:type="spellStart"/>
       <w:r>
@@ -2921,13 +2775,8 @@
         <w:t xml:space="preserve"> on g.id = </w:t>
       </w:r>
       <w:proofErr w:type="spellStart"/>
-      <w:proofErr w:type="gramStart"/>
-      <w:r>
-        <w:t>gha.gericht</w:t>
-      </w:r>
-      <w:proofErr w:type="gramEnd"/>
-      <w:r>
-        <w:t>_id</w:t>
+      <w:r>
+        <w:t>gha.gericht_id</w:t>
       </w:r>
       <w:proofErr w:type="spellEnd"/>
     </w:p>
@@ -2942,12 +2791,10 @@
         <w:t xml:space="preserve">left join allergen a on </w:t>
       </w:r>
       <w:proofErr w:type="spellStart"/>
-      <w:proofErr w:type="gramStart"/>
       <w:r>
         <w:t>gha.code</w:t>
       </w:r>
       <w:proofErr w:type="spellEnd"/>
-      <w:proofErr w:type="gramEnd"/>
       <w:r>
         <w:t xml:space="preserve"> = </w:t>
       </w:r>
@@ -3199,15 +3046,7 @@
         <w:jc w:val="center"/>
       </w:pPr>
       <w:r>
-        <w:t xml:space="preserve">select k.name, </w:t>
-      </w:r>
-      <w:proofErr w:type="gramStart"/>
-      <w:r>
-        <w:t>COUNT(</w:t>
-      </w:r>
-      <w:proofErr w:type="gramEnd"/>
-      <w:r>
-        <w:t xml:space="preserve">*) as </w:t>
+        <w:t xml:space="preserve">select k.name, COUNT(*) as </w:t>
       </w:r>
       <w:proofErr w:type="spellStart"/>
       <w:r>
@@ -3250,13 +3089,8 @@
         <w:t xml:space="preserve"> on k.id = </w:t>
       </w:r>
       <w:proofErr w:type="spellStart"/>
-      <w:proofErr w:type="gramStart"/>
-      <w:r>
-        <w:t>ghk.kategorie</w:t>
-      </w:r>
-      <w:proofErr w:type="gramEnd"/>
-      <w:r>
-        <w:t>_id</w:t>
+      <w:r>
+        <w:t>ghk.kategorie_id</w:t>
       </w:r>
       <w:proofErr w:type="spellEnd"/>
     </w:p>
@@ -3273,13 +3107,8 @@
       </w:r>
       <w:proofErr w:type="spellEnd"/>
       <w:r>
-        <w:t xml:space="preserve"> </w:t>
-      </w:r>
-      <w:proofErr w:type="gramStart"/>
-      <w:r>
-        <w:t>ASC;</w:t>
-      </w:r>
-      <w:proofErr w:type="gramEnd"/>
+        <w:t xml:space="preserve"> ASC;</w:t>
+      </w:r>
     </w:p>
     <w:p>
       <w:pPr>
@@ -3340,20 +3169,12 @@
         </w:drawing>
       </w:r>
     </w:p>
-    <w:p>
-      <w:pPr>
-        <w:jc w:val="center"/>
-      </w:pPr>
-      <w:r>
-        <w:br w:type="page"/>
-      </w:r>
-    </w:p>
-    <w:p>
-      <w:pPr>
-        <w:jc w:val="center"/>
-      </w:pPr>
-      <w:r>
-        <w:lastRenderedPageBreak/>
+    <w:p/>
+    <w:p>
+      <w:pPr>
+        <w:jc w:val="center"/>
+      </w:pPr>
+      <w:r>
         <w:t>5.14</w:t>
       </w:r>
     </w:p>
@@ -3362,15 +3183,7 @@
         <w:jc w:val="center"/>
       </w:pPr>
       <w:r>
-        <w:t xml:space="preserve">select k.name, </w:t>
-      </w:r>
-      <w:proofErr w:type="gramStart"/>
-      <w:r>
-        <w:t>COUNT(</w:t>
-      </w:r>
-      <w:proofErr w:type="gramEnd"/>
-      <w:r>
-        <w:t xml:space="preserve">*) as </w:t>
+        <w:t xml:space="preserve">select k.name, COUNT(*) as </w:t>
       </w:r>
       <w:proofErr w:type="spellStart"/>
       <w:r>
@@ -3413,13 +3226,8 @@
         <w:t xml:space="preserve"> on k.id = </w:t>
       </w:r>
       <w:proofErr w:type="spellStart"/>
-      <w:proofErr w:type="gramStart"/>
-      <w:r>
-        <w:t>ghk.kategorie</w:t>
-      </w:r>
-      <w:proofErr w:type="gramEnd"/>
-      <w:r>
-        <w:t>_id</w:t>
+      <w:r>
+        <w:t>ghk.kategorie_id</w:t>
       </w:r>
       <w:proofErr w:type="spellEnd"/>
     </w:p>
@@ -3452,13 +3260,8 @@
       </w:r>
       <w:proofErr w:type="spellEnd"/>
       <w:r>
-        <w:t xml:space="preserve"> </w:t>
-      </w:r>
-      <w:proofErr w:type="gramStart"/>
-      <w:r>
-        <w:t>ASC;</w:t>
-      </w:r>
-      <w:proofErr w:type="gramEnd"/>
+        <w:t xml:space="preserve"> ASC;</w:t>
+      </w:r>
     </w:p>
     <w:p>
       <w:pPr>
@@ -3561,12 +3364,10 @@
         <w:t xml:space="preserve">where </w:t>
       </w:r>
       <w:proofErr w:type="spellStart"/>
-      <w:proofErr w:type="gramStart"/>
       <w:r>
         <w:t>a.code</w:t>
       </w:r>
       <w:proofErr w:type="spellEnd"/>
-      <w:proofErr w:type="gramEnd"/>
       <w:r>
         <w:t xml:space="preserve"> = 'a6';</w:t>
       </w:r>
@@ -3635,13 +3436,11 @@
         <w:jc w:val="center"/>
         <w:rPr>
           <w:noProof/>
-          <w:lang w:val="de-DE"/>
         </w:rPr>
       </w:pPr>
       <w:r>
         <w:rPr>
           <w:noProof/>
-          <w:lang w:val="de-DE"/>
         </w:rPr>
         <w:t>5.16</w:t>
       </w:r>
@@ -3682,7 +3481,6 @@
         <w:t xml:space="preserve"> </w:t>
       </w:r>
       <w:proofErr w:type="spellStart"/>
-      <w:proofErr w:type="gramStart"/>
       <w:r>
         <w:rPr>
           <w:lang w:val="de-DE"/>
@@ -3697,7 +3495,6 @@
         <w:t>(</w:t>
       </w:r>
       <w:proofErr w:type="spellStart"/>
-      <w:proofErr w:type="gramEnd"/>
       <w:r>
         <w:rPr>
           <w:lang w:val="de-DE"/>
@@ -3793,21 +3590,7 @@
         <w:rPr>
           <w:lang w:val="de-DE"/>
         </w:rPr>
-        <w:t>(21, 'Currywurst mit Pommes</w:t>
-      </w:r>
-      <w:proofErr w:type="gramStart"/>
-      <w:r>
-        <w:rPr>
-          <w:lang w:val="de-DE"/>
-        </w:rPr>
-        <w:t>' ,</w:t>
-      </w:r>
-      <w:proofErr w:type="gramEnd"/>
-      <w:r>
-        <w:rPr>
-          <w:lang w:val="de-DE"/>
-        </w:rPr>
-        <w:t xml:space="preserve"> 'Schnell und lecker', '2020-10-20', '2.20', '2.5');</w:t>
+        <w:t>(21, 'Currywurst mit Pommes' , 'Schnell und lecker', '2020-10-20', '2.20', '2.5');</w:t>
       </w:r>
     </w:p>
     <w:p>
@@ -3850,14 +3633,7 @@
         <w:rPr>
           <w:lang w:val="de-DE"/>
         </w:rPr>
-        <w:t>gericht_hat_</w:t>
-      </w:r>
-      <w:proofErr w:type="gramStart"/>
-      <w:r>
-        <w:rPr>
-          <w:lang w:val="de-DE"/>
-        </w:rPr>
-        <w:t>kategorie</w:t>
+        <w:t>gericht_hat_kategorie</w:t>
       </w:r>
       <w:proofErr w:type="spellEnd"/>
       <w:r>
@@ -3867,7 +3643,6 @@
         <w:t>(</w:t>
       </w:r>
       <w:proofErr w:type="spellStart"/>
-      <w:proofErr w:type="gramEnd"/>
       <w:r>
         <w:rPr>
           <w:lang w:val="de-DE"/>
@@ -3908,6 +3683,7 @@
           <w:noProof/>
           <w:lang w:val="de-DE"/>
         </w:rPr>
+        <w:lastRenderedPageBreak/>
         <w:drawing>
           <wp:inline distT="0" distB="0" distL="0" distR="0" wp14:anchorId="652EFE8E" wp14:editId="364A6EF8">
             <wp:extent cx="5721350" cy="717550"/>
@@ -4030,49 +3806,27 @@
         <w:rPr>
           <w:lang w:val="de-DE"/>
         </w:rPr>
-        <w:lastRenderedPageBreak/>
-        <w:t xml:space="preserve">Aufgabe 8 </w:t>
-      </w:r>
-      <w:proofErr w:type="gramStart"/>
-      <w:r>
-        <w:rPr>
-          <w:lang w:val="de-DE"/>
-        </w:rPr>
-        <w:t>( Relation</w:t>
-      </w:r>
-      <w:proofErr w:type="gramEnd"/>
-      <w:r>
-        <w:rPr>
-          <w:lang w:val="de-DE"/>
-        </w:rPr>
-        <w:t xml:space="preserve"> Schreibweise )</w:t>
-      </w:r>
-    </w:p>
-    <w:p>
-      <w:pPr>
-        <w:rPr>
-          <w:lang w:val="de-DE"/>
-        </w:rPr>
-      </w:pPr>
-    </w:p>
-    <w:p>
-      <w:pPr>
-        <w:rPr>
-          <w:lang w:val="de-DE"/>
-        </w:rPr>
-      </w:pPr>
-      <w:r>
-        <w:rPr>
-          <w:lang w:val="de-DE"/>
-        </w:rPr>
-        <w:t xml:space="preserve">Rückfragen </w:t>
-      </w:r>
-      <w:proofErr w:type="gramStart"/>
-      <w:r>
-        <w:rPr>
-          <w:lang w:val="de-DE"/>
-        </w:rPr>
-        <w:t>(</w:t>
+        <w:t>Aufgabe 8 ( Relation Schreibweise )</w:t>
+      </w:r>
+    </w:p>
+    <w:p>
+      <w:pPr>
+        <w:rPr>
+          <w:lang w:val="de-DE"/>
+        </w:rPr>
+      </w:pPr>
+    </w:p>
+    <w:p>
+      <w:pPr>
+        <w:rPr>
+          <w:lang w:val="de-DE"/>
+        </w:rPr>
+      </w:pPr>
+      <w:r>
+        <w:rPr>
+          <w:lang w:val="de-DE"/>
+        </w:rPr>
+        <w:t>Rückfragen (</w:t>
       </w:r>
       <w:r>
         <w:rPr>
@@ -4081,7 +3835,6 @@
         </w:rPr>
         <w:t xml:space="preserve"> Rückfragenummer</w:t>
       </w:r>
-      <w:proofErr w:type="gramEnd"/>
       <w:r>
         <w:rPr>
           <w:lang w:val="de-DE"/>
@@ -4125,51 +3878,195 @@
         <w:rPr>
           <w:lang w:val="de-DE"/>
         </w:rPr>
-        <w:t xml:space="preserve">Kontakt </w:t>
-      </w:r>
-      <w:proofErr w:type="gramStart"/>
+        <w:t xml:space="preserve">Kontakt ( </w:t>
+      </w:r>
+      <w:r>
+        <w:rPr>
+          <w:u w:val="single"/>
+          <w:lang w:val="de-DE"/>
+        </w:rPr>
+        <w:t>KontaktID</w:t>
+      </w:r>
+      <w:r>
+        <w:rPr>
+          <w:lang w:val="de-DE"/>
+        </w:rPr>
+        <w:t>, Anrede, Vorname, Nachname, Email, Telefonnummer, Rechnungsadresse)</w:t>
+      </w:r>
+    </w:p>
+    <w:p>
+      <w:pPr>
+        <w:rPr>
+          <w:lang w:val="de-DE"/>
+        </w:rPr>
+      </w:pPr>
+      <w:r>
+        <w:rPr>
+          <w:lang w:val="de-DE"/>
+        </w:rPr>
+        <w:t xml:space="preserve">Kunden( </w:t>
+      </w:r>
+      <w:r>
+        <w:rPr>
+          <w:u w:val="dash"/>
+          <w:lang w:val="de-DE"/>
+        </w:rPr>
+        <w:t>Kontakt</w:t>
+      </w:r>
+      <w:r>
+        <w:rPr>
+          <w:lang w:val="de-DE"/>
+        </w:rPr>
+        <w:t>)</w:t>
+      </w:r>
+    </w:p>
+    <w:p>
+      <w:pPr>
+        <w:rPr>
+          <w:lang w:val="de-DE"/>
+        </w:rPr>
+      </w:pPr>
+      <w:r>
+        <w:rPr>
+          <w:lang w:val="de-DE"/>
+        </w:rPr>
+        <w:t xml:space="preserve">Zulieferer( </w:t>
+      </w:r>
+      <w:r>
+        <w:rPr>
+          <w:u w:val="dash"/>
+          <w:lang w:val="de-DE"/>
+        </w:rPr>
+        <w:t>Kontakt</w:t>
+      </w:r>
+      <w:r>
+        <w:rPr>
+          <w:u w:val="single"/>
+          <w:lang w:val="de-DE"/>
+        </w:rPr>
+        <w:t>,</w:t>
+      </w:r>
+      <w:r>
+        <w:rPr>
+          <w:lang w:val="de-DE"/>
+        </w:rPr>
+        <w:t xml:space="preserve"> Lieferungszeitfenster)</w:t>
+      </w:r>
+    </w:p>
+    <w:p>
+      <w:pPr>
+        <w:rPr>
+          <w:u w:val="dash"/>
+          <w:lang w:val="de-DE"/>
+        </w:rPr>
+      </w:pPr>
+      <w:r>
+        <w:rPr>
+          <w:lang w:val="de-DE"/>
+        </w:rPr>
+        <w:t xml:space="preserve">Anrede( Titel, </w:t>
+      </w:r>
+      <w:r>
+        <w:rPr>
+          <w:u w:val="dash"/>
+          <w:lang w:val="de-DE"/>
+        </w:rPr>
+        <w:t>KontaktID</w:t>
+      </w:r>
+      <w:r>
+        <w:rPr>
+          <w:u w:val="dash"/>
+          <w:lang w:val="de-DE"/>
+        </w:rPr>
+        <w:t xml:space="preserve"> </w:t>
+      </w:r>
+      <w:r>
+        <w:rPr>
+          <w:u w:val="dash"/>
+          <w:lang w:val="de-DE"/>
+        </w:rPr>
+        <w:t>)</w:t>
+      </w:r>
+    </w:p>
+    <w:p>
+      <w:pPr>
+        <w:rPr>
+          <w:lang w:val="de-DE"/>
+        </w:rPr>
+      </w:pPr>
+      <w:proofErr w:type="spellStart"/>
+      <w:r>
+        <w:rPr>
+          <w:lang w:val="de-DE"/>
+        </w:rPr>
+        <w:t>Anschift</w:t>
+      </w:r>
+      <w:proofErr w:type="spellEnd"/>
       <w:r>
         <w:rPr>
           <w:lang w:val="de-DE"/>
         </w:rPr>
         <w:t xml:space="preserve">( </w:t>
       </w:r>
-      <w:r>
-        <w:rPr>
-          <w:u w:val="single"/>
+      <w:proofErr w:type="spellStart"/>
+      <w:r>
+        <w:rPr>
+          <w:u w:val="dash"/>
           <w:lang w:val="de-DE"/>
         </w:rPr>
         <w:t>KontaktID</w:t>
       </w:r>
-      <w:proofErr w:type="gramEnd"/>
-      <w:r>
-        <w:rPr>
-          <w:lang w:val="de-DE"/>
-        </w:rPr>
-        <w:t>, Anrede, Vorname, Nachname, Email, Telefonnummer, Rechnungsadresse)</w:t>
-      </w:r>
-    </w:p>
-    <w:p>
-      <w:pPr>
-        <w:rPr>
-          <w:lang w:val="de-DE"/>
-        </w:rPr>
-      </w:pPr>
-      <w:proofErr w:type="gramStart"/>
-      <w:r>
-        <w:rPr>
-          <w:lang w:val="de-DE"/>
-        </w:rPr>
-        <w:t xml:space="preserve">Kunden( </w:t>
-      </w:r>
+      <w:proofErr w:type="spellEnd"/>
       <w:r>
         <w:rPr>
           <w:u w:val="dash"/>
           <w:lang w:val="de-DE"/>
         </w:rPr>
-        <w:t>Kontakt</w:t>
-      </w:r>
-      <w:proofErr w:type="gramEnd"/>
+        <w:t xml:space="preserve">, </w:t>
+      </w:r>
+      <w:r>
+        <w:rPr>
+          <w:lang w:val="de-DE"/>
+        </w:rPr>
+        <w:t>Straße, Postleitzahl, Ort)</w:t>
+      </w:r>
+    </w:p>
+    <w:p>
+      <w:pPr>
+        <w:rPr>
+          <w:lang w:val="de-DE"/>
+        </w:rPr>
+      </w:pPr>
+      <w:r>
+        <w:rPr>
+          <w:lang w:val="de-DE"/>
+        </w:rPr>
+        <w:t xml:space="preserve">Rechnungsadresse( </w:t>
+      </w:r>
+      <w:proofErr w:type="spellStart"/>
+      <w:r>
+        <w:rPr>
+          <w:u w:val="dash"/>
+          <w:lang w:val="de-DE"/>
+        </w:rPr>
+        <w:t>KontaktID</w:t>
+      </w:r>
+      <w:proofErr w:type="spellEnd"/>
+      <w:r>
+        <w:rPr>
+          <w:u w:val="dash"/>
+          <w:lang w:val="de-DE"/>
+        </w:rPr>
+        <w:t xml:space="preserve">, </w:t>
+      </w:r>
+      <w:proofErr w:type="spellStart"/>
+      <w:r>
+        <w:rPr>
+          <w:lang w:val="de-DE"/>
+        </w:rPr>
+        <w:t>Anschift</w:t>
+      </w:r>
+      <w:proofErr w:type="spellEnd"/>
       <w:r>
         <w:rPr>
           <w:lang w:val="de-DE"/>
@@ -4183,40 +4080,44 @@
           <w:lang w:val="de-DE"/>
         </w:rPr>
       </w:pPr>
-      <w:proofErr w:type="gramStart"/>
-      <w:r>
-        <w:rPr>
-          <w:lang w:val="de-DE"/>
-        </w:rPr>
-        <w:t>Zulieferer</w:t>
-      </w:r>
+      <w:proofErr w:type="spellStart"/>
+      <w:r>
+        <w:rPr>
+          <w:lang w:val="de-DE"/>
+        </w:rPr>
+        <w:t>Hausanschift</w:t>
+      </w:r>
+      <w:proofErr w:type="spellEnd"/>
       <w:r>
         <w:rPr>
           <w:lang w:val="de-DE"/>
         </w:rPr>
         <w:t xml:space="preserve">( </w:t>
       </w:r>
+      <w:proofErr w:type="spellStart"/>
       <w:r>
         <w:rPr>
           <w:u w:val="dash"/>
           <w:lang w:val="de-DE"/>
         </w:rPr>
-        <w:t>Kontakt</w:t>
-      </w:r>
-      <w:proofErr w:type="gramEnd"/>
-      <w:r>
-        <w:rPr>
-          <w:u w:val="single"/>
-          <w:lang w:val="de-DE"/>
-        </w:rPr>
-        <w:t>,</w:t>
-      </w:r>
-      <w:r>
-        <w:rPr>
-          <w:lang w:val="de-DE"/>
-        </w:rPr>
-        <w:t xml:space="preserve"> Lieferungszeitfenster</w:t>
-      </w:r>
+        <w:t>KontaktID</w:t>
+      </w:r>
+      <w:proofErr w:type="spellEnd"/>
+      <w:r>
+        <w:rPr>
+          <w:u w:val="dash"/>
+          <w:lang w:val="de-DE"/>
+        </w:rPr>
+        <w:t xml:space="preserve">, </w:t>
+      </w:r>
+      <w:proofErr w:type="spellStart"/>
+      <w:r>
+        <w:rPr>
+          <w:lang w:val="de-DE"/>
+        </w:rPr>
+        <w:t>Anschift</w:t>
+      </w:r>
+      <w:proofErr w:type="spellEnd"/>
       <w:r>
         <w:rPr>
           <w:lang w:val="de-DE"/>
@@ -4227,24 +4128,65 @@
     <w:p>
       <w:pPr>
         <w:rPr>
+          <w:lang w:val="de-DE"/>
+        </w:rPr>
+      </w:pPr>
+      <w:proofErr w:type="spellStart"/>
+      <w:r>
+        <w:rPr>
+          <w:lang w:val="de-DE"/>
+        </w:rPr>
+        <w:t>Hauptanschift</w:t>
+      </w:r>
+      <w:proofErr w:type="spellEnd"/>
+      <w:r>
+        <w:rPr>
+          <w:lang w:val="de-DE"/>
+        </w:rPr>
+        <w:t xml:space="preserve">( </w:t>
+      </w:r>
+      <w:proofErr w:type="spellStart"/>
+      <w:r>
+        <w:rPr>
           <w:u w:val="dash"/>
           <w:lang w:val="de-DE"/>
         </w:rPr>
-      </w:pPr>
-      <w:proofErr w:type="gramStart"/>
-      <w:r>
-        <w:rPr>
-          <w:lang w:val="de-DE"/>
-        </w:rPr>
-        <w:t>Anrede( Titel</w:t>
-      </w:r>
-      <w:proofErr w:type="gramEnd"/>
+        <w:t>KontaktID</w:t>
+      </w:r>
+      <w:proofErr w:type="spellEnd"/>
       <w:r>
         <w:rPr>
           <w:lang w:val="de-DE"/>
         </w:rPr>
         <w:t xml:space="preserve">, </w:t>
       </w:r>
+      <w:proofErr w:type="spellStart"/>
+      <w:r>
+        <w:rPr>
+          <w:lang w:val="de-DE"/>
+        </w:rPr>
+        <w:t>Hausanschift</w:t>
+      </w:r>
+      <w:proofErr w:type="spellEnd"/>
+      <w:r>
+        <w:rPr>
+          <w:lang w:val="de-DE"/>
+        </w:rPr>
+        <w:t>)</w:t>
+      </w:r>
+    </w:p>
+    <w:p>
+      <w:pPr>
+        <w:rPr>
+          <w:lang w:val="de-DE"/>
+        </w:rPr>
+      </w:pPr>
+      <w:r>
+        <w:rPr>
+          <w:lang w:val="de-DE"/>
+        </w:rPr>
+        <w:t xml:space="preserve">Zweitwohnsitz ( </w:t>
+      </w:r>
       <w:r>
         <w:rPr>
           <w:u w:val="dash"/>
@@ -4252,231 +4194,6 @@
         </w:rPr>
         <w:t>KontaktID</w:t>
       </w:r>
-      <w:r>
-        <w:rPr>
-          <w:u w:val="dash"/>
-          <w:lang w:val="de-DE"/>
-        </w:rPr>
-        <w:t xml:space="preserve"> </w:t>
-      </w:r>
-      <w:r>
-        <w:rPr>
-          <w:u w:val="dash"/>
-          <w:lang w:val="de-DE"/>
-        </w:rPr>
-        <w:t>)</w:t>
-      </w:r>
-    </w:p>
-    <w:p>
-      <w:pPr>
-        <w:rPr>
-          <w:lang w:val="de-DE"/>
-        </w:rPr>
-      </w:pPr>
-      <w:proofErr w:type="spellStart"/>
-      <w:proofErr w:type="gramStart"/>
-      <w:r>
-        <w:rPr>
-          <w:lang w:val="de-DE"/>
-        </w:rPr>
-        <w:t>Anschift</w:t>
-      </w:r>
-      <w:proofErr w:type="spellEnd"/>
-      <w:r>
-        <w:rPr>
-          <w:lang w:val="de-DE"/>
-        </w:rPr>
-        <w:t xml:space="preserve">( </w:t>
-      </w:r>
-      <w:r>
-        <w:rPr>
-          <w:u w:val="dash"/>
-          <w:lang w:val="de-DE"/>
-        </w:rPr>
-        <w:t>KontaktID</w:t>
-      </w:r>
-      <w:proofErr w:type="gramEnd"/>
-      <w:r>
-        <w:rPr>
-          <w:u w:val="dash"/>
-          <w:lang w:val="de-DE"/>
-        </w:rPr>
-        <w:t xml:space="preserve">, </w:t>
-      </w:r>
-      <w:r>
-        <w:rPr>
-          <w:lang w:val="de-DE"/>
-        </w:rPr>
-        <w:t>Straße, Postleitzahl, Ort)</w:t>
-      </w:r>
-    </w:p>
-    <w:p>
-      <w:pPr>
-        <w:rPr>
-          <w:lang w:val="de-DE"/>
-        </w:rPr>
-      </w:pPr>
-      <w:proofErr w:type="gramStart"/>
-      <w:r>
-        <w:rPr>
-          <w:lang w:val="de-DE"/>
-        </w:rPr>
-        <w:t>Rechnungsadresse</w:t>
-      </w:r>
-      <w:r>
-        <w:rPr>
-          <w:lang w:val="de-DE"/>
-        </w:rPr>
-        <w:t xml:space="preserve">( </w:t>
-      </w:r>
-      <w:r>
-        <w:rPr>
-          <w:u w:val="dash"/>
-          <w:lang w:val="de-DE"/>
-        </w:rPr>
-        <w:t>KontaktID</w:t>
-      </w:r>
-      <w:proofErr w:type="gramEnd"/>
-      <w:r>
-        <w:rPr>
-          <w:u w:val="dash"/>
-          <w:lang w:val="de-DE"/>
-        </w:rPr>
-        <w:t xml:space="preserve">, </w:t>
-      </w:r>
-      <w:proofErr w:type="spellStart"/>
-      <w:r>
-        <w:rPr>
-          <w:lang w:val="de-DE"/>
-        </w:rPr>
-        <w:t>Anschift</w:t>
-      </w:r>
-      <w:proofErr w:type="spellEnd"/>
-      <w:r>
-        <w:rPr>
-          <w:lang w:val="de-DE"/>
-        </w:rPr>
-        <w:t>)</w:t>
-      </w:r>
-    </w:p>
-    <w:p>
-      <w:pPr>
-        <w:rPr>
-          <w:lang w:val="de-DE"/>
-        </w:rPr>
-      </w:pPr>
-      <w:proofErr w:type="gramStart"/>
-      <w:r>
-        <w:rPr>
-          <w:lang w:val="de-DE"/>
-        </w:rPr>
-        <w:t>Hausanschift</w:t>
-      </w:r>
-      <w:r>
-        <w:rPr>
-          <w:lang w:val="de-DE"/>
-        </w:rPr>
-        <w:t xml:space="preserve">( </w:t>
-      </w:r>
-      <w:r>
-        <w:rPr>
-          <w:u w:val="dash"/>
-          <w:lang w:val="de-DE"/>
-        </w:rPr>
-        <w:t>KontaktID</w:t>
-      </w:r>
-      <w:proofErr w:type="gramEnd"/>
-      <w:r>
-        <w:rPr>
-          <w:u w:val="dash"/>
-          <w:lang w:val="de-DE"/>
-        </w:rPr>
-        <w:t xml:space="preserve">, </w:t>
-      </w:r>
-      <w:proofErr w:type="spellStart"/>
-      <w:r>
-        <w:rPr>
-          <w:lang w:val="de-DE"/>
-        </w:rPr>
-        <w:t>Anschift</w:t>
-      </w:r>
-      <w:proofErr w:type="spellEnd"/>
-      <w:r>
-        <w:rPr>
-          <w:lang w:val="de-DE"/>
-        </w:rPr>
-        <w:t>)</w:t>
-      </w:r>
-    </w:p>
-    <w:p>
-      <w:pPr>
-        <w:rPr>
-          <w:lang w:val="de-DE"/>
-        </w:rPr>
-      </w:pPr>
-      <w:proofErr w:type="spellStart"/>
-      <w:proofErr w:type="gramStart"/>
-      <w:r>
-        <w:rPr>
-          <w:lang w:val="de-DE"/>
-        </w:rPr>
-        <w:t>Hauptanschift</w:t>
-      </w:r>
-      <w:proofErr w:type="spellEnd"/>
-      <w:r>
-        <w:rPr>
-          <w:lang w:val="de-DE"/>
-        </w:rPr>
-        <w:t xml:space="preserve">( </w:t>
-      </w:r>
-      <w:r>
-        <w:rPr>
-          <w:u w:val="dash"/>
-          <w:lang w:val="de-DE"/>
-        </w:rPr>
-        <w:t>KontaktID</w:t>
-      </w:r>
-      <w:proofErr w:type="gramEnd"/>
-      <w:r>
-        <w:rPr>
-          <w:lang w:val="de-DE"/>
-        </w:rPr>
-        <w:t>, Hausanschift)</w:t>
-      </w:r>
-    </w:p>
-    <w:p>
-      <w:pPr>
-        <w:rPr>
-          <w:lang w:val="de-DE"/>
-        </w:rPr>
-      </w:pPr>
-      <w:r>
-        <w:rPr>
-          <w:lang w:val="de-DE"/>
-        </w:rPr>
-        <w:t xml:space="preserve">Zweitwohnsitz </w:t>
-      </w:r>
-      <w:proofErr w:type="gramStart"/>
-      <w:r>
-        <w:rPr>
-          <w:lang w:val="de-DE"/>
-        </w:rPr>
-        <w:t>(</w:t>
-      </w:r>
-      <w:r>
-        <w:rPr>
-          <w:lang w:val="de-DE"/>
-        </w:rPr>
-        <w:t xml:space="preserve"> </w:t>
-      </w:r>
-      <w:r>
-        <w:rPr>
-          <w:u w:val="dash"/>
-          <w:lang w:val="de-DE"/>
-        </w:rPr>
-        <w:t>KontaktID</w:t>
-      </w:r>
-      <w:proofErr w:type="gramEnd"/>
       <w:r>
         <w:rPr>
           <w:lang w:val="de-DE"/>
@@ -5025,6 +4742,7 @@
   <w:style w:type="character" w:default="1" w:styleId="DefaultParagraphFont">
     <w:name w:val="Default Paragraph Font"/>
     <w:uiPriority w:val="1"/>
+    <w:semiHidden/>
     <w:unhideWhenUsed/>
   </w:style>
   <w:style w:type="table" w:default="1" w:styleId="TableNormal">

</xml_diff>